<commit_message>
Bubble whatsApp con cambios en contacto y documentación
</commit_message>
<xml_diff>
--- a/Proyecto_Club_Deportivo_Alberto_Bravo_V.1.docx
+++ b/Proyecto_Club_Deportivo_Alberto_Bravo_V.1.docx
@@ -1,6 +1,6 @@
 
 <file path=word/document.xml><?xml version="1.0" encoding="utf-8"?>
-<w:document xmlns:wpc="http://schemas.microsoft.com/office/word/2010/wordprocessingCanvas" xmlns:cx="http://schemas.microsoft.com/office/drawing/2014/chartex" xmlns:cx1="http://schemas.microsoft.com/office/drawing/2015/9/8/chartex" xmlns:cx2="http://schemas.microsoft.com/office/drawing/2015/10/21/chartex" xmlns:cx3="http://schemas.microsoft.com/office/drawing/2016/5/9/chartex" xmlns:cx4="http://schemas.microsoft.com/office/drawing/2016/5/10/chartex" xmlns:cx5="http://schemas.microsoft.com/office/drawing/2016/5/11/chartex" xmlns:cx6="http://schemas.microsoft.com/office/drawing/2016/5/12/chartex" xmlns:cx7="http://schemas.microsoft.com/office/drawing/2016/5/13/chartex" xmlns:cx8="http://schemas.microsoft.com/office/drawing/2016/5/14/chartex" xmlns:mc="http://schemas.openxmlformats.org/markup-compatibility/2006" xmlns:aink="http://schemas.microsoft.com/office/drawing/2016/ink" xmlns:am3d="http://schemas.microsoft.com/office/drawing/2017/model3d" xmlns:o="urn:schemas-microsoft-com:office:office" xmlns:r="http://schemas.openxmlformats.org/officeDocument/2006/relationships" xmlns:m="http://schemas.openxmlformats.org/officeDocument/2006/math" xmlns:v="urn:schemas-microsoft-com:vml" xmlns:wp14="http://schemas.microsoft.com/office/word/2010/wordprocessingDrawing" xmlns:wp="http://schemas.openxmlformats.org/drawingml/2006/wordprocessingDrawing" xmlns:w10="urn:schemas-microsoft-com:office:word" xmlns:w="http://schemas.openxmlformats.org/wordprocessingml/2006/main" xmlns:w14="http://schemas.microsoft.com/office/word/2010/wordml" xmlns:w15="http://schemas.microsoft.com/office/word/2012/wordml" xmlns:w16cex="http://schemas.microsoft.com/office/word/2018/wordml/cex" xmlns:w16cid="http://schemas.microsoft.com/office/word/2016/wordml/cid" xmlns:w16="http://schemas.microsoft.com/office/word/2018/wordml" xmlns:w16sdtdh="http://schemas.microsoft.com/office/word/2020/wordml/sdtdatahash" xmlns:w16se="http://schemas.microsoft.com/office/word/2015/wordml/symex" xmlns:wpg="http://schemas.microsoft.com/office/word/2010/wordprocessingGroup" xmlns:wpi="http://schemas.microsoft.com/office/word/2010/wordprocessingInk" xmlns:wne="http://schemas.microsoft.com/office/word/2006/wordml" xmlns:wps="http://schemas.microsoft.com/office/word/2010/wordprocessingShape" mc:Ignorable="w14 w15 w16se w16cid w16 w16cex w16sdtdh wp14">
+<w:document xmlns:wpc="http://schemas.microsoft.com/office/word/2010/wordprocessingCanvas" xmlns:cx="http://schemas.microsoft.com/office/drawing/2014/chartex" xmlns:cx1="http://schemas.microsoft.com/office/drawing/2015/9/8/chartex" xmlns:cx2="http://schemas.microsoft.com/office/drawing/2015/10/21/chartex" xmlns:cx3="http://schemas.microsoft.com/office/drawing/2016/5/9/chartex" xmlns:cx4="http://schemas.microsoft.com/office/drawing/2016/5/10/chartex" xmlns:cx5="http://schemas.microsoft.com/office/drawing/2016/5/11/chartex" xmlns:cx6="http://schemas.microsoft.com/office/drawing/2016/5/12/chartex" xmlns:cx7="http://schemas.microsoft.com/office/drawing/2016/5/13/chartex" xmlns:cx8="http://schemas.microsoft.com/office/drawing/2016/5/14/chartex" xmlns:mc="http://schemas.openxmlformats.org/markup-compatibility/2006" xmlns:aink="http://schemas.microsoft.com/office/drawing/2016/ink" xmlns:am3d="http://schemas.microsoft.com/office/drawing/2017/model3d" xmlns:o="urn:schemas-microsoft-com:office:office" xmlns:oel="http://schemas.microsoft.com/office/2019/extlst" xmlns:r="http://schemas.openxmlformats.org/officeDocument/2006/relationships" xmlns:m="http://schemas.openxmlformats.org/officeDocument/2006/math" xmlns:v="urn:schemas-microsoft-com:vml" xmlns:wp14="http://schemas.microsoft.com/office/word/2010/wordprocessingDrawing" xmlns:wp="http://schemas.openxmlformats.org/drawingml/2006/wordprocessingDrawing" xmlns:w10="urn:schemas-microsoft-com:office:word" xmlns:w="http://schemas.openxmlformats.org/wordprocessingml/2006/main" xmlns:w14="http://schemas.microsoft.com/office/word/2010/wordml" xmlns:w15="http://schemas.microsoft.com/office/word/2012/wordml" xmlns:w16cex="http://schemas.microsoft.com/office/word/2018/wordml/cex" xmlns:w16cid="http://schemas.microsoft.com/office/word/2016/wordml/cid" xmlns:w16="http://schemas.microsoft.com/office/word/2018/wordml" xmlns:w16sdtdh="http://schemas.microsoft.com/office/word/2020/wordml/sdtdatahash" xmlns:w16se="http://schemas.microsoft.com/office/word/2015/wordml/symex" xmlns:wpg="http://schemas.microsoft.com/office/word/2010/wordprocessingGroup" xmlns:wpi="http://schemas.microsoft.com/office/word/2010/wordprocessingInk" xmlns:wne="http://schemas.microsoft.com/office/word/2006/wordml" xmlns:wps="http://schemas.microsoft.com/office/word/2010/wordprocessingShape" mc:Ignorable="w14 w15 w16se w16cid w16 w16cex w16sdtdh wp14">
   <w:body>
     <w:sdt>
       <w:sdtPr>
@@ -42,7 +42,7 @@
               <w:noProof/>
             </w:rPr>
             <w:drawing>
-              <wp:anchor distT="0" distB="0" distL="114300" distR="114300" simplePos="0" relativeHeight="251661312" behindDoc="1" locked="0" layoutInCell="1" allowOverlap="1" wp14:anchorId="62E8F5B1" wp14:editId="11EB263C">
+              <wp:anchor distT="0" distB="0" distL="114300" distR="114300" simplePos="0" relativeHeight="251656192" behindDoc="1" locked="0" layoutInCell="1" allowOverlap="1" wp14:anchorId="62E8F5B1" wp14:editId="0A31AA7F">
                 <wp:simplePos x="0" y="0"/>
                 <wp:positionH relativeFrom="page">
                   <wp:align>right</wp:align>
@@ -125,676 +125,280 @@
           <w:r>
             <w:rPr>
               <w:noProof/>
-              <w:color w:val="4472C4" w:themeColor="accent1"/>
             </w:rPr>
-            <mc:AlternateContent>
-              <mc:Choice Requires="wps">
-                <w:drawing>
-                  <wp:anchor distT="0" distB="0" distL="114300" distR="114300" simplePos="0" relativeHeight="251659264" behindDoc="0" locked="0" layoutInCell="1" allowOverlap="1" wp14:anchorId="218EC476" wp14:editId="007910D5">
-                    <wp:simplePos x="0" y="0"/>
-                    <wp:positionH relativeFrom="margin">
-                      <wp:align>right</wp:align>
-                    </wp:positionH>
-                    <wp:positionV relativeFrom="page">
-                      <wp:posOffset>7773670</wp:posOffset>
-                    </wp:positionV>
-                    <wp:extent cx="6553200" cy="557784"/>
-                    <wp:effectExtent l="0" t="0" r="10160" b="14605"/>
-                    <wp:wrapNone/>
-                    <wp:docPr id="142" name="Cuadro de texto 142"/>
-                    <wp:cNvGraphicFramePr/>
-                    <a:graphic xmlns:a="http://schemas.openxmlformats.org/drawingml/2006/main">
-                      <a:graphicData uri="http://schemas.microsoft.com/office/word/2010/wordprocessingShape">
-                        <wps:wsp>
-                          <wps:cNvSpPr txBox="1"/>
-                          <wps:spPr>
-                            <a:xfrm>
-                              <a:off x="0" y="0"/>
-                              <a:ext cx="6553200" cy="557784"/>
-                            </a:xfrm>
-                            <a:prstGeom prst="rect">
-                              <a:avLst/>
-                            </a:prstGeom>
-                            <a:noFill/>
-                            <a:ln w="6350">
-                              <a:noFill/>
-                            </a:ln>
-                            <a:effectLst/>
-                          </wps:spPr>
-                          <wps:style>
-                            <a:lnRef idx="0">
-                              <a:schemeClr val="accent1"/>
-                            </a:lnRef>
-                            <a:fillRef idx="0">
-                              <a:schemeClr val="accent1"/>
-                            </a:fillRef>
-                            <a:effectRef idx="0">
-                              <a:schemeClr val="accent1"/>
-                            </a:effectRef>
-                            <a:fontRef idx="minor">
-                              <a:schemeClr val="dk1"/>
-                            </a:fontRef>
-                          </wps:style>
-                          <wps:txbx>
-                            <w:txbxContent>
-                              <w:p>
-                                <w:pPr>
-                                  <w:pStyle w:val="Sinespaciado"/>
-                                  <w:spacing w:after="40"/>
-                                  <w:jc w:val="center"/>
-                                  <w:rPr>
-                                    <w:caps/>
-                                    <w:color w:val="4472C4" w:themeColor="accent1"/>
-                                    <w:sz w:val="28"/>
-                                    <w:szCs w:val="28"/>
-                                  </w:rPr>
-                                </w:pPr>
-                              </w:p>
-                              <w:p>
-                                <w:pPr>
-                                  <w:pStyle w:val="Sinespaciado"/>
-                                  <w:jc w:val="center"/>
-                                  <w:rPr>
-                                    <w:rFonts w:ascii="Verdana" w:hAnsi="Verdana"/>
-                                    <w:b/>
-                                    <w:bCs/>
-                                    <w:sz w:val="48"/>
-                                    <w:szCs w:val="48"/>
-                                  </w:rPr>
-                                </w:pPr>
-                                <w:sdt>
-                                  <w:sdtPr>
-                                    <w:rPr>
-                                      <w:rFonts w:ascii="Verdana" w:hAnsi="Verdana" w:cs="Franklin Gothic Demi"/>
-                                      <w:b/>
-                                      <w:bCs/>
-                                      <w:color w:val="000000"/>
-                                      <w:sz w:val="48"/>
-                                      <w:szCs w:val="48"/>
-                                    </w:rPr>
-                                    <w:alias w:val="Compañía"/>
-                                    <w:tag w:val=""/>
-                                    <w:id w:val="1390145197"/>
-                                    <w:dataBinding w:prefixMappings="xmlns:ns0='http://schemas.openxmlformats.org/officeDocument/2006/extended-properties' " w:xpath="/ns0:Properties[1]/ns0:Company[1]" w:storeItemID="{6668398D-A668-4E3E-A5EB-62B293D839F1}"/>
-                                    <w:text/>
-                                  </w:sdtPr>
-                                  <w:sdtEndPr/>
-                                  <w:sdtContent>
-                                    <w:r>
-                                      <w:rPr>
-                                        <w:rFonts w:ascii="Verdana" w:hAnsi="Verdana" w:cs="Franklin Gothic Demi"/>
-                                        <w:b/>
-                                        <w:bCs/>
-                                        <w:color w:val="000000"/>
-                                        <w:sz w:val="48"/>
-                                        <w:szCs w:val="48"/>
-                                      </w:rPr>
-                                      <w:t>PROYECTO DEPORTIVO</w:t>
-                                    </w:r>
-                                  </w:sdtContent>
-                                </w:sdt>
-                              </w:p>
-                              <w:p>
-                                <w:pPr>
-                                  <w:pStyle w:val="Sinespaciado"/>
-                                  <w:jc w:val="center"/>
-                                  <w:rPr>
-                                    <w:rFonts w:ascii="Verdana" w:hAnsi="Verdana"/>
-                                    <w:b/>
-                                    <w:bCs/>
-                                    <w:sz w:val="48"/>
-                                    <w:szCs w:val="48"/>
-                                  </w:rPr>
-                                </w:pPr>
-                              </w:p>
-                              <w:p>
-                                <w:pPr>
-                                  <w:jc w:val="center"/>
-                                  <w:rPr>
-                                    <w:rFonts w:ascii="Verdana" w:hAnsi="Verdana"/>
-                                    <w:b/>
-                                    <w:bCs/>
-                                    <w:sz w:val="32"/>
-                                    <w:szCs w:val="32"/>
-                                  </w:rPr>
-                                </w:pPr>
-                                <w:r>
-                                  <w:rPr>
-                                    <w:rFonts w:ascii="Verdana" w:hAnsi="Verdana"/>
-                                    <w:b/>
-                                    <w:bCs/>
-                                    <w:sz w:val="32"/>
-                                    <w:szCs w:val="32"/>
-                                  </w:rPr>
-                                  <w:t>C</w:t>
-                                </w:r>
-                                <w:r>
-                                  <w:rPr>
-                                    <w:rFonts w:ascii="Verdana" w:hAnsi="Verdana"/>
-                                    <w:b/>
-                                    <w:bCs/>
-                                    <w:sz w:val="32"/>
-                                    <w:szCs w:val="32"/>
-                                  </w:rPr>
-                                  <w:t>.</w:t>
-                                </w:r>
-                                <w:r>
-                                  <w:rPr>
-                                    <w:rFonts w:ascii="Verdana" w:hAnsi="Verdana"/>
-                                    <w:b/>
-                                    <w:bCs/>
-                                    <w:sz w:val="32"/>
-                                    <w:szCs w:val="32"/>
-                                  </w:rPr>
-                                  <w:t>D</w:t>
-                                </w:r>
-                                <w:r>
-                                  <w:rPr>
-                                    <w:rFonts w:ascii="Verdana" w:hAnsi="Verdana"/>
-                                    <w:b/>
-                                    <w:bCs/>
-                                    <w:sz w:val="32"/>
-                                    <w:szCs w:val="32"/>
-                                  </w:rPr>
-                                  <w:t>.</w:t>
-                                </w:r>
-                                <w:r>
-                                  <w:rPr>
-                                    <w:rFonts w:ascii="Verdana" w:hAnsi="Verdana"/>
-                                    <w:b/>
-                                    <w:bCs/>
-                                    <w:sz w:val="32"/>
-                                    <w:szCs w:val="32"/>
-                                  </w:rPr>
-                                  <w:t>E</w:t>
-                                </w:r>
-                                <w:r>
-                                  <w:rPr>
-                                    <w:rFonts w:ascii="Verdana" w:hAnsi="Verdana"/>
-                                    <w:b/>
-                                    <w:bCs/>
-                                    <w:sz w:val="32"/>
-                                    <w:szCs w:val="32"/>
-                                  </w:rPr>
-                                  <w:t>.</w:t>
-                                </w:r>
-                                <w:r>
-                                  <w:rPr>
-                                    <w:rFonts w:ascii="Verdana" w:hAnsi="Verdana"/>
-                                    <w:b/>
-                                    <w:bCs/>
-                                    <w:sz w:val="32"/>
-                                    <w:szCs w:val="32"/>
-                                  </w:rPr>
-                                  <w:t xml:space="preserve"> KENPO HIKEN</w:t>
-                                </w:r>
-                              </w:p>
-                              <w:p>
-                                <w:pPr>
-                                  <w:pStyle w:val="Sinespaciado"/>
-                                  <w:jc w:val="center"/>
-                                  <w:rPr>
-                                    <w:color w:val="4472C4" w:themeColor="accent1"/>
-                                  </w:rPr>
-                                </w:pPr>
-                              </w:p>
-                            </w:txbxContent>
-                          </wps:txbx>
-                          <wps:bodyPr rot="0" spcFirstLastPara="0" vertOverflow="overflow" horzOverflow="overflow" vert="horz" wrap="square" lIns="0" tIns="0" rIns="0" bIns="0" numCol="1" spcCol="0" rtlCol="0" fromWordArt="0" anchor="b" anchorCtr="0" forceAA="0" compatLnSpc="1">
-                            <a:prstTxWarp prst="textNoShape">
-                              <a:avLst/>
-                            </a:prstTxWarp>
-                            <a:spAutoFit/>
-                          </wps:bodyPr>
-                        </wps:wsp>
-                      </a:graphicData>
-                    </a:graphic>
-                    <wp14:sizeRelH relativeFrom="margin">
-                      <wp14:pctWidth>100000</wp14:pctWidth>
-                    </wp14:sizeRelH>
-                    <wp14:sizeRelV relativeFrom="margin">
-                      <wp14:pctHeight>0</wp14:pctHeight>
-                    </wp14:sizeRelV>
-                  </wp:anchor>
-                </w:drawing>
-              </mc:Choice>
-              <mc:Fallback>
-                <w:pict>
-                  <v:shapetype w14:anchorId="218EC476" id="_x0000_t202" coordsize="21600,21600" o:spt="202" path="m,l,21600r21600,l21600,xe">
-                    <v:stroke joinstyle="miter"/>
-                    <v:path gradientshapeok="t" o:connecttype="rect"/>
-                  </v:shapetype>
-                  <v:shape id="Cuadro de texto 142" o:spid="_x0000_s1026" type="#_x0000_t202" style="position:absolute;left:0;text-align:left;margin-left:464.8pt;margin-top:612.1pt;width:516pt;height:43.9pt;z-index:251659264;visibility:visible;mso-wrap-style:square;mso-width-percent:1000;mso-height-percent:0;mso-wrap-distance-left:9pt;mso-wrap-distance-top:0;mso-wrap-distance-right:9pt;mso-wrap-distance-bottom:0;mso-position-horizontal:right;mso-position-horizontal-relative:margin;mso-position-vertical:absolute;mso-position-vertical-relative:page;mso-width-percent:1000;mso-height-percent:0;mso-width-relative:margin;mso-height-relative:margin;v-text-anchor:bottom" o:gfxdata="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" filled="f" stroked="f" strokeweight=".5pt">
-                    <v:textbox style="mso-fit-shape-to-text:t" inset="0,0,0,0">
-                      <w:txbxContent>
-                        <w:p>
-                          <w:pPr>
-                            <w:pStyle w:val="Sinespaciado"/>
-                            <w:spacing w:after="40"/>
-                            <w:jc w:val="center"/>
+            <w:pict w14:anchorId="4F06A5FF">
+              <v:shapetype id="_x0000_t202" coordsize="21600,21600" o:spt="202" path="m,l,21600r21600,l21600,xe">
+                <v:stroke joinstyle="miter"/>
+                <v:path gradientshapeok="t" o:connecttype="rect"/>
+              </v:shapetype>
+              <v:shape id="Cuadro de texto 142" o:spid="_x0000_s2051" type="#_x0000_t202" style="position:absolute;left:0;text-align:left;margin-left:464.8pt;margin-top:612.1pt;width:516pt;height:43.9pt;z-index:251658752;visibility:visible;mso-wrap-style:square;mso-width-percent:1000;mso-height-percent:0;mso-wrap-distance-left:9pt;mso-wrap-distance-top:0;mso-wrap-distance-right:9pt;mso-wrap-distance-bottom:0;mso-position-horizontal:right;mso-position-horizontal-relative:margin;mso-position-vertical:absolute;mso-position-vertical-relative:page;mso-width-percent:1000;mso-height-percent:0;mso-width-relative:margin;mso-height-relative:margin;v-text-anchor:bottom" o:gfxdata="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" filled="f" stroked="f" strokeweight=".5pt">
+                <v:textbox style="mso-fit-shape-to-text:t" inset="0,0,0,0">
+                  <w:txbxContent>
+                    <w:p>
+                      <w:pPr>
+                        <w:pStyle w:val="Sinespaciado"/>
+                        <w:spacing w:after="40"/>
+                        <w:jc w:val="center"/>
+                        <w:rPr>
+                          <w:caps/>
+                          <w:color w:val="4472C4" w:themeColor="accent1"/>
+                          <w:sz w:val="28"/>
+                          <w:szCs w:val="28"/>
+                        </w:rPr>
+                      </w:pPr>
+                    </w:p>
+                    <w:p>
+                      <w:pPr>
+                        <w:pStyle w:val="Sinespaciado"/>
+                        <w:jc w:val="center"/>
+                        <w:rPr>
+                          <w:rFonts w:ascii="Verdana" w:hAnsi="Verdana"/>
+                          <w:b/>
+                          <w:bCs/>
+                          <w:sz w:val="48"/>
+                          <w:szCs w:val="48"/>
+                        </w:rPr>
+                      </w:pPr>
+                      <w:sdt>
+                        <w:sdtPr>
+                          <w:rPr>
+                            <w:rFonts w:ascii="Verdana" w:hAnsi="Verdana" w:cs="Franklin Gothic Demi"/>
+                            <w:b/>
+                            <w:bCs/>
+                            <w:color w:val="000000"/>
+                            <w:sz w:val="48"/>
+                            <w:szCs w:val="48"/>
+                          </w:rPr>
+                          <w:alias w:val="Compañía"/>
+                          <w:tag w:val=""/>
+                          <w:id w:val="1390145197"/>
+                          <w:dataBinding w:prefixMappings="xmlns:ns0='http://schemas.openxmlformats.org/officeDocument/2006/extended-properties' " w:xpath="/ns0:Properties[1]/ns0:Company[1]" w:storeItemID="{6668398D-A668-4E3E-A5EB-62B293D839F1}"/>
+                          <w:text/>
+                        </w:sdtPr>
+                        <w:sdtContent>
+                          <w:r>
                             <w:rPr>
-                              <w:caps/>
-                              <w:color w:val="4472C4" w:themeColor="accent1"/>
-                              <w:sz w:val="28"/>
-                              <w:szCs w:val="28"/>
-                            </w:rPr>
-                          </w:pPr>
-                        </w:p>
-                        <w:p>
-                          <w:pPr>
-                            <w:pStyle w:val="Sinespaciado"/>
-                            <w:jc w:val="center"/>
-                            <w:rPr>
-                              <w:rFonts w:ascii="Verdana" w:hAnsi="Verdana"/>
+                              <w:rFonts w:ascii="Verdana" w:hAnsi="Verdana" w:cs="Franklin Gothic Demi"/>
                               <w:b/>
                               <w:bCs/>
+                              <w:color w:val="000000"/>
                               <w:sz w:val="48"/>
                               <w:szCs w:val="48"/>
                             </w:rPr>
-                          </w:pPr>
-                          <w:sdt>
-                            <w:sdtPr>
-                              <w:rPr>
-                                <w:rFonts w:ascii="Verdana" w:hAnsi="Verdana" w:cs="Franklin Gothic Demi"/>
-                                <w:b/>
-                                <w:bCs/>
-                                <w:color w:val="000000"/>
-                                <w:sz w:val="48"/>
-                                <w:szCs w:val="48"/>
-                              </w:rPr>
-                              <w:alias w:val="Compañía"/>
-                              <w:tag w:val=""/>
-                              <w:id w:val="1390145197"/>
-                              <w:dataBinding w:prefixMappings="xmlns:ns0='http://schemas.openxmlformats.org/officeDocument/2006/extended-properties' " w:xpath="/ns0:Properties[1]/ns0:Company[1]" w:storeItemID="{6668398D-A668-4E3E-A5EB-62B293D839F1}"/>
-                              <w:text/>
-                            </w:sdtPr>
-                            <w:sdtEndPr/>
-                            <w:sdtContent>
-                              <w:r>
-                                <w:rPr>
-                                  <w:rFonts w:ascii="Verdana" w:hAnsi="Verdana" w:cs="Franklin Gothic Demi"/>
-                                  <w:b/>
-                                  <w:bCs/>
-                                  <w:color w:val="000000"/>
-                                  <w:sz w:val="48"/>
-                                  <w:szCs w:val="48"/>
-                                </w:rPr>
-                                <w:t>PROYECTO DEPORTIVO</w:t>
-                              </w:r>
-                            </w:sdtContent>
-                          </w:sdt>
-                        </w:p>
-                        <w:p>
-                          <w:pPr>
-                            <w:pStyle w:val="Sinespaciado"/>
-                            <w:jc w:val="center"/>
-                            <w:rPr>
-                              <w:rFonts w:ascii="Verdana" w:hAnsi="Verdana"/>
-                              <w:b/>
-                              <w:bCs/>
-                              <w:sz w:val="48"/>
-                              <w:szCs w:val="48"/>
-                            </w:rPr>
-                          </w:pPr>
-                        </w:p>
-                        <w:p>
-                          <w:pPr>
-                            <w:jc w:val="center"/>
-                            <w:rPr>
-                              <w:rFonts w:ascii="Verdana" w:hAnsi="Verdana"/>
-                              <w:b/>
-                              <w:bCs/>
-                              <w:sz w:val="32"/>
-                              <w:szCs w:val="32"/>
-                            </w:rPr>
-                          </w:pPr>
-                          <w:r>
-                            <w:rPr>
-                              <w:rFonts w:ascii="Verdana" w:hAnsi="Verdana"/>
-                              <w:b/>
-                              <w:bCs/>
-                              <w:sz w:val="32"/>
-                              <w:szCs w:val="32"/>
-                            </w:rPr>
-                            <w:t>C</w:t>
+                            <w:t>PROYECTO DEPORTIVO</w:t>
                           </w:r>
-                          <w:r>
-                            <w:rPr>
-                              <w:rFonts w:ascii="Verdana" w:hAnsi="Verdana"/>
-                              <w:b/>
-                              <w:bCs/>
-                              <w:sz w:val="32"/>
-                              <w:szCs w:val="32"/>
-                            </w:rPr>
-                            <w:t>.</w:t>
-                          </w:r>
-                          <w:r>
-                            <w:rPr>
-                              <w:rFonts w:ascii="Verdana" w:hAnsi="Verdana"/>
-                              <w:b/>
-                              <w:bCs/>
-                              <w:sz w:val="32"/>
-                              <w:szCs w:val="32"/>
-                            </w:rPr>
-                            <w:t>D</w:t>
-                          </w:r>
-                          <w:r>
-                            <w:rPr>
-                              <w:rFonts w:ascii="Verdana" w:hAnsi="Verdana"/>
-                              <w:b/>
-                              <w:bCs/>
-                              <w:sz w:val="32"/>
-                              <w:szCs w:val="32"/>
-                            </w:rPr>
-                            <w:t>.</w:t>
-                          </w:r>
-                          <w:r>
-                            <w:rPr>
-                              <w:rFonts w:ascii="Verdana" w:hAnsi="Verdana"/>
-                              <w:b/>
-                              <w:bCs/>
-                              <w:sz w:val="32"/>
-                              <w:szCs w:val="32"/>
-                            </w:rPr>
-                            <w:t>E</w:t>
-                          </w:r>
-                          <w:r>
-                            <w:rPr>
-                              <w:rFonts w:ascii="Verdana" w:hAnsi="Verdana"/>
-                              <w:b/>
-                              <w:bCs/>
-                              <w:sz w:val="32"/>
-                              <w:szCs w:val="32"/>
-                            </w:rPr>
-                            <w:t>.</w:t>
-                          </w:r>
-                          <w:r>
-                            <w:rPr>
-                              <w:rFonts w:ascii="Verdana" w:hAnsi="Verdana"/>
-                              <w:b/>
-                              <w:bCs/>
-                              <w:sz w:val="32"/>
-                              <w:szCs w:val="32"/>
-                            </w:rPr>
-                            <w:t xml:space="preserve"> KENPO HIKEN</w:t>
-                          </w:r>
-                        </w:p>
-                        <w:p>
-                          <w:pPr>
-                            <w:pStyle w:val="Sinespaciado"/>
-                            <w:jc w:val="center"/>
-                            <w:rPr>
-                              <w:color w:val="4472C4" w:themeColor="accent1"/>
-                            </w:rPr>
-                          </w:pPr>
-                        </w:p>
-                      </w:txbxContent>
-                    </v:textbox>
-                    <w10:wrap anchorx="margin" anchory="page"/>
-                  </v:shape>
-                </w:pict>
-              </mc:Fallback>
-            </mc:AlternateContent>
+                        </w:sdtContent>
+                      </w:sdt>
+                    </w:p>
+                    <w:p>
+                      <w:pPr>
+                        <w:pStyle w:val="Sinespaciado"/>
+                        <w:jc w:val="center"/>
+                        <w:rPr>
+                          <w:rFonts w:ascii="Verdana" w:hAnsi="Verdana"/>
+                          <w:b/>
+                          <w:bCs/>
+                          <w:sz w:val="48"/>
+                          <w:szCs w:val="48"/>
+                        </w:rPr>
+                      </w:pPr>
+                    </w:p>
+                    <w:p>
+                      <w:pPr>
+                        <w:jc w:val="center"/>
+                        <w:rPr>
+                          <w:rFonts w:ascii="Verdana" w:hAnsi="Verdana"/>
+                          <w:b/>
+                          <w:bCs/>
+                          <w:sz w:val="32"/>
+                          <w:szCs w:val="32"/>
+                        </w:rPr>
+                      </w:pPr>
+                      <w:r>
+                        <w:rPr>
+                          <w:rFonts w:ascii="Verdana" w:hAnsi="Verdana"/>
+                          <w:b/>
+                          <w:bCs/>
+                          <w:sz w:val="32"/>
+                          <w:szCs w:val="32"/>
+                        </w:rPr>
+                        <w:t>C</w:t>
+                      </w:r>
+                      <w:r>
+                        <w:rPr>
+                          <w:rFonts w:ascii="Verdana" w:hAnsi="Verdana"/>
+                          <w:b/>
+                          <w:bCs/>
+                          <w:sz w:val="32"/>
+                          <w:szCs w:val="32"/>
+                        </w:rPr>
+                        <w:t>.</w:t>
+                      </w:r>
+                      <w:r>
+                        <w:rPr>
+                          <w:rFonts w:ascii="Verdana" w:hAnsi="Verdana"/>
+                          <w:b/>
+                          <w:bCs/>
+                          <w:sz w:val="32"/>
+                          <w:szCs w:val="32"/>
+                        </w:rPr>
+                        <w:t>D</w:t>
+                      </w:r>
+                      <w:r>
+                        <w:rPr>
+                          <w:rFonts w:ascii="Verdana" w:hAnsi="Verdana"/>
+                          <w:b/>
+                          <w:bCs/>
+                          <w:sz w:val="32"/>
+                          <w:szCs w:val="32"/>
+                        </w:rPr>
+                        <w:t>.</w:t>
+                      </w:r>
+                      <w:r>
+                        <w:rPr>
+                          <w:rFonts w:ascii="Verdana" w:hAnsi="Verdana"/>
+                          <w:b/>
+                          <w:bCs/>
+                          <w:sz w:val="32"/>
+                          <w:szCs w:val="32"/>
+                        </w:rPr>
+                        <w:t>E</w:t>
+                      </w:r>
+                      <w:r>
+                        <w:rPr>
+                          <w:rFonts w:ascii="Verdana" w:hAnsi="Verdana"/>
+                          <w:b/>
+                          <w:bCs/>
+                          <w:sz w:val="32"/>
+                          <w:szCs w:val="32"/>
+                        </w:rPr>
+                        <w:t>.</w:t>
+                      </w:r>
+                      <w:r>
+                        <w:rPr>
+                          <w:rFonts w:ascii="Verdana" w:hAnsi="Verdana"/>
+                          <w:b/>
+                          <w:bCs/>
+                          <w:sz w:val="32"/>
+                          <w:szCs w:val="32"/>
+                        </w:rPr>
+                        <w:t xml:space="preserve"> KENPO HIKEN</w:t>
+                      </w:r>
+                    </w:p>
+                    <w:p>
+                      <w:pPr>
+                        <w:pStyle w:val="Sinespaciado"/>
+                        <w:jc w:val="center"/>
+                        <w:rPr>
+                          <w:color w:val="4472C4" w:themeColor="accent1"/>
+                        </w:rPr>
+                      </w:pPr>
+                    </w:p>
+                  </w:txbxContent>
+                </v:textbox>
+                <w10:wrap anchorx="margin" anchory="page"/>
+              </v:shape>
+            </w:pict>
           </w:r>
           <w:r>
             <w:rPr>
               <w:noProof/>
-              <w:color w:val="4472C4" w:themeColor="accent1"/>
             </w:rPr>
-            <mc:AlternateContent>
-              <mc:Choice Requires="wps">
-                <w:drawing>
-                  <wp:anchor distT="0" distB="0" distL="114300" distR="114300" simplePos="0" relativeHeight="251663360" behindDoc="0" locked="0" layoutInCell="1" allowOverlap="1" wp14:anchorId="2C427E05" wp14:editId="60600C94">
-                    <wp:simplePos x="0" y="0"/>
-                    <wp:positionH relativeFrom="margin">
-                      <wp:posOffset>-537210</wp:posOffset>
-                    </wp:positionH>
-                    <wp:positionV relativeFrom="page">
-                      <wp:posOffset>10306050</wp:posOffset>
-                    </wp:positionV>
-                    <wp:extent cx="6477000" cy="275590"/>
-                    <wp:effectExtent l="0" t="0" r="0" b="10160"/>
-                    <wp:wrapNone/>
-                    <wp:docPr id="2" name="Cuadro de texto 2"/>
-                    <wp:cNvGraphicFramePr/>
-                    <a:graphic xmlns:a="http://schemas.openxmlformats.org/drawingml/2006/main">
-                      <a:graphicData uri="http://schemas.microsoft.com/office/word/2010/wordprocessingShape">
-                        <wps:wsp>
-                          <wps:cNvSpPr txBox="1"/>
-                          <wps:spPr>
-                            <a:xfrm>
-                              <a:off x="0" y="0"/>
-                              <a:ext cx="6477000" cy="275590"/>
-                            </a:xfrm>
-                            <a:prstGeom prst="rect">
-                              <a:avLst/>
-                            </a:prstGeom>
-                            <a:noFill/>
-                            <a:ln w="6350">
-                              <a:noFill/>
-                            </a:ln>
-                            <a:effectLst/>
-                          </wps:spPr>
-                          <wps:style>
-                            <a:lnRef idx="0">
-                              <a:schemeClr val="accent1"/>
-                            </a:lnRef>
-                            <a:fillRef idx="0">
-                              <a:schemeClr val="accent1"/>
-                            </a:fillRef>
-                            <a:effectRef idx="0">
-                              <a:schemeClr val="accent1"/>
-                            </a:effectRef>
-                            <a:fontRef idx="minor">
-                              <a:schemeClr val="dk1"/>
-                            </a:fontRef>
-                          </wps:style>
-                          <wps:txbx>
-                            <w:txbxContent>
-                              <w:p>
-                                <w:pPr>
-                                  <w:pStyle w:val="Sinespaciado"/>
-                                  <w:jc w:val="center"/>
-                                  <w:rPr>
-                                    <w:rFonts w:ascii="Verdana" w:eastAsiaTheme="minorHAnsi" w:hAnsi="Verdana"/>
-                                    <w:sz w:val="28"/>
-                                    <w:szCs w:val="28"/>
-                                    <w:lang w:eastAsia="en-US"/>
-                                  </w:rPr>
-                                </w:pPr>
-                                <w:r>
-                                  <w:rPr>
-                                    <w:rFonts w:ascii="Verdana" w:eastAsiaTheme="minorHAnsi" w:hAnsi="Verdana"/>
-                                    <w:sz w:val="28"/>
-                                    <w:szCs w:val="28"/>
-                                    <w:lang w:eastAsia="en-US"/>
-                                  </w:rPr>
-                                  <w:t xml:space="preserve">Alberto Bravo – </w:t>
-                                </w:r>
-                                <w:r>
-                                  <w:rPr>
-                                    <w:rFonts w:ascii="Verdana" w:eastAsiaTheme="minorHAnsi" w:hAnsi="Verdana"/>
-                                    <w:sz w:val="28"/>
-                                    <w:szCs w:val="28"/>
-                                    <w:lang w:eastAsia="en-US"/>
-                                  </w:rPr>
-                                  <w:t xml:space="preserve">2º curso de </w:t>
-                                </w:r>
-                                <w:r>
-                                  <w:rPr>
-                                    <w:rFonts w:ascii="Verdana" w:eastAsiaTheme="minorHAnsi" w:hAnsi="Verdana"/>
-                                    <w:sz w:val="28"/>
-                                    <w:szCs w:val="28"/>
-                                    <w:lang w:eastAsia="en-US"/>
-                                  </w:rPr>
-                                  <w:t>Desarrollo de Aplicaciones Web</w:t>
-                                </w:r>
-                              </w:p>
-                              <w:p>
-                                <w:pPr>
-                                  <w:pStyle w:val="Sinespaciado"/>
-                                  <w:jc w:val="center"/>
-                                  <w:rPr>
-                                    <w:rFonts w:ascii="Verdana" w:eastAsiaTheme="minorHAnsi" w:hAnsi="Verdana"/>
-                                    <w:sz w:val="28"/>
-                                    <w:szCs w:val="28"/>
-                                    <w:lang w:eastAsia="en-US"/>
-                                  </w:rPr>
-                                </w:pPr>
-                              </w:p>
-                              <w:p>
-                                <w:pPr>
-                                  <w:pStyle w:val="Sinespaciado"/>
-                                  <w:jc w:val="center"/>
-                                  <w:rPr>
-                                    <w:rFonts w:ascii="Verdana" w:eastAsiaTheme="minorHAnsi" w:hAnsi="Verdana"/>
-                                    <w:sz w:val="28"/>
-                                    <w:szCs w:val="28"/>
-                                    <w:lang w:eastAsia="en-US"/>
-                                  </w:rPr>
-                                </w:pPr>
-                              </w:p>
-                              <w:p>
-                                <w:pPr>
-                                  <w:pStyle w:val="Sinespaciado"/>
-                                  <w:jc w:val="center"/>
-                                  <w:rPr>
-                                    <w:rFonts w:ascii="Verdana" w:eastAsiaTheme="minorHAnsi" w:hAnsi="Verdana"/>
-                                    <w:sz w:val="28"/>
-                                    <w:szCs w:val="28"/>
-                                    <w:lang w:eastAsia="en-US"/>
-                                  </w:rPr>
-                                </w:pPr>
-                              </w:p>
-                              <w:p>
-                                <w:pPr>
-                                  <w:pStyle w:val="Sinespaciado"/>
-                                  <w:jc w:val="center"/>
-                                  <w:rPr>
-                                    <w:color w:val="4472C4" w:themeColor="accent1"/>
-                                    <w:sz w:val="28"/>
-                                    <w:szCs w:val="28"/>
-                                  </w:rPr>
-                                </w:pPr>
-                              </w:p>
-                            </w:txbxContent>
-                          </wps:txbx>
-                          <wps:bodyPr rot="0" spcFirstLastPara="0" vertOverflow="overflow" horzOverflow="overflow" vert="horz" wrap="square" lIns="0" tIns="0" rIns="0" bIns="0" numCol="1" spcCol="0" rtlCol="0" fromWordArt="0" anchor="b" anchorCtr="0" forceAA="0" compatLnSpc="1">
-                            <a:prstTxWarp prst="textNoShape">
-                              <a:avLst/>
-                            </a:prstTxWarp>
-                            <a:noAutofit/>
-                          </wps:bodyPr>
-                        </wps:wsp>
-                      </a:graphicData>
-                    </a:graphic>
-                    <wp14:sizeRelH relativeFrom="margin">
-                      <wp14:pctWidth>0</wp14:pctWidth>
-                    </wp14:sizeRelH>
-                    <wp14:sizeRelV relativeFrom="margin">
-                      <wp14:pctHeight>0</wp14:pctHeight>
-                    </wp14:sizeRelV>
-                  </wp:anchor>
-                </w:drawing>
-              </mc:Choice>
-              <mc:Fallback>
-                <w:pict>
-                  <v:shape w14:anchorId="2C427E05" id="Cuadro de texto 2" o:spid="_x0000_s1027" type="#_x0000_t202" style="position:absolute;left:0;text-align:left;margin-left:-42.3pt;margin-top:811.5pt;width:510pt;height:21.7pt;z-index:251663360;visibility:visible;mso-wrap-style:square;mso-width-percent:0;mso-height-percent:0;mso-wrap-distance-left:9pt;mso-wrap-distance-top:0;mso-wrap-distance-right:9pt;mso-wrap-distance-bottom:0;mso-position-horizontal:absolute;mso-position-horizontal-relative:margin;mso-position-vertical:absolute;mso-position-vertical-relative:page;mso-width-percent:0;mso-height-percent:0;mso-width-relative:margin;mso-height-relative:margin;v-text-anchor:bottom" o:gfxdata="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" filled="f" stroked="f" strokeweight=".5pt">
-                    <v:textbox inset="0,0,0,0">
-                      <w:txbxContent>
-                        <w:p>
-                          <w:pPr>
-                            <w:pStyle w:val="Sinespaciado"/>
-                            <w:jc w:val="center"/>
-                            <w:rPr>
-                              <w:rFonts w:ascii="Verdana" w:eastAsiaTheme="minorHAnsi" w:hAnsi="Verdana"/>
-                              <w:sz w:val="28"/>
-                              <w:szCs w:val="28"/>
-                              <w:lang w:eastAsia="en-US"/>
-                            </w:rPr>
-                          </w:pPr>
-                          <w:r>
-                            <w:rPr>
-                              <w:rFonts w:ascii="Verdana" w:eastAsiaTheme="minorHAnsi" w:hAnsi="Verdana"/>
-                              <w:sz w:val="28"/>
-                              <w:szCs w:val="28"/>
-                              <w:lang w:eastAsia="en-US"/>
-                            </w:rPr>
-                            <w:t xml:space="preserve">Alberto Bravo – </w:t>
-                          </w:r>
-                          <w:r>
-                            <w:rPr>
-                              <w:rFonts w:ascii="Verdana" w:eastAsiaTheme="minorHAnsi" w:hAnsi="Verdana"/>
-                              <w:sz w:val="28"/>
-                              <w:szCs w:val="28"/>
-                              <w:lang w:eastAsia="en-US"/>
-                            </w:rPr>
-                            <w:t xml:space="preserve">2º curso de </w:t>
-                          </w:r>
-                          <w:r>
-                            <w:rPr>
-                              <w:rFonts w:ascii="Verdana" w:eastAsiaTheme="minorHAnsi" w:hAnsi="Verdana"/>
-                              <w:sz w:val="28"/>
-                              <w:szCs w:val="28"/>
-                              <w:lang w:eastAsia="en-US"/>
-                            </w:rPr>
-                            <w:t>Desarrollo de Aplicaciones Web</w:t>
-                          </w:r>
-                        </w:p>
-                        <w:p>
-                          <w:pPr>
-                            <w:pStyle w:val="Sinespaciado"/>
-                            <w:jc w:val="center"/>
-                            <w:rPr>
-                              <w:rFonts w:ascii="Verdana" w:eastAsiaTheme="minorHAnsi" w:hAnsi="Verdana"/>
-                              <w:sz w:val="28"/>
-                              <w:szCs w:val="28"/>
-                              <w:lang w:eastAsia="en-US"/>
-                            </w:rPr>
-                          </w:pPr>
-                        </w:p>
-                        <w:p>
-                          <w:pPr>
-                            <w:pStyle w:val="Sinespaciado"/>
-                            <w:jc w:val="center"/>
-                            <w:rPr>
-                              <w:rFonts w:ascii="Verdana" w:eastAsiaTheme="minorHAnsi" w:hAnsi="Verdana"/>
-                              <w:sz w:val="28"/>
-                              <w:szCs w:val="28"/>
-                              <w:lang w:eastAsia="en-US"/>
-                            </w:rPr>
-                          </w:pPr>
-                        </w:p>
-                        <w:p>
-                          <w:pPr>
-                            <w:pStyle w:val="Sinespaciado"/>
-                            <w:jc w:val="center"/>
-                            <w:rPr>
-                              <w:rFonts w:ascii="Verdana" w:eastAsiaTheme="minorHAnsi" w:hAnsi="Verdana"/>
-                              <w:sz w:val="28"/>
-                              <w:szCs w:val="28"/>
-                              <w:lang w:eastAsia="en-US"/>
-                            </w:rPr>
-                          </w:pPr>
-                        </w:p>
-                        <w:p>
-                          <w:pPr>
-                            <w:pStyle w:val="Sinespaciado"/>
-                            <w:jc w:val="center"/>
-                            <w:rPr>
-                              <w:color w:val="4472C4" w:themeColor="accent1"/>
-                              <w:sz w:val="28"/>
-                              <w:szCs w:val="28"/>
-                            </w:rPr>
-                          </w:pPr>
-                        </w:p>
-                      </w:txbxContent>
-                    </v:textbox>
-                    <w10:wrap anchorx="margin" anchory="page"/>
-                  </v:shape>
-                </w:pict>
-              </mc:Fallback>
-            </mc:AlternateContent>
+            <w:pict w14:anchorId="54FC8425">
+              <v:shape id="Cuadro de texto 2" o:spid="_x0000_s2050" type="#_x0000_t202" style="position:absolute;left:0;text-align:left;margin-left:-42.3pt;margin-top:811.5pt;width:510pt;height:21.7pt;z-index:251659776;visibility:visible;mso-wrap-style:square;mso-width-percent:0;mso-height-percent:0;mso-wrap-distance-left:9pt;mso-wrap-distance-top:0;mso-wrap-distance-right:9pt;mso-wrap-distance-bottom:0;mso-position-horizontal:absolute;mso-position-horizontal-relative:margin;mso-position-vertical:absolute;mso-position-vertical-relative:page;mso-width-percent:0;mso-height-percent:0;mso-width-relative:margin;mso-height-relative:margin;v-text-anchor:bottom" o:gfxdata="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" filled="f" stroked="f" strokeweight=".5pt">
+                <v:textbox inset="0,0,0,0">
+                  <w:txbxContent>
+                    <w:p>
+                      <w:pPr>
+                        <w:pStyle w:val="Sinespaciado"/>
+                        <w:jc w:val="center"/>
+                        <w:rPr>
+                          <w:rFonts w:ascii="Verdana" w:eastAsiaTheme="minorHAnsi" w:hAnsi="Verdana"/>
+                          <w:sz w:val="28"/>
+                          <w:szCs w:val="28"/>
+                          <w:lang w:eastAsia="en-US"/>
+                        </w:rPr>
+                      </w:pPr>
+                      <w:r>
+                        <w:rPr>
+                          <w:rFonts w:ascii="Verdana" w:eastAsiaTheme="minorHAnsi" w:hAnsi="Verdana"/>
+                          <w:sz w:val="28"/>
+                          <w:szCs w:val="28"/>
+                          <w:lang w:eastAsia="en-US"/>
+                        </w:rPr>
+                        <w:t xml:space="preserve">Alberto Bravo – </w:t>
+                      </w:r>
+                      <w:r>
+                        <w:rPr>
+                          <w:rFonts w:ascii="Verdana" w:eastAsiaTheme="minorHAnsi" w:hAnsi="Verdana"/>
+                          <w:sz w:val="28"/>
+                          <w:szCs w:val="28"/>
+                          <w:lang w:eastAsia="en-US"/>
+                        </w:rPr>
+                        <w:t xml:space="preserve">2º curso de </w:t>
+                      </w:r>
+                      <w:r>
+                        <w:rPr>
+                          <w:rFonts w:ascii="Verdana" w:eastAsiaTheme="minorHAnsi" w:hAnsi="Verdana"/>
+                          <w:sz w:val="28"/>
+                          <w:szCs w:val="28"/>
+                          <w:lang w:eastAsia="en-US"/>
+                        </w:rPr>
+                        <w:t>Desarrollo de Aplicaciones Web</w:t>
+                      </w:r>
+                    </w:p>
+                    <w:p>
+                      <w:pPr>
+                        <w:pStyle w:val="Sinespaciado"/>
+                        <w:jc w:val="center"/>
+                        <w:rPr>
+                          <w:rFonts w:ascii="Verdana" w:eastAsiaTheme="minorHAnsi" w:hAnsi="Verdana"/>
+                          <w:sz w:val="28"/>
+                          <w:szCs w:val="28"/>
+                          <w:lang w:eastAsia="en-US"/>
+                        </w:rPr>
+                      </w:pPr>
+                    </w:p>
+                    <w:p>
+                      <w:pPr>
+                        <w:pStyle w:val="Sinespaciado"/>
+                        <w:jc w:val="center"/>
+                        <w:rPr>
+                          <w:rFonts w:ascii="Verdana" w:eastAsiaTheme="minorHAnsi" w:hAnsi="Verdana"/>
+                          <w:sz w:val="28"/>
+                          <w:szCs w:val="28"/>
+                          <w:lang w:eastAsia="en-US"/>
+                        </w:rPr>
+                      </w:pPr>
+                    </w:p>
+                    <w:p>
+                      <w:pPr>
+                        <w:pStyle w:val="Sinespaciado"/>
+                        <w:jc w:val="center"/>
+                        <w:rPr>
+                          <w:rFonts w:ascii="Verdana" w:eastAsiaTheme="minorHAnsi" w:hAnsi="Verdana"/>
+                          <w:sz w:val="28"/>
+                          <w:szCs w:val="28"/>
+                          <w:lang w:eastAsia="en-US"/>
+                        </w:rPr>
+                      </w:pPr>
+                    </w:p>
+                    <w:p>
+                      <w:pPr>
+                        <w:pStyle w:val="Sinespaciado"/>
+                        <w:jc w:val="center"/>
+                        <w:rPr>
+                          <w:color w:val="4472C4" w:themeColor="accent1"/>
+                          <w:sz w:val="28"/>
+                          <w:szCs w:val="28"/>
+                        </w:rPr>
+                      </w:pPr>
+                    </w:p>
+                  </w:txbxContent>
+                </v:textbox>
+                <w10:wrap anchorx="margin" anchory="page"/>
+              </v:shape>
+            </w:pict>
           </w:r>
           <w:r>
             <w:br w:type="page"/>
@@ -905,7 +509,7 @@
               <w:r>
                 <w:fldChar w:fldCharType="separate"/>
               </w:r>
-              <w:hyperlink w:anchor="_Toc99626838" w:history="1">
+              <w:hyperlink w:anchor="_Toc103763997" w:history="1">
                 <w:r>
                   <w:rPr>
                     <w:rStyle w:val="Hipervnculo"/>
@@ -949,7 +553,7 @@
                     <w:noProof/>
                     <w:webHidden/>
                   </w:rPr>
-                  <w:instrText xml:space="preserve"> PAGEREF _Toc99626838 \h </w:instrText>
+                  <w:instrText xml:space="preserve"> PAGEREF _Toc103763997 \h </w:instrText>
                 </w:r>
                 <w:r>
                   <w:rPr>
@@ -995,7 +599,7 @@
                   <w:lang w:eastAsia="es-ES"/>
                 </w:rPr>
               </w:pPr>
-              <w:hyperlink w:anchor="_Toc99626839" w:history="1">
+              <w:hyperlink w:anchor="_Toc103763998" w:history="1">
                 <w:r>
                   <w:rPr>
                     <w:rStyle w:val="Hipervnculo"/>
@@ -1039,7 +643,7 @@
                     <w:noProof/>
                     <w:webHidden/>
                   </w:rPr>
-                  <w:instrText xml:space="preserve"> PAGEREF _Toc99626839 \h </w:instrText>
+                  <w:instrText xml:space="preserve"> PAGEREF _Toc103763998 \h </w:instrText>
                 </w:r>
                 <w:r>
                   <w:rPr>
@@ -1085,7 +689,7 @@
                   <w:lang w:eastAsia="es-ES"/>
                 </w:rPr>
               </w:pPr>
-              <w:hyperlink w:anchor="_Toc99626840" w:history="1">
+              <w:hyperlink w:anchor="_Toc103763999" w:history="1">
                 <w:r>
                   <w:rPr>
                     <w:rStyle w:val="Hipervnculo"/>
@@ -1129,7 +733,7 @@
                     <w:noProof/>
                     <w:webHidden/>
                   </w:rPr>
-                  <w:instrText xml:space="preserve"> PAGEREF _Toc99626840 \h </w:instrText>
+                  <w:instrText xml:space="preserve"> PAGEREF _Toc103763999 \h </w:instrText>
                 </w:r>
                 <w:r>
                   <w:rPr>
@@ -1149,7 +753,7 @@
                     <w:noProof/>
                     <w:webHidden/>
                   </w:rPr>
-                  <w:t>3</w:t>
+                  <w:t>2</w:t>
                 </w:r>
                 <w:r>
                   <w:rPr>
@@ -1175,7 +779,7 @@
                   <w:lang w:eastAsia="es-ES"/>
                 </w:rPr>
               </w:pPr>
-              <w:hyperlink w:anchor="_Toc99626841" w:history="1">
+              <w:hyperlink w:anchor="_Toc103764000" w:history="1">
                 <w:r>
                   <w:rPr>
                     <w:rStyle w:val="Hipervnculo"/>
@@ -1219,7 +823,7 @@
                     <w:noProof/>
                     <w:webHidden/>
                   </w:rPr>
-                  <w:instrText xml:space="preserve"> PAGEREF _Toc99626841 \h </w:instrText>
+                  <w:instrText xml:space="preserve"> PAGEREF _Toc103764000 \h </w:instrText>
                 </w:r>
                 <w:r>
                   <w:rPr>
@@ -1262,7 +866,7 @@
                   <w:noProof/>
                 </w:rPr>
               </w:pPr>
-              <w:hyperlink w:anchor="_Toc99626842" w:history="1">
+              <w:hyperlink w:anchor="_Toc103764001" w:history="1">
                 <w:r>
                   <w:rPr>
                     <w:rStyle w:val="Hipervnculo"/>
@@ -1303,7 +907,7 @@
                     <w:noProof/>
                     <w:webHidden/>
                   </w:rPr>
-                  <w:instrText xml:space="preserve"> PAGEREF _Toc99626842 \h </w:instrText>
+                  <w:instrText xml:space="preserve"> PAGEREF _Toc103764001 \h </w:instrText>
                 </w:r>
                 <w:r>
                   <w:rPr>
@@ -1346,7 +950,7 @@
                   <w:noProof/>
                 </w:rPr>
               </w:pPr>
-              <w:hyperlink w:anchor="_Toc99626843" w:history="1">
+              <w:hyperlink w:anchor="_Toc103764002" w:history="1">
                 <w:r>
                   <w:rPr>
                     <w:rStyle w:val="Hipervnculo"/>
@@ -1387,7 +991,7 @@
                     <w:noProof/>
                     <w:webHidden/>
                   </w:rPr>
-                  <w:instrText xml:space="preserve"> PAGEREF _Toc99626843 \h </w:instrText>
+                  <w:instrText xml:space="preserve"> PAGEREF _Toc103764002 \h </w:instrText>
                 </w:r>
                 <w:r>
                   <w:rPr>
@@ -1430,7 +1034,7 @@
                   <w:noProof/>
                 </w:rPr>
               </w:pPr>
-              <w:hyperlink w:anchor="_Toc99626844" w:history="1">
+              <w:hyperlink w:anchor="_Toc103764003" w:history="1">
                 <w:r>
                   <w:rPr>
                     <w:rStyle w:val="Hipervnculo"/>
@@ -1471,7 +1075,7 @@
                     <w:noProof/>
                     <w:webHidden/>
                   </w:rPr>
-                  <w:instrText xml:space="preserve"> PAGEREF _Toc99626844 \h </w:instrText>
+                  <w:instrText xml:space="preserve"> PAGEREF _Toc103764003 \h </w:instrText>
                 </w:r>
                 <w:r>
                   <w:rPr>
@@ -1517,7 +1121,7 @@
                   <w:lang w:eastAsia="es-ES"/>
                 </w:rPr>
               </w:pPr>
-              <w:hyperlink w:anchor="_Toc99626845" w:history="1">
+              <w:hyperlink w:anchor="_Toc103764004" w:history="1">
                 <w:r>
                   <w:rPr>
                     <w:rStyle w:val="Hipervnculo"/>
@@ -1561,7 +1165,7 @@
                     <w:noProof/>
                     <w:webHidden/>
                   </w:rPr>
-                  <w:instrText xml:space="preserve"> PAGEREF _Toc99626845 \h </w:instrText>
+                  <w:instrText xml:space="preserve"> PAGEREF _Toc103764004 \h </w:instrText>
                 </w:r>
                 <w:r>
                   <w:rPr>
@@ -1581,7 +1185,7 @@
                     <w:noProof/>
                     <w:webHidden/>
                   </w:rPr>
-                  <w:t>4</w:t>
+                  <w:t>3</w:t>
                 </w:r>
                 <w:r>
                   <w:rPr>
@@ -1607,7 +1211,7 @@
                   <w:lang w:eastAsia="es-ES"/>
                 </w:rPr>
               </w:pPr>
-              <w:hyperlink w:anchor="_Toc99626846" w:history="1">
+              <w:hyperlink w:anchor="_Toc103764005" w:history="1">
                 <w:r>
                   <w:rPr>
                     <w:rStyle w:val="Hipervnculo"/>
@@ -1651,7 +1255,7 @@
                     <w:noProof/>
                     <w:webHidden/>
                   </w:rPr>
-                  <w:instrText xml:space="preserve"> PAGEREF _Toc99626846 \h </w:instrText>
+                  <w:instrText xml:space="preserve"> PAGEREF _Toc103764005 \h </w:instrText>
                 </w:r>
                 <w:r>
                   <w:rPr>
@@ -1694,7 +1298,7 @@
                   <w:noProof/>
                 </w:rPr>
               </w:pPr>
-              <w:hyperlink w:anchor="_Toc99626847" w:history="1">
+              <w:hyperlink w:anchor="_Toc103764006" w:history="1">
                 <w:r>
                   <w:rPr>
                     <w:rStyle w:val="Hipervnculo"/>
@@ -1735,7 +1339,7 @@
                     <w:noProof/>
                     <w:webHidden/>
                   </w:rPr>
-                  <w:instrText xml:space="preserve"> PAGEREF _Toc99626847 \h </w:instrText>
+                  <w:instrText xml:space="preserve"> PAGEREF _Toc103764006 \h </w:instrText>
                 </w:r>
                 <w:r>
                   <w:rPr>
@@ -1772,13 +1376,12 @@
                 <w:tabs>
                   <w:tab w:val="right" w:leader="dot" w:pos="8635"/>
                 </w:tabs>
-                <w:ind w:left="708"/>
                 <w:rPr>
                   <w:rFonts w:cstheme="minorBidi"/>
                   <w:noProof/>
                 </w:rPr>
               </w:pPr>
-              <w:hyperlink w:anchor="_Toc99626848" w:history="1">
+              <w:hyperlink w:anchor="_Toc103764007" w:history="1">
                 <w:r>
                   <w:rPr>
                     <w:rStyle w:val="Hipervnculo"/>
@@ -1805,7 +1408,7 @@
                     <w:noProof/>
                     <w:webHidden/>
                   </w:rPr>
-                  <w:instrText xml:space="preserve"> PAGEREF _Toc99626848 \h </w:instrText>
+                  <w:instrText xml:space="preserve"> PAGEREF _Toc103764007 \h </w:instrText>
                 </w:r>
                 <w:r>
                   <w:rPr>
@@ -1842,13 +1445,12 @@
                 <w:tabs>
                   <w:tab w:val="right" w:leader="dot" w:pos="8635"/>
                 </w:tabs>
-                <w:ind w:left="708"/>
                 <w:rPr>
                   <w:rFonts w:cstheme="minorBidi"/>
                   <w:noProof/>
                 </w:rPr>
               </w:pPr>
-              <w:hyperlink w:anchor="_Toc99626849" w:history="1">
+              <w:hyperlink w:anchor="_Toc103764008" w:history="1">
                 <w:r>
                   <w:rPr>
                     <w:rStyle w:val="Hipervnculo"/>
@@ -1875,7 +1477,7 @@
                     <w:noProof/>
                     <w:webHidden/>
                   </w:rPr>
-                  <w:instrText xml:space="preserve"> PAGEREF _Toc99626849 \h </w:instrText>
+                  <w:instrText xml:space="preserve"> PAGEREF _Toc103764008 \h </w:instrText>
                 </w:r>
                 <w:r>
                   <w:rPr>
@@ -1912,13 +1514,12 @@
                 <w:tabs>
                   <w:tab w:val="right" w:leader="dot" w:pos="8635"/>
                 </w:tabs>
-                <w:ind w:left="708"/>
                 <w:rPr>
                   <w:rFonts w:cstheme="minorBidi"/>
                   <w:noProof/>
                 </w:rPr>
               </w:pPr>
-              <w:hyperlink w:anchor="_Toc99626850" w:history="1">
+              <w:hyperlink w:anchor="_Toc103764009" w:history="1">
                 <w:r>
                   <w:rPr>
                     <w:rStyle w:val="Hipervnculo"/>
@@ -1945,7 +1546,7 @@
                     <w:noProof/>
                     <w:webHidden/>
                   </w:rPr>
-                  <w:instrText xml:space="preserve"> PAGEREF _Toc99626850 \h </w:instrText>
+                  <w:instrText xml:space="preserve"> PAGEREF _Toc103764009 \h </w:instrText>
                 </w:r>
                 <w:r>
                   <w:rPr>
@@ -1982,13 +1583,12 @@
                 <w:tabs>
                   <w:tab w:val="right" w:leader="dot" w:pos="8635"/>
                 </w:tabs>
-                <w:ind w:left="708"/>
                 <w:rPr>
                   <w:rFonts w:cstheme="minorBidi"/>
                   <w:noProof/>
                 </w:rPr>
               </w:pPr>
-              <w:hyperlink w:anchor="_Toc99626851" w:history="1">
+              <w:hyperlink w:anchor="_Toc103764010" w:history="1">
                 <w:r>
                   <w:rPr>
                     <w:rStyle w:val="Hipervnculo"/>
@@ -2015,7 +1615,7 @@
                     <w:noProof/>
                     <w:webHidden/>
                   </w:rPr>
-                  <w:instrText xml:space="preserve"> PAGEREF _Toc99626851 \h </w:instrText>
+                  <w:instrText xml:space="preserve"> PAGEREF _Toc103764010 \h </w:instrText>
                 </w:r>
                 <w:r>
                   <w:rPr>
@@ -2058,7 +1658,7 @@
                   <w:noProof/>
                 </w:rPr>
               </w:pPr>
-              <w:hyperlink w:anchor="_Toc99626852" w:history="1">
+              <w:hyperlink w:anchor="_Toc103764011" w:history="1">
                 <w:r>
                   <w:rPr>
                     <w:rStyle w:val="Hipervnculo"/>
@@ -2099,7 +1699,7 @@
                     <w:noProof/>
                     <w:webHidden/>
                   </w:rPr>
-                  <w:instrText xml:space="preserve"> PAGEREF _Toc99626852 \h </w:instrText>
+                  <w:instrText xml:space="preserve"> PAGEREF _Toc103764011 \h </w:instrText>
                 </w:r>
                 <w:r>
                   <w:rPr>
@@ -2136,13 +1736,12 @@
                 <w:tabs>
                   <w:tab w:val="right" w:leader="dot" w:pos="8635"/>
                 </w:tabs>
-                <w:ind w:left="708"/>
                 <w:rPr>
                   <w:rFonts w:cstheme="minorBidi"/>
                   <w:noProof/>
                 </w:rPr>
               </w:pPr>
-              <w:hyperlink w:anchor="_Toc99626853" w:history="1">
+              <w:hyperlink w:anchor="_Toc103764012" w:history="1">
                 <w:r>
                   <w:rPr>
                     <w:rStyle w:val="Hipervnculo"/>
@@ -2169,7 +1768,7 @@
                     <w:noProof/>
                     <w:webHidden/>
                   </w:rPr>
-                  <w:instrText xml:space="preserve"> PAGEREF _Toc99626853 \h </w:instrText>
+                  <w:instrText xml:space="preserve"> PAGEREF _Toc103764012 \h </w:instrText>
                 </w:r>
                 <w:r>
                   <w:rPr>
@@ -2206,13 +1805,12 @@
                 <w:tabs>
                   <w:tab w:val="right" w:leader="dot" w:pos="8635"/>
                 </w:tabs>
-                <w:ind w:left="708"/>
                 <w:rPr>
                   <w:rFonts w:cstheme="minorBidi"/>
                   <w:noProof/>
                 </w:rPr>
               </w:pPr>
-              <w:hyperlink w:anchor="_Toc99626854" w:history="1">
+              <w:hyperlink w:anchor="_Toc103764013" w:history="1">
                 <w:r>
                   <w:rPr>
                     <w:rStyle w:val="Hipervnculo"/>
@@ -2239,7 +1837,7 @@
                     <w:noProof/>
                     <w:webHidden/>
                   </w:rPr>
-                  <w:instrText xml:space="preserve"> PAGEREF _Toc99626854 \h </w:instrText>
+                  <w:instrText xml:space="preserve"> PAGEREF _Toc103764013 \h </w:instrText>
                 </w:r>
                 <w:r>
                   <w:rPr>
@@ -2285,7 +1883,7 @@
                   <w:lang w:eastAsia="es-ES"/>
                 </w:rPr>
               </w:pPr>
-              <w:hyperlink w:anchor="_Toc99626855" w:history="1">
+              <w:hyperlink w:anchor="_Toc103764014" w:history="1">
                 <w:r>
                   <w:rPr>
                     <w:rStyle w:val="Hipervnculo"/>
@@ -2329,7 +1927,7 @@
                     <w:noProof/>
                     <w:webHidden/>
                   </w:rPr>
-                  <w:instrText xml:space="preserve"> PAGEREF _Toc99626855 \h </w:instrText>
+                  <w:instrText xml:space="preserve"> PAGEREF _Toc103764014 \h </w:instrText>
                 </w:r>
                 <w:r>
                   <w:rPr>
@@ -2375,7 +1973,7 @@
                   <w:lang w:eastAsia="es-ES"/>
                 </w:rPr>
               </w:pPr>
-              <w:hyperlink w:anchor="_Toc99626856" w:history="1">
+              <w:hyperlink w:anchor="_Toc103764015" w:history="1">
                 <w:r>
                   <w:rPr>
                     <w:rStyle w:val="Hipervnculo"/>
@@ -2398,6 +1996,186 @@
                     <w:rStyle w:val="Hipervnculo"/>
                     <w:noProof/>
                   </w:rPr>
+                  <w:t>Repositorio</w:t>
+                </w:r>
+                <w:r>
+                  <w:rPr>
+                    <w:noProof/>
+                    <w:webHidden/>
+                  </w:rPr>
+                  <w:tab/>
+                </w:r>
+                <w:r>
+                  <w:rPr>
+                    <w:noProof/>
+                    <w:webHidden/>
+                  </w:rPr>
+                  <w:fldChar w:fldCharType="begin"/>
+                </w:r>
+                <w:r>
+                  <w:rPr>
+                    <w:noProof/>
+                    <w:webHidden/>
+                  </w:rPr>
+                  <w:instrText xml:space="preserve"> PAGEREF _Toc103764015 \h </w:instrText>
+                </w:r>
+                <w:r>
+                  <w:rPr>
+                    <w:noProof/>
+                    <w:webHidden/>
+                  </w:rPr>
+                </w:r>
+                <w:r>
+                  <w:rPr>
+                    <w:noProof/>
+                    <w:webHidden/>
+                  </w:rPr>
+                  <w:fldChar w:fldCharType="separate"/>
+                </w:r>
+                <w:r>
+                  <w:rPr>
+                    <w:noProof/>
+                    <w:webHidden/>
+                  </w:rPr>
+                  <w:t>11</w:t>
+                </w:r>
+                <w:r>
+                  <w:rPr>
+                    <w:noProof/>
+                    <w:webHidden/>
+                  </w:rPr>
+                  <w:fldChar w:fldCharType="end"/>
+                </w:r>
+              </w:hyperlink>
+            </w:p>
+            <w:p>
+              <w:pPr>
+                <w:pStyle w:val="TDC1"/>
+                <w:tabs>
+                  <w:tab w:val="left" w:pos="440"/>
+                  <w:tab w:val="right" w:leader="dot" w:pos="8635"/>
+                </w:tabs>
+                <w:rPr>
+                  <w:rFonts w:eastAsiaTheme="minorEastAsia"/>
+                  <w:noProof/>
+                  <w:color w:val="auto"/>
+                  <w:sz w:val="22"/>
+                  <w:lang w:eastAsia="es-ES"/>
+                </w:rPr>
+              </w:pPr>
+              <w:hyperlink w:anchor="_Toc103764016" w:history="1">
+                <w:r>
+                  <w:rPr>
+                    <w:rStyle w:val="Hipervnculo"/>
+                    <w:noProof/>
+                  </w:rPr>
+                  <w:t>9.</w:t>
+                </w:r>
+                <w:r>
+                  <w:rPr>
+                    <w:rFonts w:eastAsiaTheme="minorEastAsia"/>
+                    <w:noProof/>
+                    <w:color w:val="auto"/>
+                    <w:sz w:val="22"/>
+                    <w:lang w:eastAsia="es-ES"/>
+                  </w:rPr>
+                  <w:tab/>
+                </w:r>
+                <w:r>
+                  <w:rPr>
+                    <w:rStyle w:val="Hipervnculo"/>
+                    <w:noProof/>
+                  </w:rPr>
+                  <w:t>Creación base de datos y tablas</w:t>
+                </w:r>
+                <w:r>
+                  <w:rPr>
+                    <w:noProof/>
+                    <w:webHidden/>
+                  </w:rPr>
+                  <w:tab/>
+                </w:r>
+                <w:r>
+                  <w:rPr>
+                    <w:noProof/>
+                    <w:webHidden/>
+                  </w:rPr>
+                  <w:fldChar w:fldCharType="begin"/>
+                </w:r>
+                <w:r>
+                  <w:rPr>
+                    <w:noProof/>
+                    <w:webHidden/>
+                  </w:rPr>
+                  <w:instrText xml:space="preserve"> PAGEREF _Toc103764016 \h </w:instrText>
+                </w:r>
+                <w:r>
+                  <w:rPr>
+                    <w:noProof/>
+                    <w:webHidden/>
+                  </w:rPr>
+                </w:r>
+                <w:r>
+                  <w:rPr>
+                    <w:noProof/>
+                    <w:webHidden/>
+                  </w:rPr>
+                  <w:fldChar w:fldCharType="separate"/>
+                </w:r>
+                <w:r>
+                  <w:rPr>
+                    <w:noProof/>
+                    <w:webHidden/>
+                  </w:rPr>
+                  <w:t>14</w:t>
+                </w:r>
+                <w:r>
+                  <w:rPr>
+                    <w:noProof/>
+                    <w:webHidden/>
+                  </w:rPr>
+                  <w:fldChar w:fldCharType="end"/>
+                </w:r>
+              </w:hyperlink>
+            </w:p>
+            <w:p>
+              <w:pPr>
+                <w:pStyle w:val="TDC1"/>
+                <w:tabs>
+                  <w:tab w:val="left" w:pos="660"/>
+                  <w:tab w:val="right" w:leader="dot" w:pos="8635"/>
+                </w:tabs>
+                <w:rPr>
+                  <w:rFonts w:eastAsiaTheme="minorEastAsia"/>
+                  <w:noProof/>
+                  <w:color w:val="auto"/>
+                  <w:sz w:val="22"/>
+                  <w:lang w:eastAsia="es-ES"/>
+                </w:rPr>
+              </w:pPr>
+              <w:hyperlink w:anchor="_Toc103764017" w:history="1">
+                <w:r>
+                  <w:rPr>
+                    <w:rStyle w:val="Hipervnculo"/>
+                    <w:noProof/>
+                  </w:rPr>
+                  <w:t>10.</w:t>
+                </w:r>
+                <w:r>
+                  <w:rPr>
+                    <w:rFonts w:eastAsiaTheme="minorEastAsia"/>
+                    <w:noProof/>
+                    <w:color w:val="auto"/>
+                    <w:sz w:val="22"/>
+                    <w:lang w:eastAsia="es-ES"/>
+                  </w:rPr>
+                  <w:t xml:space="preserve">   </w:t>
+                </w:r>
+                <w:r>
+                  <w:rPr>
+                    <w:rStyle w:val="Hipervnculo"/>
+                    <w:noProof/>
+                  </w:rPr>
                   <w:t>Recursos externos</w:t>
                 </w:r>
                 <w:r>
@@ -2419,7 +2197,7 @@
                     <w:noProof/>
                     <w:webHidden/>
                   </w:rPr>
-                  <w:instrText xml:space="preserve"> PAGEREF _Toc99626856 \h </w:instrText>
+                  <w:instrText xml:space="preserve"> PAGEREF _Toc103764017 \h </w:instrText>
                 </w:r>
                 <w:r>
                   <w:rPr>
@@ -2439,7 +2217,94 @@
                     <w:noProof/>
                     <w:webHidden/>
                   </w:rPr>
-                  <w:t>11</w:t>
+                  <w:t>15</w:t>
+                </w:r>
+                <w:r>
+                  <w:rPr>
+                    <w:noProof/>
+                    <w:webHidden/>
+                  </w:rPr>
+                  <w:fldChar w:fldCharType="end"/>
+                </w:r>
+              </w:hyperlink>
+            </w:p>
+            <w:p>
+              <w:pPr>
+                <w:pStyle w:val="TDC1"/>
+                <w:tabs>
+                  <w:tab w:val="left" w:pos="660"/>
+                  <w:tab w:val="right" w:leader="dot" w:pos="8635"/>
+                </w:tabs>
+                <w:rPr>
+                  <w:rFonts w:eastAsiaTheme="minorEastAsia"/>
+                  <w:noProof/>
+                  <w:color w:val="auto"/>
+                  <w:sz w:val="22"/>
+                  <w:lang w:eastAsia="es-ES"/>
+                </w:rPr>
+              </w:pPr>
+              <w:hyperlink w:anchor="_Toc103764018" w:history="1">
+                <w:r>
+                  <w:rPr>
+                    <w:rStyle w:val="Hipervnculo"/>
+                    <w:noProof/>
+                  </w:rPr>
+                  <w:t>11.</w:t>
+                </w:r>
+                <w:r>
+                  <w:rPr>
+                    <w:rStyle w:val="Hipervnculo"/>
+                    <w:noProof/>
+                  </w:rPr>
+                  <w:t xml:space="preserve">   </w:t>
+                </w:r>
+                <w:r>
+                  <w:rPr>
+                    <w:rStyle w:val="Hipervnculo"/>
+                    <w:noProof/>
+                  </w:rPr>
+                  <w:t>Bibliografía</w:t>
+                </w:r>
+                <w:r>
+                  <w:rPr>
+                    <w:noProof/>
+                    <w:webHidden/>
+                  </w:rPr>
+                  <w:tab/>
+                </w:r>
+                <w:r>
+                  <w:rPr>
+                    <w:noProof/>
+                    <w:webHidden/>
+                  </w:rPr>
+                  <w:fldChar w:fldCharType="begin"/>
+                </w:r>
+                <w:r>
+                  <w:rPr>
+                    <w:noProof/>
+                    <w:webHidden/>
+                  </w:rPr>
+                  <w:instrText xml:space="preserve"> PAGEREF _Toc103764018 \h </w:instrText>
+                </w:r>
+                <w:r>
+                  <w:rPr>
+                    <w:noProof/>
+                    <w:webHidden/>
+                  </w:rPr>
+                </w:r>
+                <w:r>
+                  <w:rPr>
+                    <w:noProof/>
+                    <w:webHidden/>
+                  </w:rPr>
+                  <w:fldChar w:fldCharType="separate"/>
+                </w:r>
+                <w:r>
+                  <w:rPr>
+                    <w:noProof/>
+                    <w:webHidden/>
+                  </w:rPr>
+                  <w:t>16</w:t>
                 </w:r>
                 <w:r>
                   <w:rPr>
@@ -2471,7 +2336,7 @@
             <w:pStyle w:val="Ttulo1"/>
             <w:ind w:left="426" w:hanging="426"/>
           </w:pPr>
-          <w:bookmarkStart w:id="0" w:name="_Toc99626838"/>
+          <w:bookmarkStart w:id="0" w:name="_Toc103763997"/>
           <w:r>
             <w:lastRenderedPageBreak/>
             <w:t>Introducción</w:t>
@@ -2480,9 +2345,6 @@
         </w:p>
         <w:p/>
         <w:p>
-          <w:pPr>
-            <w:spacing w:line="240" w:lineRule="auto"/>
-          </w:pPr>
           <w:r>
             <w:t xml:space="preserve">Este proyecto consiste en el desarrollo de una </w:t>
           </w:r>
@@ -2494,9 +2356,6 @@
           </w:r>
         </w:p>
         <w:p>
-          <w:pPr>
-            <w:spacing w:line="240" w:lineRule="auto"/>
-          </w:pPr>
           <w:r>
             <w:t xml:space="preserve">Esta escuela busca dar a conocer este arte y deporte a cualquier deportista, de cualquier edad con ganas de practicar </w:t>
           </w:r>
@@ -2505,17 +2364,11 @@
           </w:r>
         </w:p>
         <w:p>
-          <w:pPr>
-            <w:spacing w:line="240" w:lineRule="auto"/>
-          </w:pPr>
           <w:r>
             <w:t xml:space="preserve">La aplicación permitirá a los diferentes tipos de usuarios acceder a la misma y dependiendo de las características de cada uno, deportistas o instructores,  la funcionalidad de la web variará. </w:t>
           </w:r>
         </w:p>
         <w:p>
-          <w:pPr>
-            <w:spacing w:line="240" w:lineRule="auto"/>
-          </w:pPr>
           <w:r>
             <w:t xml:space="preserve">Como </w:t>
           </w:r>
@@ -2535,7 +2388,7 @@
             <w:pStyle w:val="Ttulo1"/>
             <w:ind w:left="426" w:hanging="426"/>
           </w:pPr>
-          <w:bookmarkStart w:id="1" w:name="_Toc99626839"/>
+          <w:bookmarkStart w:id="1" w:name="_Toc103763998"/>
           <w:r>
             <w:t>Objetivos</w:t>
           </w:r>
@@ -2543,9 +2396,6 @@
         </w:p>
         <w:p/>
         <w:p>
-          <w:pPr>
-            <w:spacing w:line="240" w:lineRule="auto"/>
-          </w:pPr>
           <w:r>
             <w:t xml:space="preserve">El motivo por el cual se propone esta </w:t>
           </w:r>
@@ -2558,7 +2408,7 @@
         </w:p>
         <w:p>
           <w:pPr>
-            <w:spacing w:after="0" w:line="240" w:lineRule="auto"/>
+            <w:spacing w:after="0"/>
           </w:pPr>
           <w:r>
             <w:t xml:space="preserve">El C.D.E. Kenpo Hiken tiene un flujo de </w:t>
@@ -2610,9 +2460,6 @@
           </w:r>
         </w:p>
         <w:p>
-          <w:pPr>
-            <w:spacing w:line="240" w:lineRule="auto"/>
-          </w:pPr>
           <w:r>
             <w:t xml:space="preserve">Este proceso se ve incrementado al inicio de cada temporada en la que </w:t>
           </w:r>
@@ -2639,9 +2486,6 @@
           </w:r>
         </w:p>
         <w:p>
-          <w:pPr>
-            <w:spacing w:line="240" w:lineRule="auto"/>
-          </w:pPr>
           <w:r>
             <w:t xml:space="preserve">Con la pasada pandemia se eliminó el uso del papel pero se acabó llegando al mismo problema ya que aunque los documentos se podían enviar telemáticamente (vía email o WhatsApp), la privacidad y la gestión de los documentos tampoco era la adecuada. Hoy </w:t>
           </w:r>
@@ -2656,9 +2500,6 @@
           </w:r>
         </w:p>
         <w:p>
-          <w:pPr>
-            <w:spacing w:line="240" w:lineRule="auto"/>
-          </w:pPr>
           <w:r>
             <w:t>P</w:t>
           </w:r>
@@ -2701,19 +2542,16 @@
             <w:pStyle w:val="Ttulo1"/>
             <w:ind w:left="426" w:hanging="426"/>
           </w:pPr>
-          <w:bookmarkStart w:id="2" w:name="_Toc99626840"/>
+          <w:bookmarkStart w:id="2" w:name="_Toc103763999"/>
+          <w:r>
+            <w:t>Entorno de uso de la aplicación</w:t>
+          </w:r>
+          <w:bookmarkEnd w:id="2"/>
+        </w:p>
+        <w:p/>
+        <w:p>
           <w:r>
             <w:lastRenderedPageBreak/>
-            <w:t>Entorno de uso de la aplicación</w:t>
-          </w:r>
-          <w:bookmarkEnd w:id="2"/>
-        </w:p>
-        <w:p/>
-        <w:p>
-          <w:pPr>
-            <w:spacing w:line="240" w:lineRule="auto"/>
-          </w:pPr>
-          <w:r>
             <w:t>La aplicación dará servicio a diferentes tipos de usuario.</w:t>
           </w:r>
         </w:p>
@@ -2723,7 +2561,6 @@
               <w:tab w:val="left" w:pos="851"/>
               <w:tab w:val="left" w:pos="1418"/>
             </w:tabs>
-            <w:spacing w:line="240" w:lineRule="auto"/>
           </w:pPr>
           <w:r>
             <w:rPr>
@@ -2740,9 +2577,6 @@
           </w:r>
         </w:p>
         <w:p>
-          <w:pPr>
-            <w:spacing w:line="240" w:lineRule="auto"/>
-          </w:pPr>
           <w:r>
             <w:rPr>
               <w:b/>
@@ -2767,13 +2601,11 @@
               <w:ilvl w:val="0"/>
               <w:numId w:val="6"/>
             </w:numPr>
-            <w:spacing w:line="240" w:lineRule="auto"/>
           </w:pPr>
           <w:r>
             <w:rPr>
               <w:b/>
               <w:bCs/>
-              <w:i/>
               <w:iCs/>
             </w:rPr>
             <w:t>Deportista</w:t>
@@ -2789,13 +2621,11 @@
               <w:ilvl w:val="0"/>
               <w:numId w:val="6"/>
             </w:numPr>
-            <w:spacing w:line="240" w:lineRule="auto"/>
           </w:pPr>
           <w:r>
             <w:rPr>
               <w:b/>
               <w:bCs/>
-              <w:i/>
               <w:iCs/>
             </w:rPr>
             <w:t>Instructor</w:t>
@@ -2807,7 +2637,6 @@
         <w:p>
           <w:pPr>
             <w:pStyle w:val="Prrafodelista"/>
-            <w:spacing w:line="240" w:lineRule="auto"/>
           </w:pPr>
           <w:r>
             <w:t xml:space="preserve">Podrán establecerse diferentes derechos de acceso dependiendo de los grupos o turnos que pueda tener cada instructor y los </w:t>
@@ -2819,13 +2648,12 @@
         <w:p>
           <w:pPr>
             <w:pStyle w:val="Prrafodelista"/>
-            <w:spacing w:after="0" w:line="240" w:lineRule="auto"/>
+            <w:spacing w:after="0"/>
           </w:pPr>
         </w:p>
         <w:p>
           <w:pPr>
             <w:pStyle w:val="Prrafodelista"/>
-            <w:spacing w:line="240" w:lineRule="auto"/>
           </w:pPr>
           <w:r>
             <w:t xml:space="preserve">Uno de </w:t>
@@ -2855,7 +2683,6 @@
         <w:p>
           <w:pPr>
             <w:pStyle w:val="Prrafodelista"/>
-            <w:spacing w:line="240" w:lineRule="auto"/>
           </w:pPr>
           <w:r>
             <w:t>Como otras funciones podrá gestionar las cuentas y el restablecimiento de contraseñas.</w:t>
@@ -2867,7 +2694,7 @@
             <w:pStyle w:val="Ttulo1"/>
             <w:ind w:left="426" w:hanging="426"/>
           </w:pPr>
-          <w:bookmarkStart w:id="3" w:name="_Toc99626841"/>
+          <w:bookmarkStart w:id="3" w:name="_Toc103764000"/>
           <w:r>
             <w:t>Tecnologías y justificación</w:t>
           </w:r>
@@ -2877,10 +2704,9 @@
         <w:p>
           <w:pPr>
             <w:pStyle w:val="Ttulo2"/>
-            <w:spacing w:line="240" w:lineRule="auto"/>
             <w:ind w:left="425"/>
           </w:pPr>
-          <w:bookmarkStart w:id="4" w:name="_Toc99626842"/>
+          <w:bookmarkStart w:id="4" w:name="_Toc103764001"/>
           <w:r>
             <w:t>Tecnologías</w:t>
           </w:r>
@@ -2888,7 +2714,6 @@
         </w:p>
         <w:p>
           <w:pPr>
-            <w:spacing w:line="240" w:lineRule="auto"/>
             <w:ind w:left="425"/>
           </w:pPr>
           <w:r>
@@ -2903,7 +2728,6 @@
         </w:p>
         <w:p>
           <w:pPr>
-            <w:spacing w:line="240" w:lineRule="auto"/>
             <w:ind w:left="425"/>
           </w:pPr>
           <w:r>
@@ -2922,10 +2746,9 @@
         <w:p>
           <w:pPr>
             <w:pStyle w:val="Ttulo2"/>
-            <w:spacing w:line="240" w:lineRule="auto"/>
             <w:ind w:left="425"/>
           </w:pPr>
-          <w:bookmarkStart w:id="5" w:name="_Toc99626843"/>
+          <w:bookmarkStart w:id="5" w:name="_Toc103764002"/>
           <w:r>
             <w:t>Diseño</w:t>
           </w:r>
@@ -2933,7 +2756,6 @@
         </w:p>
         <w:p>
           <w:pPr>
-            <w:spacing w:line="240" w:lineRule="auto"/>
             <w:ind w:left="425"/>
           </w:pPr>
           <w:r>
@@ -2955,10 +2777,9 @@
         <w:p>
           <w:pPr>
             <w:pStyle w:val="Ttulo2"/>
-            <w:spacing w:line="240" w:lineRule="auto"/>
             <w:ind w:left="425"/>
           </w:pPr>
-          <w:bookmarkStart w:id="6" w:name="_Toc99626844"/>
+          <w:bookmarkStart w:id="6" w:name="_Toc103764003"/>
           <w:r>
             <w:t>Base de datos</w:t>
           </w:r>
@@ -2966,7 +2787,6 @@
         </w:p>
         <w:p>
           <w:pPr>
-            <w:spacing w:line="240" w:lineRule="auto"/>
             <w:ind w:left="425"/>
           </w:pPr>
           <w:r>
@@ -3017,7 +2837,6 @@
         </w:p>
         <w:p>
           <w:pPr>
-            <w:spacing w:line="240" w:lineRule="auto"/>
             <w:ind w:left="425"/>
           </w:pPr>
         </w:p>
@@ -3026,9 +2845,8 @@
             <w:pStyle w:val="Ttulo1"/>
             <w:ind w:left="426" w:hanging="426"/>
           </w:pPr>
-          <w:bookmarkStart w:id="7" w:name="_Toc99626845"/>
-          <w:r>
-            <w:lastRenderedPageBreak/>
+          <w:bookmarkStart w:id="7" w:name="_Toc103764004"/>
+          <w:r>
             <w:t>Casos de uso</w:t>
           </w:r>
           <w:bookmarkEnd w:id="7"/>
@@ -3043,8 +2861,9 @@
             <w:rPr>
               <w:noProof/>
             </w:rPr>
+            <w:lastRenderedPageBreak/>
             <w:drawing>
-              <wp:inline distT="0" distB="0" distL="0" distR="0" wp14:anchorId="6180E67F" wp14:editId="02F2F17C">
+              <wp:inline distT="0" distB="0" distL="0" distR="0" wp14:anchorId="6180E67F" wp14:editId="2E66808A">
                 <wp:extent cx="3609975" cy="3712891"/>
                 <wp:effectExtent l="19050" t="19050" r="9525" b="20955"/>
                 <wp:docPr id="3" name="Imagen 3" descr="Diagrama&#10;&#10;Descripción generada automáticamente"/>
@@ -3094,27 +2913,14 @@
             <w:ind w:left="708"/>
             <w:jc w:val="center"/>
           </w:pPr>
-          <w:r>
-            <w:fldChar w:fldCharType="begin"/>
-          </w:r>
-          <w:r>
-            <w:instrText xml:space="preserve"> SEQ Ilustración \* ARABIC </w:instrText>
-          </w:r>
-          <w:r>
-            <w:fldChar w:fldCharType="separate"/>
-          </w:r>
-          <w:r>
-            <w:rPr>
-              <w:noProof/>
-            </w:rPr>
-            <w:t>1</w:t>
-          </w:r>
-          <w:r>
-            <w:rPr>
-              <w:noProof/>
-            </w:rPr>
-            <w:fldChar w:fldCharType="end"/>
-          </w:r>
+          <w:fldSimple w:instr=" SEQ Ilustración \* ARABIC ">
+            <w:r>
+              <w:rPr>
+                <w:noProof/>
+              </w:rPr>
+              <w:t>1</w:t>
+            </w:r>
+          </w:fldSimple>
           <w:r>
             <w:t>. Casos de uso</w:t>
           </w:r>
@@ -3134,7 +2940,7 @@
               <w:noProof/>
             </w:rPr>
             <w:drawing>
-              <wp:inline distT="0" distB="0" distL="0" distR="0" wp14:anchorId="47CE6CA7" wp14:editId="16731056">
+              <wp:inline distT="0" distB="0" distL="0" distR="0" wp14:anchorId="47CE6CA7" wp14:editId="2D5DF3A9">
                 <wp:extent cx="3705225" cy="3545209"/>
                 <wp:effectExtent l="0" t="0" r="0" b="0"/>
                 <wp:docPr id="4" name="Imagen 4" descr="Diagrama, Esquemático&#10;&#10;Descripción generada automáticamente"/>
@@ -3182,27 +2988,14 @@
             <w:pStyle w:val="Descripcin"/>
             <w:jc w:val="center"/>
           </w:pPr>
-          <w:r>
-            <w:fldChar w:fldCharType="begin"/>
-          </w:r>
-          <w:r>
-            <w:instrText xml:space="preserve"> SEQ Ilustración \* ARABIC </w:instrText>
-          </w:r>
-          <w:r>
-            <w:fldChar w:fldCharType="separate"/>
-          </w:r>
-          <w:r>
-            <w:rPr>
-              <w:noProof/>
-            </w:rPr>
-            <w:t>2</w:t>
-          </w:r>
-          <w:r>
-            <w:rPr>
-              <w:noProof/>
-            </w:rPr>
-            <w:fldChar w:fldCharType="end"/>
-          </w:r>
+          <w:fldSimple w:instr=" SEQ Ilustración \* ARABIC ">
+            <w:r>
+              <w:rPr>
+                <w:noProof/>
+              </w:rPr>
+              <w:t>2</w:t>
+            </w:r>
+          </w:fldSimple>
           <w:r>
             <w:t>.Rol de usuario</w:t>
           </w:r>
@@ -3218,7 +3011,7 @@
             </w:rPr>
             <w:lastRenderedPageBreak/>
             <w:drawing>
-              <wp:inline distT="0" distB="0" distL="0" distR="0" wp14:anchorId="115308F8" wp14:editId="61F4F990">
+              <wp:inline distT="0" distB="0" distL="0" distR="0" wp14:anchorId="115308F8" wp14:editId="08595435">
                 <wp:extent cx="4019550" cy="3696201"/>
                 <wp:effectExtent l="0" t="0" r="0" b="0"/>
                 <wp:docPr id="5" name="Imagen 5" descr="Diagrama, Esquemático&#10;&#10;Descripción generada automáticamente"/>
@@ -3266,27 +3059,14 @@
             <w:pStyle w:val="Descripcin"/>
             <w:jc w:val="center"/>
           </w:pPr>
-          <w:r>
-            <w:fldChar w:fldCharType="begin"/>
-          </w:r>
-          <w:r>
-            <w:instrText xml:space="preserve"> SEQ Ilustración \* ARABIC </w:instrText>
-          </w:r>
-          <w:r>
-            <w:fldChar w:fldCharType="separate"/>
-          </w:r>
-          <w:r>
-            <w:rPr>
-              <w:noProof/>
-            </w:rPr>
-            <w:t>3</w:t>
-          </w:r>
-          <w:r>
-            <w:rPr>
-              <w:noProof/>
-            </w:rPr>
-            <w:fldChar w:fldCharType="end"/>
-          </w:r>
+          <w:fldSimple w:instr=" SEQ Ilustración \* ARABIC ">
+            <w:r>
+              <w:rPr>
+                <w:noProof/>
+              </w:rPr>
+              <w:t>3</w:t>
+            </w:r>
+          </w:fldSimple>
           <w:r>
             <w:t xml:space="preserve">.Rol de </w:t>
           </w:r>
@@ -3304,7 +3084,7 @@
               <w:noProof/>
             </w:rPr>
             <w:drawing>
-              <wp:inline distT="0" distB="0" distL="0" distR="0" wp14:anchorId="754BF9E6" wp14:editId="274CC261">
+              <wp:inline distT="0" distB="0" distL="0" distR="0" wp14:anchorId="754BF9E6" wp14:editId="66001AC1">
                 <wp:extent cx="3629025" cy="4539773"/>
                 <wp:effectExtent l="0" t="0" r="0" b="0"/>
                 <wp:docPr id="7" name="Imagen 7" descr="Diagrama, Esquemático&#10;&#10;Descripción generada automáticamente"/>
@@ -3352,27 +3132,14 @@
             <w:pStyle w:val="Descripcin"/>
             <w:jc w:val="center"/>
           </w:pPr>
-          <w:r>
-            <w:fldChar w:fldCharType="begin"/>
-          </w:r>
-          <w:r>
-            <w:instrText xml:space="preserve"> SEQ Ilustración \* ARABIC </w:instrText>
-          </w:r>
-          <w:r>
-            <w:fldChar w:fldCharType="separate"/>
-          </w:r>
-          <w:r>
-            <w:rPr>
-              <w:noProof/>
-            </w:rPr>
-            <w:t>4</w:t>
-          </w:r>
-          <w:r>
-            <w:rPr>
-              <w:noProof/>
-            </w:rPr>
-            <w:fldChar w:fldCharType="end"/>
-          </w:r>
+          <w:fldSimple w:instr=" SEQ Ilustración \* ARABIC ">
+            <w:r>
+              <w:rPr>
+                <w:noProof/>
+              </w:rPr>
+              <w:t>4</w:t>
+            </w:r>
+          </w:fldSimple>
           <w:r>
             <w:t>.Rol de administrador</w:t>
           </w:r>
@@ -3382,7 +3149,7 @@
             <w:pStyle w:val="Ttulo1"/>
             <w:ind w:left="426" w:hanging="426"/>
           </w:pPr>
-          <w:bookmarkStart w:id="8" w:name="_Toc99626846"/>
+          <w:bookmarkStart w:id="8" w:name="_Toc103764005"/>
           <w:r>
             <w:lastRenderedPageBreak/>
             <w:t>Guía de estilos</w:t>
@@ -3391,9 +3158,6 @@
         </w:p>
         <w:p/>
         <w:p>
-          <w:pPr>
-            <w:spacing w:line="240" w:lineRule="auto"/>
-          </w:pPr>
           <w:r>
             <w:t>Teniendo en cuenta el logotipo del Club Deportivo se han decidido 2 parámetros fijos para el diseño de la plataforma web,</w:t>
           </w:r>
@@ -3405,10 +3169,9 @@
               <w:ilvl w:val="0"/>
               <w:numId w:val="9"/>
             </w:numPr>
-            <w:spacing w:line="240" w:lineRule="auto"/>
             <w:ind w:left="426"/>
           </w:pPr>
-          <w:bookmarkStart w:id="9" w:name="_Toc99626847"/>
+          <w:bookmarkStart w:id="9" w:name="_Toc103764006"/>
           <w:r>
             <w:t>P</w:t>
           </w:r>
@@ -3419,7 +3182,6 @@
         </w:p>
         <w:p>
           <w:pPr>
-            <w:spacing w:line="240" w:lineRule="auto"/>
             <w:ind w:left="426"/>
           </w:pPr>
           <w:r>
@@ -3448,7 +3210,7 @@
               <w:noProof/>
             </w:rPr>
             <w:drawing>
-              <wp:anchor distT="0" distB="0" distL="114300" distR="114300" simplePos="0" relativeHeight="251665408" behindDoc="0" locked="0" layoutInCell="1" allowOverlap="1" wp14:anchorId="2E3341C1" wp14:editId="662B1241">
+              <wp:anchor distT="0" distB="0" distL="114300" distR="114300" simplePos="0" relativeHeight="251660288" behindDoc="0" locked="0" layoutInCell="1" allowOverlap="1" wp14:anchorId="2E3341C1" wp14:editId="2D0F47BA">
                 <wp:simplePos x="0" y="0"/>
                 <wp:positionH relativeFrom="page">
                   <wp:align>center</wp:align>
@@ -3639,27 +3401,14 @@
             <w:ind w:firstLine="426"/>
             <w:jc w:val="center"/>
           </w:pPr>
-          <w:r>
-            <w:fldChar w:fldCharType="begin"/>
-          </w:r>
-          <w:r>
-            <w:instrText xml:space="preserve"> SEQ Ilustración \* ARABIC </w:instrText>
-          </w:r>
-          <w:r>
-            <w:fldChar w:fldCharType="separate"/>
-          </w:r>
-          <w:r>
-            <w:rPr>
-              <w:noProof/>
-            </w:rPr>
-            <w:t>5</w:t>
-          </w:r>
-          <w:r>
-            <w:rPr>
-              <w:noProof/>
-            </w:rPr>
-            <w:fldChar w:fldCharType="end"/>
-          </w:r>
+          <w:fldSimple w:instr=" SEQ Ilustración \* ARABIC ">
+            <w:r>
+              <w:rPr>
+                <w:noProof/>
+              </w:rPr>
+              <w:t>5</w:t>
+            </w:r>
+          </w:fldSimple>
           <w:r>
             <w:t>.Paleta de colores</w:t>
           </w:r>
@@ -3667,10 +3416,9 @@
         <w:p>
           <w:pPr>
             <w:pStyle w:val="Ttulo3"/>
-            <w:spacing w:line="240" w:lineRule="auto"/>
             <w:ind w:left="426"/>
           </w:pPr>
-          <w:bookmarkStart w:id="10" w:name="_Toc99626848"/>
+          <w:bookmarkStart w:id="10" w:name="_Toc103764007"/>
           <w:r>
             <w:lastRenderedPageBreak/>
             <w:t>T</w:t>
@@ -3682,7 +3430,6 @@
         </w:p>
         <w:p>
           <w:pPr>
-            <w:spacing w:line="240" w:lineRule="auto"/>
             <w:ind w:firstLine="426"/>
           </w:pPr>
           <w:r>
@@ -3698,10 +3445,9 @@
         <w:p>
           <w:pPr>
             <w:pStyle w:val="Ttulo3"/>
-            <w:spacing w:line="240" w:lineRule="auto"/>
             <w:ind w:left="426"/>
           </w:pPr>
-          <w:bookmarkStart w:id="11" w:name="_Toc99626849"/>
+          <w:bookmarkStart w:id="11" w:name="_Toc103764008"/>
           <w:r>
             <w:t>Títulos y subtítulos</w:t>
           </w:r>
@@ -3709,7 +3455,6 @@
         </w:p>
         <w:p>
           <w:pPr>
-            <w:spacing w:line="240" w:lineRule="auto"/>
             <w:ind w:left="426"/>
           </w:pPr>
           <w:r>
@@ -3737,7 +3482,6 @@
         <w:p>
           <w:pPr>
             <w:pStyle w:val="Prrafodelista"/>
-            <w:spacing w:line="240" w:lineRule="auto"/>
             <w:ind w:left="426"/>
           </w:pPr>
           <w:r>
@@ -3747,7 +3491,6 @@
         <w:p>
           <w:pPr>
             <w:pStyle w:val="Prrafodelista"/>
-            <w:spacing w:line="240" w:lineRule="auto"/>
             <w:ind w:left="426"/>
           </w:pPr>
           <w:r>
@@ -3763,10 +3506,9 @@
         <w:p>
           <w:pPr>
             <w:pStyle w:val="Ttulo3"/>
-            <w:spacing w:line="240" w:lineRule="auto"/>
             <w:ind w:left="426"/>
           </w:pPr>
-          <w:bookmarkStart w:id="12" w:name="_Toc99626850"/>
+          <w:bookmarkStart w:id="12" w:name="_Toc103764009"/>
           <w:r>
             <w:t>B</w:t>
           </w:r>
@@ -3777,7 +3519,6 @@
         </w:p>
         <w:p>
           <w:pPr>
-            <w:spacing w:line="240" w:lineRule="auto"/>
             <w:ind w:left="426"/>
           </w:pPr>
           <w:r>
@@ -3796,7 +3537,6 @@
         <w:p>
           <w:pPr>
             <w:pStyle w:val="Prrafodelista"/>
-            <w:spacing w:line="240" w:lineRule="auto"/>
             <w:ind w:left="426"/>
           </w:pPr>
           <w:r>
@@ -3806,7 +3546,6 @@
         <w:p>
           <w:pPr>
             <w:pStyle w:val="Prrafodelista"/>
-            <w:spacing w:line="240" w:lineRule="auto"/>
             <w:ind w:left="426"/>
           </w:pPr>
           <w:r>
@@ -3816,10 +3555,9 @@
         <w:p>
           <w:pPr>
             <w:pStyle w:val="Ttulo3"/>
-            <w:spacing w:line="240" w:lineRule="auto"/>
             <w:ind w:left="426"/>
           </w:pPr>
-          <w:bookmarkStart w:id="13" w:name="_Toc99626851"/>
+          <w:bookmarkStart w:id="13" w:name="_Toc103764010"/>
           <w:r>
             <w:t>Fondos</w:t>
           </w:r>
@@ -3830,7 +3568,6 @@
         </w:p>
         <w:p>
           <w:pPr>
-            <w:spacing w:line="240" w:lineRule="auto"/>
             <w:ind w:left="426"/>
           </w:pPr>
           <w:r>
@@ -3846,18 +3583,13 @@
             <w:t>(#FCFEFF, RGB 252, 254, 255)</w:t>
           </w:r>
         </w:p>
-        <w:p>
-          <w:pPr>
-            <w:spacing w:line="240" w:lineRule="auto"/>
-          </w:pPr>
-        </w:p>
+        <w:p/>
         <w:p>
           <w:pPr>
             <w:pStyle w:val="Ttulo2"/>
-            <w:spacing w:line="240" w:lineRule="auto"/>
             <w:ind w:left="426"/>
           </w:pPr>
-          <w:bookmarkStart w:id="14" w:name="_Toc99626852"/>
+          <w:bookmarkStart w:id="14" w:name="_Toc103764011"/>
           <w:r>
             <w:t>Tipografía</w:t>
           </w:r>
@@ -3866,10 +3598,9 @@
         <w:p>
           <w:pPr>
             <w:pStyle w:val="Ttulo3"/>
-            <w:spacing w:line="240" w:lineRule="auto"/>
             <w:ind w:firstLine="426"/>
           </w:pPr>
-          <w:bookmarkStart w:id="15" w:name="_Toc99626853"/>
+          <w:bookmarkStart w:id="15" w:name="_Toc103764012"/>
           <w:r>
             <w:t>Títulos y encabezados</w:t>
           </w:r>
@@ -3877,7 +3608,6 @@
         </w:p>
         <w:p>
           <w:pPr>
-            <w:spacing w:line="240" w:lineRule="auto"/>
             <w:ind w:firstLine="426"/>
             <w:rPr>
               <w:rFonts w:ascii="Heebo" w:hAnsi="Heebo" w:cs="Heebo"/>
@@ -3909,7 +3639,6 @@
         </w:p>
         <w:p>
           <w:pPr>
-            <w:spacing w:line="240" w:lineRule="auto"/>
             <w:ind w:firstLine="426"/>
           </w:pPr>
           <w:r>
@@ -3921,7 +3650,6 @@
         </w:p>
         <w:p>
           <w:pPr>
-            <w:spacing w:line="240" w:lineRule="auto"/>
             <w:ind w:firstLine="426"/>
             <w:rPr>
               <w:rFonts w:ascii="Heebo" w:hAnsi="Heebo" w:cs="Heebo"/>
@@ -3972,10 +3700,9 @@
         <w:p>
           <w:pPr>
             <w:pStyle w:val="Ttulo3"/>
-            <w:spacing w:line="240" w:lineRule="auto"/>
             <w:ind w:firstLine="426"/>
           </w:pPr>
-          <w:bookmarkStart w:id="16" w:name="_Toc99626854"/>
+          <w:bookmarkStart w:id="16" w:name="_Toc103764013"/>
           <w:r>
             <w:t>Texto general</w:t>
           </w:r>
@@ -3983,7 +3710,6 @@
         </w:p>
         <w:p>
           <w:pPr>
-            <w:spacing w:line="240" w:lineRule="auto"/>
             <w:ind w:firstLine="426"/>
             <w:rPr>
               <w:rFonts w:ascii="Heebo" w:hAnsi="Heebo" w:cs="Heebo"/>
@@ -4122,6 +3848,17 @@
         <w:p>
           <w:pPr>
             <w:ind w:firstLine="426"/>
+            <w:rPr>
+              <w:rFonts w:ascii="Heebo" w:hAnsi="Heebo" w:cs="Heebo"/>
+              <w:sz w:val="26"/>
+              <w:szCs w:val="26"/>
+              <w:shd w:val="clear" w:color="auto" w:fill="FFFFFF"/>
+            </w:rPr>
+          </w:pPr>
+        </w:p>
+        <w:p>
+          <w:pPr>
+            <w:ind w:firstLine="426"/>
           </w:pPr>
         </w:p>
         <w:p>
@@ -4129,7 +3866,7 @@
             <w:pStyle w:val="Ttulo1"/>
             <w:ind w:left="426" w:hanging="426"/>
           </w:pPr>
-          <w:bookmarkStart w:id="17" w:name="_Toc99626855"/>
+          <w:bookmarkStart w:id="17" w:name="_Toc103764014"/>
           <w:r>
             <w:lastRenderedPageBreak/>
             <w:t>Diseño preliminar</w:t>
@@ -4138,9 +3875,6 @@
         </w:p>
         <w:p/>
         <w:p>
-          <w:pPr>
-            <w:spacing w:line="240" w:lineRule="auto"/>
-          </w:pPr>
           <w:r>
             <w:t xml:space="preserve">A continuación se muestra un diseño preliminar de la </w:t>
           </w:r>
@@ -4152,9 +3886,6 @@
           </w:r>
         </w:p>
         <w:p>
-          <w:pPr>
-            <w:spacing w:line="240" w:lineRule="auto"/>
-          </w:pPr>
           <w:r>
             <w:t xml:space="preserve">La </w:t>
           </w:r>
@@ -4168,14 +3899,13 @@
         <w:p>
           <w:pPr>
             <w:keepNext/>
-            <w:spacing w:line="240" w:lineRule="auto"/>
           </w:pPr>
           <w:r>
             <w:rPr>
               <w:noProof/>
             </w:rPr>
             <w:drawing>
-              <wp:anchor distT="0" distB="0" distL="114300" distR="114300" simplePos="0" relativeHeight="251664384" behindDoc="0" locked="0" layoutInCell="1" allowOverlap="1" wp14:anchorId="42D3B574" wp14:editId="0458380A">
+              <wp:anchor distT="0" distB="0" distL="114300" distR="114300" simplePos="0" relativeHeight="251658240" behindDoc="0" locked="0" layoutInCell="1" allowOverlap="1" wp14:anchorId="42D3B574" wp14:editId="3E3F720D">
                 <wp:simplePos x="0" y="0"/>
                 <wp:positionH relativeFrom="column">
                   <wp:posOffset>469578</wp:posOffset>
@@ -4236,7 +3966,7 @@
               <w:noProof/>
             </w:rPr>
             <w:drawing>
-              <wp:inline distT="0" distB="0" distL="0" distR="0" wp14:anchorId="411D5EF3" wp14:editId="1D1574BF">
+              <wp:inline distT="0" distB="0" distL="0" distR="0" wp14:anchorId="411D5EF3" wp14:editId="23074181">
                 <wp:extent cx="5489575" cy="5845175"/>
                 <wp:effectExtent l="19050" t="19050" r="15875" b="22225"/>
                 <wp:docPr id="10" name="Imagen 10" descr="Texto&#10;&#10;Descripción generada automáticamente con confianza media"/>
@@ -4295,18 +4025,12 @@
           </w:r>
         </w:p>
         <w:p>
-          <w:pPr>
-            <w:spacing w:line="240" w:lineRule="auto"/>
-          </w:pPr>
           <w:r>
             <w:t>Esta página principal enlazará con otras webs relevantes para los deportistas y el Club así como con las redes sociales del mismo.</w:t>
           </w:r>
         </w:p>
         <w:p/>
         <w:p>
-          <w:pPr>
-            <w:spacing w:line="240" w:lineRule="auto"/>
-          </w:pPr>
           <w:r>
             <w:lastRenderedPageBreak/>
             <w:t>A través de la página principal se podrá acceder a las cuentas de usuario o se podrá crear una nueva cuenta.</w:t>
@@ -4458,9 +4182,6 @@
         </w:p>
         <w:p/>
         <w:p>
-          <w:pPr>
-            <w:spacing w:line="240" w:lineRule="auto"/>
-          </w:pPr>
           <w:r>
             <w:lastRenderedPageBreak/>
             <w:t xml:space="preserve">En la cuenta de cada usuario se podrán rellenar o </w:t>
@@ -4545,24 +4266,20 @@
             <w:pStyle w:val="Ttulo1"/>
             <w:ind w:left="426" w:hanging="426"/>
           </w:pPr>
+          <w:bookmarkStart w:id="18" w:name="_Toc103764015"/>
           <w:r>
             <w:lastRenderedPageBreak/>
             <w:t>Repositorio</w:t>
           </w:r>
+          <w:bookmarkEnd w:id="18"/>
         </w:p>
         <w:p/>
         <w:p>
-          <w:pPr>
-            <w:spacing w:line="240" w:lineRule="auto"/>
-          </w:pPr>
           <w:r>
             <w:t>A la hora de gestionar el proyecto y en específico el software del este se ha creado una cuenta en GitHub a los efectos de ir actualizando el trabajo en un repositorio de git desde el equipo de trabajo.</w:t>
           </w:r>
         </w:p>
         <w:p>
-          <w:pPr>
-            <w:spacing w:line="240" w:lineRule="auto"/>
-          </w:pPr>
           <w:r>
             <w:t xml:space="preserve">El usuario de esta cuenta de GitHub se llamará BravoAlberto y estará vinculado a una de las cuentas del Club Deportivo </w:t>
           </w:r>
@@ -4600,9 +4317,6 @@
           </w:r>
         </w:p>
         <w:p>
-          <w:pPr>
-            <w:spacing w:line="240" w:lineRule="auto"/>
-          </w:pPr>
           <w:r>
             <w:t>El repositorio</w:t>
           </w:r>
@@ -4616,7 +4330,6 @@
         <w:p>
           <w:pPr>
             <w:keepNext/>
-            <w:spacing w:line="240" w:lineRule="auto"/>
             <w:jc w:val="center"/>
           </w:pPr>
           <w:r>
@@ -4670,27 +4383,14 @@
             <w:pStyle w:val="Descripcin"/>
             <w:jc w:val="center"/>
           </w:pPr>
-          <w:r>
-            <w:fldChar w:fldCharType="begin"/>
-          </w:r>
-          <w:r>
-            <w:instrText xml:space="preserve"> SEQ Ilustración \* ARABIC </w:instrText>
-          </w:r>
-          <w:r>
-            <w:fldChar w:fldCharType="separate"/>
-          </w:r>
-          <w:r>
-            <w:rPr>
-              <w:noProof/>
-            </w:rPr>
-            <w:t>10</w:t>
-          </w:r>
-          <w:r>
-            <w:rPr>
-              <w:noProof/>
-            </w:rPr>
-            <w:fldChar w:fldCharType="end"/>
-          </w:r>
+          <w:fldSimple w:instr=" SEQ Ilustración \* ARABIC ">
+            <w:r>
+              <w:rPr>
+                <w:noProof/>
+              </w:rPr>
+              <w:t>10</w:t>
+            </w:r>
+          </w:fldSimple>
           <w:r>
             <w:t xml:space="preserve"> Creación del repositorio</w:t>
           </w:r>
@@ -4698,7 +4398,6 @@
         <w:p>
           <w:pPr>
             <w:keepNext/>
-            <w:spacing w:line="240" w:lineRule="auto"/>
           </w:pPr>
           <w:r>
             <w:rPr>
@@ -4747,27 +4446,14 @@
             <w:pStyle w:val="Descripcin"/>
             <w:jc w:val="center"/>
           </w:pPr>
-          <w:r>
-            <w:fldChar w:fldCharType="begin"/>
-          </w:r>
-          <w:r>
-            <w:instrText xml:space="preserve"> SEQ Ilustración \* ARABIC </w:instrText>
-          </w:r>
-          <w:r>
-            <w:fldChar w:fldCharType="separate"/>
-          </w:r>
-          <w:r>
-            <w:rPr>
-              <w:noProof/>
-            </w:rPr>
-            <w:t>11</w:t>
-          </w:r>
-          <w:r>
-            <w:rPr>
-              <w:noProof/>
-            </w:rPr>
-            <w:fldChar w:fldCharType="end"/>
-          </w:r>
+          <w:fldSimple w:instr=" SEQ Ilustración \* ARABIC ">
+            <w:r>
+              <w:rPr>
+                <w:noProof/>
+              </w:rPr>
+              <w:t>11</w:t>
+            </w:r>
+          </w:fldSimple>
           <w:r>
             <w:t xml:space="preserve"> Ruta del repositorio</w:t>
           </w:r>
@@ -4827,35 +4513,19 @@
             <w:pStyle w:val="Descripcin"/>
             <w:jc w:val="center"/>
           </w:pPr>
-          <w:r>
-            <w:fldChar w:fldCharType="begin"/>
-          </w:r>
-          <w:r>
-            <w:instrText xml:space="preserve"> SEQ Ilustración \* ARABIC </w:instrText>
-          </w:r>
-          <w:r>
-            <w:fldChar w:fldCharType="separate"/>
-          </w:r>
-          <w:r>
-            <w:rPr>
-              <w:noProof/>
-            </w:rPr>
-            <w:t>12</w:t>
-          </w:r>
-          <w:r>
-            <w:rPr>
-              <w:noProof/>
-            </w:rPr>
-            <w:fldChar w:fldCharType="end"/>
-          </w:r>
+          <w:fldSimple w:instr=" SEQ Ilustración \* ARABIC ">
+            <w:r>
+              <w:rPr>
+                <w:noProof/>
+              </w:rPr>
+              <w:t>12</w:t>
+            </w:r>
+          </w:fldSimple>
           <w:r>
             <w:t xml:space="preserve"> Repositorio creado</w:t>
           </w:r>
         </w:p>
         <w:p>
-          <w:pPr>
-            <w:spacing w:line="240" w:lineRule="auto"/>
-          </w:pPr>
           <w:r>
             <w:t>Para este proyecto se ha decidido utilizar un equipo local con Windows 10 de modo que para gestionar el repositorio se utilizará Git Bash.</w:t>
           </w:r>
@@ -4863,7 +4533,6 @@
         <w:p>
           <w:pPr>
             <w:keepNext/>
-            <w:spacing w:line="240" w:lineRule="auto"/>
             <w:jc w:val="center"/>
           </w:pPr>
           <w:r>
@@ -4917,30 +4586,14 @@
             <w:pStyle w:val="Descripcin"/>
             <w:jc w:val="center"/>
           </w:pPr>
-          <w:r>
-            <w:fldChar w:fldCharType="begin"/>
-          </w:r>
-          <w:r>
-            <w:instrText xml:space="preserve"> SEQ Il</w:instrText>
-          </w:r>
-          <w:r>
-            <w:instrText xml:space="preserve">ustración \* ARABIC </w:instrText>
-          </w:r>
-          <w:r>
-            <w:fldChar w:fldCharType="separate"/>
-          </w:r>
-          <w:r>
-            <w:rPr>
-              <w:noProof/>
-            </w:rPr>
-            <w:t>13</w:t>
-          </w:r>
-          <w:r>
-            <w:rPr>
-              <w:noProof/>
-            </w:rPr>
-            <w:fldChar w:fldCharType="end"/>
-          </w:r>
+          <w:fldSimple w:instr=" SEQ Ilustración \* ARABIC ">
+            <w:r>
+              <w:rPr>
+                <w:noProof/>
+              </w:rPr>
+              <w:t>13</w:t>
+            </w:r>
+          </w:fldSimple>
           <w:r>
             <w:t xml:space="preserve"> Creación del repositorio local y primer status</w:t>
           </w:r>
@@ -4951,9 +4604,6 @@
           </w:pPr>
         </w:p>
         <w:p>
-          <w:pPr>
-            <w:spacing w:line="240" w:lineRule="auto"/>
-          </w:pPr>
           <w:r>
             <w:lastRenderedPageBreak/>
             <w:t xml:space="preserve">Al ser la primera subida del proyecto al repositorio se utiliza </w:t>
@@ -4985,7 +4635,6 @@
         <w:p>
           <w:pPr>
             <w:keepNext/>
-            <w:spacing w:line="240" w:lineRule="auto"/>
             <w:jc w:val="center"/>
           </w:pPr>
           <w:r>
@@ -5034,27 +4683,14 @@
             <w:pStyle w:val="Descripcin"/>
             <w:jc w:val="center"/>
           </w:pPr>
-          <w:r>
-            <w:fldChar w:fldCharType="begin"/>
-          </w:r>
-          <w:r>
-            <w:instrText xml:space="preserve"> SEQ Ilustración \* ARABIC </w:instrText>
-          </w:r>
-          <w:r>
-            <w:fldChar w:fldCharType="separate"/>
-          </w:r>
-          <w:r>
-            <w:rPr>
-              <w:noProof/>
-            </w:rPr>
-            <w:t>14</w:t>
-          </w:r>
-          <w:r>
-            <w:rPr>
-              <w:noProof/>
-            </w:rPr>
-            <w:fldChar w:fldCharType="end"/>
-          </w:r>
+          <w:fldSimple w:instr=" SEQ Ilustración \* ARABIC ">
+            <w:r>
+              <w:rPr>
+                <w:noProof/>
+              </w:rPr>
+              <w:t>14</w:t>
+            </w:r>
+          </w:fldSimple>
           <w:r>
             <w:t xml:space="preserve"> Primer push de local a GitHub</w:t>
           </w:r>
@@ -5067,7 +4703,6 @@
         <w:p>
           <w:pPr>
             <w:keepNext/>
-            <w:spacing w:line="240" w:lineRule="auto"/>
             <w:jc w:val="center"/>
           </w:pPr>
           <w:r>
@@ -5116,73 +4751,209 @@
             <w:pStyle w:val="Descripcin"/>
             <w:jc w:val="center"/>
           </w:pPr>
-          <w:r>
-            <w:fldChar w:fldCharType="begin"/>
-          </w:r>
-          <w:r>
-            <w:instrText xml:space="preserve"> SEQ Ilustración \* ARABIC </w:instrText>
-          </w:r>
-          <w:r>
-            <w:fldChar w:fldCharType="separate"/>
-          </w:r>
+          <w:fldSimple w:instr=" SEQ Ilustración \* ARABIC ">
+            <w:r>
+              <w:rPr>
+                <w:noProof/>
+              </w:rPr>
+              <w:t>15</w:t>
+            </w:r>
+          </w:fldSimple>
+          <w:r>
+            <w:t xml:space="preserve"> Primer commit recibido y sincronizado en GitHub</w:t>
+          </w:r>
+        </w:p>
+        <w:p/>
+        <w:p/>
+        <w:p/>
+        <w:p/>
+        <w:p/>
+        <w:p/>
+        <w:p>
+          <w:pPr>
+            <w:pStyle w:val="Ttulo1"/>
+            <w:spacing w:after="240"/>
+            <w:ind w:left="426" w:hanging="426"/>
+          </w:pPr>
+          <w:bookmarkStart w:id="19" w:name="_Toc103764016"/>
+          <w:r>
+            <w:lastRenderedPageBreak/>
+            <w:t>Creación base de datos y tablas</w:t>
+          </w:r>
+          <w:bookmarkEnd w:id="19"/>
+        </w:p>
+        <w:p>
+          <w:pPr>
+            <w:spacing w:after="0"/>
+          </w:pPr>
+        </w:p>
+        <w:p>
+          <w:r>
+            <w:t>Para el funcionamiento correcto del proyecto es necesario que tanto los datos de los usuarios como todos los datos personales de cada deportista, los cuales constituirán el contenido de cada uno de los formularios</w:t>
+          </w:r>
+          <w:r>
+            <w:t>,</w:t>
+          </w:r>
+          <w:r>
+            <w:t xml:space="preserve"> se almacenen en una base de datos. Se ha decidido que el uso más adecuado es el de una base de datos con modelo relacional</w:t>
+          </w:r>
+          <w:r>
+            <w:t xml:space="preserve"> ya que se necesitará acceso a datos relacionados entre sí.</w:t>
+          </w:r>
+        </w:p>
+        <w:p>
+          <w:r>
+            <w:t>Inicialmente se crea la base de datos llamada kenpohiken y un usuario administrador para las tareas básicas de mantenimiento y gestión de la base de datos.</w:t>
+          </w:r>
+        </w:p>
+        <w:p>
           <w:r>
             <w:rPr>
               <w:noProof/>
             </w:rPr>
-            <w:t>15</w:t>
-          </w:r>
+            <w:drawing>
+              <wp:inline distT="0" distB="0" distL="0" distR="0" wp14:anchorId="1D7488BD" wp14:editId="15249366">
+                <wp:extent cx="5489575" cy="527050"/>
+                <wp:effectExtent l="0" t="0" r="0" b="0"/>
+                <wp:docPr id="21" name="Imagen 21"/>
+                <wp:cNvGraphicFramePr>
+                  <a:graphicFrameLocks xmlns:a="http://schemas.openxmlformats.org/drawingml/2006/main" noChangeAspect="1"/>
+                </wp:cNvGraphicFramePr>
+                <a:graphic xmlns:a="http://schemas.openxmlformats.org/drawingml/2006/main">
+                  <a:graphicData uri="http://schemas.openxmlformats.org/drawingml/2006/picture">
+                    <pic:pic xmlns:pic="http://schemas.openxmlformats.org/drawingml/2006/picture">
+                      <pic:nvPicPr>
+                        <pic:cNvPr id="1" name=""/>
+                        <pic:cNvPicPr/>
+                      </pic:nvPicPr>
+                      <pic:blipFill>
+                        <a:blip r:embed="rId26"/>
+                        <a:stretch>
+                          <a:fillRect/>
+                        </a:stretch>
+                      </pic:blipFill>
+                      <pic:spPr>
+                        <a:xfrm>
+                          <a:off x="0" y="0"/>
+                          <a:ext cx="5489575" cy="527050"/>
+                        </a:xfrm>
+                        <a:prstGeom prst="rect">
+                          <a:avLst/>
+                        </a:prstGeom>
+                      </pic:spPr>
+                    </pic:pic>
+                  </a:graphicData>
+                </a:graphic>
+              </wp:inline>
+            </w:drawing>
+          </w:r>
+        </w:p>
+        <w:p>
+          <w:pPr>
+            <w:spacing w:before="240"/>
+          </w:pPr>
+          <w:r>
+            <w:t>La primera tabla que se crea</w:t>
+          </w:r>
+          <w:r>
+            <w:t xml:space="preserve"> es la de usuario</w:t>
+          </w:r>
+          <w:r>
+            <w:t>, dos columnas una para el usuario (</w:t>
+          </w:r>
+          <w:r>
+            <w:rPr>
+              <w:i/>
+              <w:iCs/>
+            </w:rPr>
+            <w:t>Primary key)</w:t>
+          </w:r>
+          <w:r>
+            <w:t xml:space="preserve"> y una </w:t>
+          </w:r>
+          <w:r>
+            <w:t xml:space="preserve">para la </w:t>
+          </w:r>
+          <w:r>
+            <w:t>contraseña</w:t>
+          </w:r>
+          <w:r>
+            <w:t xml:space="preserve">. Por seguridad la contraseña </w:t>
+          </w:r>
+          <w:r>
+            <w:t xml:space="preserve">queda hasheada al momento de grabar el valor en la tabla. </w:t>
+          </w:r>
+        </w:p>
+        <w:p>
+          <w:pPr>
+            <w:spacing w:before="240"/>
+          </w:pPr>
           <w:r>
             <w:rPr>
               <w:noProof/>
             </w:rPr>
-            <w:fldChar w:fldCharType="end"/>
-          </w:r>
-          <w:r>
-            <w:t xml:space="preserve"> Primer commit recibido y sincronizado en GitHub</w:t>
-          </w:r>
-        </w:p>
-        <w:p>
-          <w:pPr>
-            <w:spacing w:line="240" w:lineRule="auto"/>
-          </w:pPr>
-        </w:p>
-        <w:p>
-          <w:pPr>
-            <w:spacing w:line="240" w:lineRule="auto"/>
-          </w:pPr>
-        </w:p>
-        <w:p>
-          <w:pPr>
-            <w:spacing w:line="240" w:lineRule="auto"/>
-          </w:pPr>
-        </w:p>
-        <w:p>
-          <w:pPr>
-            <w:spacing w:line="240" w:lineRule="auto"/>
-          </w:pPr>
-        </w:p>
-        <w:p>
-          <w:pPr>
-            <w:spacing w:line="240" w:lineRule="auto"/>
-          </w:pPr>
-        </w:p>
-        <w:p>
-          <w:pPr>
-            <w:spacing w:line="240" w:lineRule="auto"/>
-          </w:pPr>
-        </w:p>
-        <w:p>
-          <w:pPr>
-            <w:pStyle w:val="Ttulo1"/>
-            <w:spacing w:after="240"/>
-            <w:ind w:left="426" w:hanging="426"/>
-          </w:pPr>
-          <w:r>
-            <w:lastRenderedPageBreak/>
-            <w:t>Creación base de datos y tablas</w:t>
-          </w:r>
-        </w:p>
-        <w:p/>
+            <w:drawing>
+              <wp:inline distT="0" distB="0" distL="0" distR="0" wp14:anchorId="5507BEF6" wp14:editId="4FF6CD0C">
+                <wp:extent cx="5489575" cy="639445"/>
+                <wp:effectExtent l="0" t="0" r="0" b="0"/>
+                <wp:docPr id="22" name="Imagen 22" descr="Imagen que contiene Interfaz de usuario gráfica&#10;&#10;Descripción generada automáticamente"/>
+                <wp:cNvGraphicFramePr>
+                  <a:graphicFrameLocks xmlns:a="http://schemas.openxmlformats.org/drawingml/2006/main" noChangeAspect="1"/>
+                </wp:cNvGraphicFramePr>
+                <a:graphic xmlns:a="http://schemas.openxmlformats.org/drawingml/2006/main">
+                  <a:graphicData uri="http://schemas.openxmlformats.org/drawingml/2006/picture">
+                    <pic:pic xmlns:pic="http://schemas.openxmlformats.org/drawingml/2006/picture">
+                      <pic:nvPicPr>
+                        <pic:cNvPr id="22" name="Imagen 22" descr="Imagen que contiene Interfaz de usuario gráfica&#10;&#10;Descripción generada automáticamente"/>
+                        <pic:cNvPicPr/>
+                      </pic:nvPicPr>
+                      <pic:blipFill>
+                        <a:blip r:embed="rId27"/>
+                        <a:stretch>
+                          <a:fillRect/>
+                        </a:stretch>
+                      </pic:blipFill>
+                      <pic:spPr>
+                        <a:xfrm>
+                          <a:off x="0" y="0"/>
+                          <a:ext cx="5489575" cy="639445"/>
+                        </a:xfrm>
+                        <a:prstGeom prst="rect">
+                          <a:avLst/>
+                        </a:prstGeom>
+                      </pic:spPr>
+                    </pic:pic>
+                  </a:graphicData>
+                </a:graphic>
+              </wp:inline>
+            </w:drawing>
+          </w:r>
+        </w:p>
+        <w:p>
+          <w:pPr>
+            <w:spacing w:before="240"/>
+          </w:pPr>
+          <w:r>
+            <w:t xml:space="preserve">Ambas columnas son obligatorias y </w:t>
+          </w:r>
+          <w:r>
+            <w:t>así se ha configurado no permitiendo que haya valores nulos</w:t>
+          </w:r>
+          <w:r>
+            <w:t>.</w:t>
+          </w:r>
+        </w:p>
+        <w:p>
+          <w:pPr>
+            <w:spacing w:before="240"/>
+          </w:pPr>
+          <w:r>
+            <w:t xml:space="preserve">El objetivo de esta tabla es la de permitir que cada usuario (deportista) pueda crearse una cuenta y grabar sus datos personales y así gestionar su nueva inscripción o sus renovaciones </w:t>
+          </w:r>
+          <w:r>
+            <w:t>cada temporada.</w:t>
+          </w:r>
+        </w:p>
         <w:p>
           <w:pPr>
             <w:keepNext/>
@@ -5208,7 +4979,7 @@
                         <pic:cNvPicPr/>
                       </pic:nvPicPr>
                       <pic:blipFill>
-                        <a:blip r:embed="rId26"/>
+                        <a:blip r:embed="rId28"/>
                         <a:stretch>
                           <a:fillRect/>
                         </a:stretch>
@@ -5247,9 +5018,37 @@
           </w:r>
         </w:p>
         <w:p>
-          <w:pPr>
-            <w:jc w:val="center"/>
-          </w:pPr>
+          <w:r>
+            <w:t xml:space="preserve">la segunda tabla a creas es la de ficha. Esta tabla cuya </w:t>
+          </w:r>
+          <w:r>
+            <w:rPr>
+              <w:i/>
+              <w:iCs/>
+            </w:rPr>
+            <w:t>Primary Key</w:t>
+          </w:r>
+          <w:r>
+            <w:t xml:space="preserve"> es usuario, almacena todos los datos personales de cada usuario y se utiliza para poder precargar esta información en cada formulario de modo que el trabajo de cumplimentación de cada formulario sea vea reducido en el tiempo al no ser necesario repetir campos que ya se han insertado una vez.</w:t>
+          </w:r>
+        </w:p>
+        <w:p>
+          <w:r>
+            <w:lastRenderedPageBreak/>
+            <w:t>En esta tabla</w:t>
+          </w:r>
+          <w:r>
+            <w:t>,</w:t>
+          </w:r>
+          <w:r>
+            <w:t xml:space="preserve"> excepto la columna del segundo apellido y el mensaje son obligatorias</w:t>
+          </w:r>
+          <w:r>
+            <w:t>.</w:t>
+          </w:r>
+          <w:r>
+            <w:t xml:space="preserve"> </w:t>
+          </w:r>
         </w:p>
         <w:p>
           <w:pPr>
@@ -5276,7 +5075,7 @@
                         <pic:cNvPicPr/>
                       </pic:nvPicPr>
                       <pic:blipFill>
-                        <a:blip r:embed="rId27"/>
+                        <a:blip r:embed="rId29"/>
                         <a:stretch>
                           <a:fillRect/>
                         </a:stretch>
@@ -5319,33 +5118,29 @@
         </w:p>
         <w:p>
           <w:pPr>
-            <w:jc w:val="center"/>
-          </w:pPr>
+            <w:spacing w:line="259" w:lineRule="auto"/>
+            <w:jc w:val="left"/>
+          </w:pPr>
+          <w:r>
+            <w:br w:type="page"/>
+          </w:r>
         </w:p>
       </w:sdtContent>
     </w:sdt>
     <w:p>
       <w:pPr>
-        <w:jc w:val="center"/>
-      </w:pPr>
-    </w:p>
-    <w:p>
-      <w:pPr>
         <w:pStyle w:val="Ttulo1"/>
         <w:ind w:left="426" w:hanging="426"/>
       </w:pPr>
-      <w:bookmarkStart w:id="18" w:name="_Toc99626856"/>
+      <w:bookmarkStart w:id="20" w:name="_Toc103764017"/>
       <w:r>
         <w:lastRenderedPageBreak/>
         <w:t>Recursos externos</w:t>
       </w:r>
-      <w:bookmarkEnd w:id="18"/>
+      <w:bookmarkEnd w:id="20"/>
     </w:p>
     <w:p/>
     <w:p>
-      <w:pPr>
-        <w:spacing w:line="240" w:lineRule="auto"/>
-      </w:pPr>
       <w:r>
         <w:t>Se podrá considerar el uso de diferentes librerías, a conveniencia, para el mejor desarrollo y diseño de la aplicación como pueden ser</w:t>
       </w:r>
@@ -5354,9 +5149,6 @@
       </w:r>
     </w:p>
     <w:p>
-      <w:pPr>
-        <w:spacing w:line="240" w:lineRule="auto"/>
-      </w:pPr>
       <w:r>
         <w:rPr>
           <w:i/>
@@ -5375,9 +5167,6 @@
       </w:r>
     </w:p>
     <w:p>
-      <w:pPr>
-        <w:spacing w:line="240" w:lineRule="auto"/>
-      </w:pPr>
       <w:r>
         <w:rPr>
           <w:i/>
@@ -5392,13 +5181,309 @@
         <w:t>– librería de JavaScript.</w:t>
       </w:r>
     </w:p>
+    <w:p>
+      <w:pPr>
+        <w:jc w:val="left"/>
+      </w:pPr>
+      <w:r>
+        <w:br w:type="page"/>
+      </w:r>
+    </w:p>
+    <w:p>
+      <w:pPr>
+        <w:pStyle w:val="Ttulo1"/>
+        <w:ind w:left="426" w:hanging="426"/>
+      </w:pPr>
+      <w:bookmarkStart w:id="21" w:name="_Toc103764018"/>
+      <w:r>
+        <w:lastRenderedPageBreak/>
+        <w:t>Bibliografía</w:t>
+      </w:r>
+      <w:bookmarkEnd w:id="21"/>
+    </w:p>
+    <w:p/>
+    <w:p>
+      <w:pPr>
+        <w:pStyle w:val="Prrafodelista"/>
+        <w:numPr>
+          <w:ilvl w:val="0"/>
+          <w:numId w:val="11"/>
+        </w:numPr>
+        <w:ind w:left="714" w:hanging="357"/>
+        <w:jc w:val="left"/>
+        <w:rPr>
+          <w:rFonts w:cstheme="minorHAnsi"/>
+          <w:i w:val="0"/>
+          <w:iCs/>
+          <w:szCs w:val="24"/>
+        </w:rPr>
+      </w:pPr>
+      <w:r>
+        <w:rPr>
+          <w:rFonts w:cstheme="minorHAnsi"/>
+          <w:i w:val="0"/>
+          <w:iCs/>
+          <w:szCs w:val="24"/>
+        </w:rPr>
+        <w:t>Apuntes de clase.</w:t>
+      </w:r>
+    </w:p>
+    <w:p>
+      <w:pPr>
+        <w:pStyle w:val="Prrafodelista"/>
+        <w:numPr>
+          <w:ilvl w:val="0"/>
+          <w:numId w:val="11"/>
+        </w:numPr>
+        <w:ind w:left="714" w:hanging="357"/>
+        <w:jc w:val="left"/>
+        <w:rPr>
+          <w:rFonts w:cstheme="minorHAnsi"/>
+          <w:szCs w:val="24"/>
+        </w:rPr>
+      </w:pPr>
+      <w:r>
+        <w:rPr>
+          <w:rFonts w:cstheme="minorHAnsi"/>
+          <w:i w:val="0"/>
+          <w:iCs/>
+          <w:szCs w:val="24"/>
+        </w:rPr>
+        <w:t>Web oficial de Bootstrap</w:t>
+      </w:r>
+      <w:r>
+        <w:rPr>
+          <w:rFonts w:cstheme="minorHAnsi"/>
+          <w:iCs/>
+          <w:szCs w:val="24"/>
+        </w:rPr>
+        <w:t xml:space="preserve">. </w:t>
+      </w:r>
+      <w:r>
+        <w:rPr>
+          <w:rFonts w:cstheme="minorHAnsi"/>
+          <w:szCs w:val="24"/>
+        </w:rPr>
+        <w:t xml:space="preserve">&lt; </w:t>
+      </w:r>
+      <w:hyperlink r:id="rId30" w:history="1">
+        <w:r>
+          <w:rPr>
+            <w:rStyle w:val="Hipervnculo"/>
+            <w:rFonts w:cstheme="minorHAnsi"/>
+            <w:szCs w:val="24"/>
+          </w:rPr>
+          <w:t>https://getbootstrap.com/</w:t>
+        </w:r>
+      </w:hyperlink>
+      <w:r>
+        <w:rPr>
+          <w:rFonts w:cstheme="minorHAnsi"/>
+          <w:szCs w:val="24"/>
+        </w:rPr>
+        <w:t>&gt;</w:t>
+      </w:r>
+    </w:p>
+    <w:p>
+      <w:pPr>
+        <w:pStyle w:val="Prrafodelista"/>
+        <w:numPr>
+          <w:ilvl w:val="0"/>
+          <w:numId w:val="11"/>
+        </w:numPr>
+        <w:ind w:left="714" w:hanging="357"/>
+        <w:jc w:val="left"/>
+        <w:rPr>
+          <w:rFonts w:cstheme="minorHAnsi"/>
+          <w:szCs w:val="24"/>
+          <w:lang w:val="en-GB"/>
+        </w:rPr>
+      </w:pPr>
+      <w:r>
+        <w:rPr>
+          <w:rFonts w:cstheme="minorHAnsi"/>
+          <w:i w:val="0"/>
+          <w:iCs/>
+          <w:szCs w:val="24"/>
+        </w:rPr>
+        <w:t>Web ayuda PHP.</w:t>
+      </w:r>
+      <w:r>
+        <w:rPr>
+          <w:rFonts w:cstheme="minorHAnsi"/>
+          <w:i w:val="0"/>
+          <w:iCs/>
+          <w:szCs w:val="24"/>
+        </w:rPr>
+        <w:t xml:space="preserve"> </w:t>
+      </w:r>
+      <w:r>
+        <w:rPr>
+          <w:rFonts w:cstheme="minorHAnsi"/>
+          <w:i w:val="0"/>
+          <w:iCs/>
+          <w:szCs w:val="24"/>
+          <w:lang w:val="en-GB"/>
+        </w:rPr>
+        <w:t>“Mail</w:t>
+      </w:r>
+      <w:r>
+        <w:rPr>
+          <w:rFonts w:cstheme="minorHAnsi"/>
+          <w:i w:val="0"/>
+          <w:iCs/>
+          <w:szCs w:val="24"/>
+          <w:lang w:val="en-GB"/>
+        </w:rPr>
+        <w:t xml:space="preserve"> function”</w:t>
+      </w:r>
+      <w:r>
+        <w:rPr>
+          <w:rFonts w:cstheme="minorHAnsi"/>
+          <w:szCs w:val="24"/>
+          <w:lang w:val="en-GB"/>
+        </w:rPr>
+        <w:t xml:space="preserve"> </w:t>
+      </w:r>
+      <w:r>
+        <w:rPr>
+          <w:rFonts w:cstheme="minorHAnsi"/>
+          <w:szCs w:val="24"/>
+          <w:lang w:val="en-GB"/>
+        </w:rPr>
+        <w:t>&lt;</w:t>
+      </w:r>
+      <w:hyperlink r:id="rId31" w:history="1">
+        <w:r>
+          <w:rPr>
+            <w:rStyle w:val="Hipervnculo"/>
+            <w:rFonts w:cstheme="minorHAnsi"/>
+            <w:szCs w:val="24"/>
+            <w:lang w:val="en-GB"/>
+          </w:rPr>
+          <w:t>https://www.php.net/manual/es/function.mail.php</w:t>
+        </w:r>
+      </w:hyperlink>
+      <w:r>
+        <w:rPr>
+          <w:rFonts w:cstheme="minorHAnsi"/>
+          <w:szCs w:val="24"/>
+          <w:lang w:val="en-GB"/>
+        </w:rPr>
+        <w:t xml:space="preserve"> &gt;</w:t>
+      </w:r>
+    </w:p>
+    <w:p>
+      <w:pPr>
+        <w:pStyle w:val="Prrafodelista"/>
+        <w:numPr>
+          <w:ilvl w:val="0"/>
+          <w:numId w:val="11"/>
+        </w:numPr>
+        <w:ind w:left="714" w:hanging="357"/>
+        <w:jc w:val="left"/>
+        <w:rPr>
+          <w:rFonts w:cstheme="minorHAnsi"/>
+          <w:i w:val="0"/>
+          <w:szCs w:val="24"/>
+        </w:rPr>
+      </w:pPr>
+      <w:r>
+        <w:rPr>
+          <w:rFonts w:cstheme="minorHAnsi"/>
+          <w:i w:val="0"/>
+          <w:iCs/>
+          <w:szCs w:val="24"/>
+        </w:rPr>
+        <w:t>Web Diego Lázaro (certificación-PHP) &lt;</w:t>
+      </w:r>
+      <w:hyperlink r:id="rId32" w:history="1">
+        <w:r>
+          <w:rPr>
+            <w:rStyle w:val="Hipervnculo"/>
+            <w:rFonts w:cstheme="minorHAnsi"/>
+            <w:iCs/>
+            <w:szCs w:val="24"/>
+          </w:rPr>
+          <w:t>https://diego.com.es/certificacion-php</w:t>
+        </w:r>
+      </w:hyperlink>
+      <w:r>
+        <w:rPr>
+          <w:rFonts w:cstheme="minorHAnsi"/>
+          <w:i w:val="0"/>
+          <w:iCs/>
+          <w:szCs w:val="24"/>
+        </w:rPr>
+        <w:t>&gt;</w:t>
+      </w:r>
+    </w:p>
+    <w:p>
+      <w:pPr>
+        <w:pStyle w:val="Prrafodelista"/>
+        <w:numPr>
+          <w:ilvl w:val="0"/>
+          <w:numId w:val="11"/>
+        </w:numPr>
+        <w:spacing w:after="0"/>
+        <w:ind w:left="714" w:hanging="357"/>
+        <w:jc w:val="left"/>
+        <w:rPr>
+          <w:rFonts w:cstheme="minorHAnsi"/>
+          <w:i w:val="0"/>
+          <w:szCs w:val="24"/>
+        </w:rPr>
+      </w:pPr>
+      <w:r>
+        <w:rPr>
+          <w:rFonts w:cstheme="minorHAnsi"/>
+          <w:i w:val="0"/>
+          <w:iCs/>
+          <w:szCs w:val="24"/>
+        </w:rPr>
+        <w:t xml:space="preserve">Funcionalidad de WhatsApp en la web </w:t>
+      </w:r>
+      <w:hyperlink r:id="rId33" w:history="1">
+        <w:r>
+          <w:rPr>
+            <w:rStyle w:val="Hipervnculo"/>
+            <w:rFonts w:cstheme="minorHAnsi"/>
+            <w:i w:val="0"/>
+            <w:iCs/>
+            <w:szCs w:val="24"/>
+          </w:rPr>
+          <w:t>https://abelosh.com/integrar-chat-messenger-y-whatsapp-en-sitio-web</w:t>
+        </w:r>
+      </w:hyperlink>
+    </w:p>
+    <w:p>
+      <w:pPr>
+        <w:pStyle w:val="Prrafodelista"/>
+        <w:numPr>
+          <w:ilvl w:val="0"/>
+          <w:numId w:val="11"/>
+        </w:numPr>
+        <w:spacing w:line="480" w:lineRule="auto"/>
+        <w:jc w:val="left"/>
+        <w:rPr>
+          <w:rFonts w:cstheme="minorHAnsi"/>
+          <w:i w:val="0"/>
+          <w:szCs w:val="24"/>
+        </w:rPr>
+      </w:pPr>
+    </w:p>
+    <w:p>
+      <w:pPr>
+        <w:ind w:firstLine="360"/>
+      </w:pPr>
+    </w:p>
     <w:sectPr>
-      <w:headerReference w:type="even" r:id="rId28"/>
-      <w:headerReference w:type="default" r:id="rId29"/>
-      <w:footerReference w:type="even" r:id="rId30"/>
-      <w:footerReference w:type="default" r:id="rId31"/>
-      <w:headerReference w:type="first" r:id="rId32"/>
-      <w:footerReference w:type="first" r:id="rId33"/>
+      <w:headerReference w:type="even" r:id="rId34"/>
+      <w:headerReference w:type="default" r:id="rId35"/>
+      <w:footerReference w:type="even" r:id="rId36"/>
+      <w:footerReference w:type="default" r:id="rId37"/>
+      <w:headerReference w:type="first" r:id="rId38"/>
+      <w:footerReference w:type="first" r:id="rId39"/>
       <w:pgSz w:w="11906" w:h="16838"/>
       <w:pgMar w:top="1417" w:right="1701" w:bottom="1417" w:left="1560" w:header="284" w:footer="148" w:gutter="0"/>
       <w:pgNumType w:start="0"/>
@@ -5411,11 +5496,11 @@
 </file>
 
 <file path=word/endnotes.xml><?xml version="1.0" encoding="utf-8"?>
-<w:endnotes xmlns:wpc="http://schemas.microsoft.com/office/word/2010/wordprocessingCanvas" xmlns:cx="http://schemas.microsoft.com/office/drawing/2014/chartex" xmlns:cx1="http://schemas.microsoft.com/office/drawing/2015/9/8/chartex" xmlns:cx2="http://schemas.microsoft.com/office/drawing/2015/10/21/chartex" xmlns:cx3="http://schemas.microsoft.com/office/drawing/2016/5/9/chartex" xmlns:cx4="http://schemas.microsoft.com/office/drawing/2016/5/10/chartex" xmlns:cx5="http://schemas.microsoft.com/office/drawing/2016/5/11/chartex" xmlns:cx6="http://schemas.microsoft.com/office/drawing/2016/5/12/chartex" xmlns:cx7="http://schemas.microsoft.com/office/drawing/2016/5/13/chartex" xmlns:cx8="http://schemas.microsoft.com/office/drawing/2016/5/14/chartex" xmlns:mc="http://schemas.openxmlformats.org/markup-compatibility/2006" xmlns:aink="http://schemas.microsoft.com/office/drawing/2016/ink" xmlns:am3d="http://schemas.microsoft.com/office/drawing/2017/model3d" xmlns:o="urn:schemas-microsoft-com:office:office" xmlns:r="http://schemas.openxmlformats.org/officeDocument/2006/relationships" xmlns:m="http://schemas.openxmlformats.org/officeDocument/2006/math" xmlns:v="urn:schemas-microsoft-com:vml" xmlns:wp14="http://schemas.microsoft.com/office/word/2010/wordprocessingDrawing" xmlns:wp="http://schemas.openxmlformats.org/drawingml/2006/wordprocessingDrawing" xmlns:w10="urn:schemas-microsoft-com:office:word" xmlns:w="http://schemas.openxmlformats.org/wordprocessingml/2006/main" xmlns:w14="http://schemas.microsoft.com/office/word/2010/wordml" xmlns:w15="http://schemas.microsoft.com/office/word/2012/wordml" xmlns:w16cex="http://schemas.microsoft.com/office/word/2018/wordml/cex" xmlns:w16cid="http://schemas.microsoft.com/office/word/2016/wordml/cid" xmlns:w16="http://schemas.microsoft.com/office/word/2018/wordml" xmlns:w16sdtdh="http://schemas.microsoft.com/office/word/2020/wordml/sdtdatahash" xmlns:w16se="http://schemas.microsoft.com/office/word/2015/wordml/symex" xmlns:wpg="http://schemas.microsoft.com/office/word/2010/wordprocessingGroup" xmlns:wpi="http://schemas.microsoft.com/office/word/2010/wordprocessingInk" xmlns:wne="http://schemas.microsoft.com/office/word/2006/wordml" xmlns:wps="http://schemas.microsoft.com/office/word/2010/wordprocessingShape" mc:Ignorable="w14 w15 w16se w16cid w16 w16cex w16sdtdh wp14">
+<w:endnotes xmlns:wpc="http://schemas.microsoft.com/office/word/2010/wordprocessingCanvas" xmlns:cx="http://schemas.microsoft.com/office/drawing/2014/chartex" xmlns:cx1="http://schemas.microsoft.com/office/drawing/2015/9/8/chartex" xmlns:cx2="http://schemas.microsoft.com/office/drawing/2015/10/21/chartex" xmlns:cx3="http://schemas.microsoft.com/office/drawing/2016/5/9/chartex" xmlns:cx4="http://schemas.microsoft.com/office/drawing/2016/5/10/chartex" xmlns:cx5="http://schemas.microsoft.com/office/drawing/2016/5/11/chartex" xmlns:cx6="http://schemas.microsoft.com/office/drawing/2016/5/12/chartex" xmlns:cx7="http://schemas.microsoft.com/office/drawing/2016/5/13/chartex" xmlns:cx8="http://schemas.microsoft.com/office/drawing/2016/5/14/chartex" xmlns:mc="http://schemas.openxmlformats.org/markup-compatibility/2006" xmlns:aink="http://schemas.microsoft.com/office/drawing/2016/ink" xmlns:am3d="http://schemas.microsoft.com/office/drawing/2017/model3d" xmlns:o="urn:schemas-microsoft-com:office:office" xmlns:oel="http://schemas.microsoft.com/office/2019/extlst" xmlns:r="http://schemas.openxmlformats.org/officeDocument/2006/relationships" xmlns:m="http://schemas.openxmlformats.org/officeDocument/2006/math" xmlns:v="urn:schemas-microsoft-com:vml" xmlns:wp14="http://schemas.microsoft.com/office/word/2010/wordprocessingDrawing" xmlns:wp="http://schemas.openxmlformats.org/drawingml/2006/wordprocessingDrawing" xmlns:w10="urn:schemas-microsoft-com:office:word" xmlns:w="http://schemas.openxmlformats.org/wordprocessingml/2006/main" xmlns:w14="http://schemas.microsoft.com/office/word/2010/wordml" xmlns:w15="http://schemas.microsoft.com/office/word/2012/wordml" xmlns:w16cex="http://schemas.microsoft.com/office/word/2018/wordml/cex" xmlns:w16cid="http://schemas.microsoft.com/office/word/2016/wordml/cid" xmlns:w16="http://schemas.microsoft.com/office/word/2018/wordml" xmlns:w16sdtdh="http://schemas.microsoft.com/office/word/2020/wordml/sdtdatahash" xmlns:w16se="http://schemas.microsoft.com/office/word/2015/wordml/symex" xmlns:wpg="http://schemas.microsoft.com/office/word/2010/wordprocessingGroup" xmlns:wpi="http://schemas.microsoft.com/office/word/2010/wordprocessingInk" xmlns:wne="http://schemas.microsoft.com/office/word/2006/wordml" xmlns:wps="http://schemas.microsoft.com/office/word/2010/wordprocessingShape" mc:Ignorable="w14 w15 w16se w16cid w16 w16cex w16sdtdh wp14">
   <w:endnote w:type="separator" w:id="-1">
     <w:p>
       <w:pPr>
-        <w:spacing w:after="0" w:line="240" w:lineRule="auto"/>
+        <w:spacing w:after="0"/>
       </w:pPr>
       <w:r>
         <w:separator/>
@@ -5425,7 +5510,7 @@
   <w:endnote w:type="continuationSeparator" w:id="0">
     <w:p>
       <w:pPr>
-        <w:spacing w:after="0" w:line="240" w:lineRule="auto"/>
+        <w:spacing w:after="0"/>
       </w:pPr>
       <w:r>
         <w:continuationSeparator/>
@@ -5436,7 +5521,7 @@
 </file>
 
 <file path=word/footer1.xml><?xml version="1.0" encoding="utf-8"?>
-<w:ftr xmlns:wpc="http://schemas.microsoft.com/office/word/2010/wordprocessingCanvas" xmlns:cx="http://schemas.microsoft.com/office/drawing/2014/chartex" xmlns:cx1="http://schemas.microsoft.com/office/drawing/2015/9/8/chartex" xmlns:cx2="http://schemas.microsoft.com/office/drawing/2015/10/21/chartex" xmlns:cx3="http://schemas.microsoft.com/office/drawing/2016/5/9/chartex" xmlns:cx4="http://schemas.microsoft.com/office/drawing/2016/5/10/chartex" xmlns:cx5="http://schemas.microsoft.com/office/drawing/2016/5/11/chartex" xmlns:cx6="http://schemas.microsoft.com/office/drawing/2016/5/12/chartex" xmlns:cx7="http://schemas.microsoft.com/office/drawing/2016/5/13/chartex" xmlns:cx8="http://schemas.microsoft.com/office/drawing/2016/5/14/chartex" xmlns:mc="http://schemas.openxmlformats.org/markup-compatibility/2006" xmlns:aink="http://schemas.microsoft.com/office/drawing/2016/ink" xmlns:am3d="http://schemas.microsoft.com/office/drawing/2017/model3d" xmlns:o="urn:schemas-microsoft-com:office:office" xmlns:r="http://schemas.openxmlformats.org/officeDocument/2006/relationships" xmlns:m="http://schemas.openxmlformats.org/officeDocument/2006/math" xmlns:v="urn:schemas-microsoft-com:vml" xmlns:wp14="http://schemas.microsoft.com/office/word/2010/wordprocessingDrawing" xmlns:wp="http://schemas.openxmlformats.org/drawingml/2006/wordprocessingDrawing" xmlns:w10="urn:schemas-microsoft-com:office:word" xmlns:w="http://schemas.openxmlformats.org/wordprocessingml/2006/main" xmlns:w14="http://schemas.microsoft.com/office/word/2010/wordml" xmlns:w15="http://schemas.microsoft.com/office/word/2012/wordml" xmlns:w16cex="http://schemas.microsoft.com/office/word/2018/wordml/cex" xmlns:w16cid="http://schemas.microsoft.com/office/word/2016/wordml/cid" xmlns:w16="http://schemas.microsoft.com/office/word/2018/wordml" xmlns:w16sdtdh="http://schemas.microsoft.com/office/word/2020/wordml/sdtdatahash" xmlns:w16se="http://schemas.microsoft.com/office/word/2015/wordml/symex" xmlns:wpg="http://schemas.microsoft.com/office/word/2010/wordprocessingGroup" xmlns:wpi="http://schemas.microsoft.com/office/word/2010/wordprocessingInk" xmlns:wne="http://schemas.microsoft.com/office/word/2006/wordml" xmlns:wps="http://schemas.microsoft.com/office/word/2010/wordprocessingShape" mc:Ignorable="w14 w15 w16se w16cid w16 w16cex w16sdtdh wp14">
+<w:ftr xmlns:wpc="http://schemas.microsoft.com/office/word/2010/wordprocessingCanvas" xmlns:cx="http://schemas.microsoft.com/office/drawing/2014/chartex" xmlns:cx1="http://schemas.microsoft.com/office/drawing/2015/9/8/chartex" xmlns:cx2="http://schemas.microsoft.com/office/drawing/2015/10/21/chartex" xmlns:cx3="http://schemas.microsoft.com/office/drawing/2016/5/9/chartex" xmlns:cx4="http://schemas.microsoft.com/office/drawing/2016/5/10/chartex" xmlns:cx5="http://schemas.microsoft.com/office/drawing/2016/5/11/chartex" xmlns:cx6="http://schemas.microsoft.com/office/drawing/2016/5/12/chartex" xmlns:cx7="http://schemas.microsoft.com/office/drawing/2016/5/13/chartex" xmlns:cx8="http://schemas.microsoft.com/office/drawing/2016/5/14/chartex" xmlns:mc="http://schemas.openxmlformats.org/markup-compatibility/2006" xmlns:aink="http://schemas.microsoft.com/office/drawing/2016/ink" xmlns:am3d="http://schemas.microsoft.com/office/drawing/2017/model3d" xmlns:o="urn:schemas-microsoft-com:office:office" xmlns:oel="http://schemas.microsoft.com/office/2019/extlst" xmlns:r="http://schemas.openxmlformats.org/officeDocument/2006/relationships" xmlns:m="http://schemas.openxmlformats.org/officeDocument/2006/math" xmlns:v="urn:schemas-microsoft-com:vml" xmlns:wp14="http://schemas.microsoft.com/office/word/2010/wordprocessingDrawing" xmlns:wp="http://schemas.openxmlformats.org/drawingml/2006/wordprocessingDrawing" xmlns:w10="urn:schemas-microsoft-com:office:word" xmlns:w="http://schemas.openxmlformats.org/wordprocessingml/2006/main" xmlns:w14="http://schemas.microsoft.com/office/word/2010/wordml" xmlns:w15="http://schemas.microsoft.com/office/word/2012/wordml" xmlns:w16cex="http://schemas.microsoft.com/office/word/2018/wordml/cex" xmlns:w16cid="http://schemas.microsoft.com/office/word/2016/wordml/cid" xmlns:w16="http://schemas.microsoft.com/office/word/2018/wordml" xmlns:w16sdtdh="http://schemas.microsoft.com/office/word/2020/wordml/sdtdatahash" xmlns:w16se="http://schemas.microsoft.com/office/word/2015/wordml/symex" xmlns:wpg="http://schemas.microsoft.com/office/word/2010/wordprocessingGroup" xmlns:wpi="http://schemas.microsoft.com/office/word/2010/wordprocessingInk" xmlns:wne="http://schemas.microsoft.com/office/word/2006/wordml" xmlns:wps="http://schemas.microsoft.com/office/word/2010/wordprocessingShape" mc:Ignorable="w14 w15 w16se w16cid w16 w16cex w16sdtdh wp14">
   <w:p>
     <w:pPr>
       <w:pStyle w:val="Piedepgina"/>
@@ -5446,7 +5531,7 @@
 </file>
 
 <file path=word/footer2.xml><?xml version="1.0" encoding="utf-8"?>
-<w:ftr xmlns:wpc="http://schemas.microsoft.com/office/word/2010/wordprocessingCanvas" xmlns:cx="http://schemas.microsoft.com/office/drawing/2014/chartex" xmlns:cx1="http://schemas.microsoft.com/office/drawing/2015/9/8/chartex" xmlns:cx2="http://schemas.microsoft.com/office/drawing/2015/10/21/chartex" xmlns:cx3="http://schemas.microsoft.com/office/drawing/2016/5/9/chartex" xmlns:cx4="http://schemas.microsoft.com/office/drawing/2016/5/10/chartex" xmlns:cx5="http://schemas.microsoft.com/office/drawing/2016/5/11/chartex" xmlns:cx6="http://schemas.microsoft.com/office/drawing/2016/5/12/chartex" xmlns:cx7="http://schemas.microsoft.com/office/drawing/2016/5/13/chartex" xmlns:cx8="http://schemas.microsoft.com/office/drawing/2016/5/14/chartex" xmlns:mc="http://schemas.openxmlformats.org/markup-compatibility/2006" xmlns:aink="http://schemas.microsoft.com/office/drawing/2016/ink" xmlns:am3d="http://schemas.microsoft.com/office/drawing/2017/model3d" xmlns:o="urn:schemas-microsoft-com:office:office" xmlns:r="http://schemas.openxmlformats.org/officeDocument/2006/relationships" xmlns:m="http://schemas.openxmlformats.org/officeDocument/2006/math" xmlns:v="urn:schemas-microsoft-com:vml" xmlns:wp14="http://schemas.microsoft.com/office/word/2010/wordprocessingDrawing" xmlns:wp="http://schemas.openxmlformats.org/drawingml/2006/wordprocessingDrawing" xmlns:w10="urn:schemas-microsoft-com:office:word" xmlns:w="http://schemas.openxmlformats.org/wordprocessingml/2006/main" xmlns:w14="http://schemas.microsoft.com/office/word/2010/wordml" xmlns:w15="http://schemas.microsoft.com/office/word/2012/wordml" xmlns:w16cex="http://schemas.microsoft.com/office/word/2018/wordml/cex" xmlns:w16cid="http://schemas.microsoft.com/office/word/2016/wordml/cid" xmlns:w16="http://schemas.microsoft.com/office/word/2018/wordml" xmlns:w16sdtdh="http://schemas.microsoft.com/office/word/2020/wordml/sdtdatahash" xmlns:w16se="http://schemas.microsoft.com/office/word/2015/wordml/symex" xmlns:wpg="http://schemas.microsoft.com/office/word/2010/wordprocessingGroup" xmlns:wpi="http://schemas.microsoft.com/office/word/2010/wordprocessingInk" xmlns:wne="http://schemas.microsoft.com/office/word/2006/wordml" xmlns:wps="http://schemas.microsoft.com/office/word/2010/wordprocessingShape" mc:Ignorable="w14 w15 w16se w16cid w16 w16cex w16sdtdh wp14">
+<w:ftr xmlns:wpc="http://schemas.microsoft.com/office/word/2010/wordprocessingCanvas" xmlns:cx="http://schemas.microsoft.com/office/drawing/2014/chartex" xmlns:cx1="http://schemas.microsoft.com/office/drawing/2015/9/8/chartex" xmlns:cx2="http://schemas.microsoft.com/office/drawing/2015/10/21/chartex" xmlns:cx3="http://schemas.microsoft.com/office/drawing/2016/5/9/chartex" xmlns:cx4="http://schemas.microsoft.com/office/drawing/2016/5/10/chartex" xmlns:cx5="http://schemas.microsoft.com/office/drawing/2016/5/11/chartex" xmlns:cx6="http://schemas.microsoft.com/office/drawing/2016/5/12/chartex" xmlns:cx7="http://schemas.microsoft.com/office/drawing/2016/5/13/chartex" xmlns:cx8="http://schemas.microsoft.com/office/drawing/2016/5/14/chartex" xmlns:mc="http://schemas.openxmlformats.org/markup-compatibility/2006" xmlns:aink="http://schemas.microsoft.com/office/drawing/2016/ink" xmlns:am3d="http://schemas.microsoft.com/office/drawing/2017/model3d" xmlns:o="urn:schemas-microsoft-com:office:office" xmlns:oel="http://schemas.microsoft.com/office/2019/extlst" xmlns:r="http://schemas.openxmlformats.org/officeDocument/2006/relationships" xmlns:m="http://schemas.openxmlformats.org/officeDocument/2006/math" xmlns:v="urn:schemas-microsoft-com:vml" xmlns:wp14="http://schemas.microsoft.com/office/word/2010/wordprocessingDrawing" xmlns:wp="http://schemas.openxmlformats.org/drawingml/2006/wordprocessingDrawing" xmlns:w10="urn:schemas-microsoft-com:office:word" xmlns:w="http://schemas.openxmlformats.org/wordprocessingml/2006/main" xmlns:w14="http://schemas.microsoft.com/office/word/2010/wordml" xmlns:w15="http://schemas.microsoft.com/office/word/2012/wordml" xmlns:w16cex="http://schemas.microsoft.com/office/word/2018/wordml/cex" xmlns:w16cid="http://schemas.microsoft.com/office/word/2016/wordml/cid" xmlns:w16="http://schemas.microsoft.com/office/word/2018/wordml" xmlns:w16sdtdh="http://schemas.microsoft.com/office/word/2020/wordml/sdtdatahash" xmlns:w16se="http://schemas.microsoft.com/office/word/2015/wordml/symex" xmlns:wpg="http://schemas.microsoft.com/office/word/2010/wordprocessingGroup" xmlns:wpi="http://schemas.microsoft.com/office/word/2010/wordprocessingInk" xmlns:wne="http://schemas.microsoft.com/office/word/2006/wordml" xmlns:wps="http://schemas.microsoft.com/office/word/2010/wordprocessingShape" mc:Ignorable="w14 w15 w16se w16cid w16 w16cex w16sdtdh wp14">
   <w:sdt>
     <w:sdtPr>
       <w:id w:val="609325343"/>
@@ -5455,7 +5540,6 @@
         <w:docPartUnique/>
       </w:docPartObj>
     </w:sdtPr>
-    <w:sdtEndPr/>
     <w:sdtContent>
       <w:p>
         <w:pPr>
@@ -5489,7 +5573,7 @@
 </file>
 
 <file path=word/footer3.xml><?xml version="1.0" encoding="utf-8"?>
-<w:ftr xmlns:wpc="http://schemas.microsoft.com/office/word/2010/wordprocessingCanvas" xmlns:cx="http://schemas.microsoft.com/office/drawing/2014/chartex" xmlns:cx1="http://schemas.microsoft.com/office/drawing/2015/9/8/chartex" xmlns:cx2="http://schemas.microsoft.com/office/drawing/2015/10/21/chartex" xmlns:cx3="http://schemas.microsoft.com/office/drawing/2016/5/9/chartex" xmlns:cx4="http://schemas.microsoft.com/office/drawing/2016/5/10/chartex" xmlns:cx5="http://schemas.microsoft.com/office/drawing/2016/5/11/chartex" xmlns:cx6="http://schemas.microsoft.com/office/drawing/2016/5/12/chartex" xmlns:cx7="http://schemas.microsoft.com/office/drawing/2016/5/13/chartex" xmlns:cx8="http://schemas.microsoft.com/office/drawing/2016/5/14/chartex" xmlns:mc="http://schemas.openxmlformats.org/markup-compatibility/2006" xmlns:aink="http://schemas.microsoft.com/office/drawing/2016/ink" xmlns:am3d="http://schemas.microsoft.com/office/drawing/2017/model3d" xmlns:o="urn:schemas-microsoft-com:office:office" xmlns:r="http://schemas.openxmlformats.org/officeDocument/2006/relationships" xmlns:m="http://schemas.openxmlformats.org/officeDocument/2006/math" xmlns:v="urn:schemas-microsoft-com:vml" xmlns:wp14="http://schemas.microsoft.com/office/word/2010/wordprocessingDrawing" xmlns:wp="http://schemas.openxmlformats.org/drawingml/2006/wordprocessingDrawing" xmlns:w10="urn:schemas-microsoft-com:office:word" xmlns:w="http://schemas.openxmlformats.org/wordprocessingml/2006/main" xmlns:w14="http://schemas.microsoft.com/office/word/2010/wordml" xmlns:w15="http://schemas.microsoft.com/office/word/2012/wordml" xmlns:w16cex="http://schemas.microsoft.com/office/word/2018/wordml/cex" xmlns:w16cid="http://schemas.microsoft.com/office/word/2016/wordml/cid" xmlns:w16="http://schemas.microsoft.com/office/word/2018/wordml" xmlns:w16sdtdh="http://schemas.microsoft.com/office/word/2020/wordml/sdtdatahash" xmlns:w16se="http://schemas.microsoft.com/office/word/2015/wordml/symex" xmlns:wpg="http://schemas.microsoft.com/office/word/2010/wordprocessingGroup" xmlns:wpi="http://schemas.microsoft.com/office/word/2010/wordprocessingInk" xmlns:wne="http://schemas.microsoft.com/office/word/2006/wordml" xmlns:wps="http://schemas.microsoft.com/office/word/2010/wordprocessingShape" mc:Ignorable="w14 w15 w16se w16cid w16 w16cex w16sdtdh wp14">
+<w:ftr xmlns:wpc="http://schemas.microsoft.com/office/word/2010/wordprocessingCanvas" xmlns:cx="http://schemas.microsoft.com/office/drawing/2014/chartex" xmlns:cx1="http://schemas.microsoft.com/office/drawing/2015/9/8/chartex" xmlns:cx2="http://schemas.microsoft.com/office/drawing/2015/10/21/chartex" xmlns:cx3="http://schemas.microsoft.com/office/drawing/2016/5/9/chartex" xmlns:cx4="http://schemas.microsoft.com/office/drawing/2016/5/10/chartex" xmlns:cx5="http://schemas.microsoft.com/office/drawing/2016/5/11/chartex" xmlns:cx6="http://schemas.microsoft.com/office/drawing/2016/5/12/chartex" xmlns:cx7="http://schemas.microsoft.com/office/drawing/2016/5/13/chartex" xmlns:cx8="http://schemas.microsoft.com/office/drawing/2016/5/14/chartex" xmlns:mc="http://schemas.openxmlformats.org/markup-compatibility/2006" xmlns:aink="http://schemas.microsoft.com/office/drawing/2016/ink" xmlns:am3d="http://schemas.microsoft.com/office/drawing/2017/model3d" xmlns:o="urn:schemas-microsoft-com:office:office" xmlns:oel="http://schemas.microsoft.com/office/2019/extlst" xmlns:r="http://schemas.openxmlformats.org/officeDocument/2006/relationships" xmlns:m="http://schemas.openxmlformats.org/officeDocument/2006/math" xmlns:v="urn:schemas-microsoft-com:vml" xmlns:wp14="http://schemas.microsoft.com/office/word/2010/wordprocessingDrawing" xmlns:wp="http://schemas.openxmlformats.org/drawingml/2006/wordprocessingDrawing" xmlns:w10="urn:schemas-microsoft-com:office:word" xmlns:w="http://schemas.openxmlformats.org/wordprocessingml/2006/main" xmlns:w14="http://schemas.microsoft.com/office/word/2010/wordml" xmlns:w15="http://schemas.microsoft.com/office/word/2012/wordml" xmlns:w16cex="http://schemas.microsoft.com/office/word/2018/wordml/cex" xmlns:w16cid="http://schemas.microsoft.com/office/word/2016/wordml/cid" xmlns:w16="http://schemas.microsoft.com/office/word/2018/wordml" xmlns:w16sdtdh="http://schemas.microsoft.com/office/word/2020/wordml/sdtdatahash" xmlns:w16se="http://schemas.microsoft.com/office/word/2015/wordml/symex" xmlns:wpg="http://schemas.microsoft.com/office/word/2010/wordprocessingGroup" xmlns:wpi="http://schemas.microsoft.com/office/word/2010/wordprocessingInk" xmlns:wne="http://schemas.microsoft.com/office/word/2006/wordml" xmlns:wps="http://schemas.microsoft.com/office/word/2010/wordprocessingShape" mc:Ignorable="w14 w15 w16se w16cid w16 w16cex w16sdtdh wp14">
   <w:p>
     <w:pPr>
       <w:pStyle w:val="Piedepgina"/>
@@ -5499,11 +5583,11 @@
 </file>
 
 <file path=word/footnotes.xml><?xml version="1.0" encoding="utf-8"?>
-<w:footnotes xmlns:wpc="http://schemas.microsoft.com/office/word/2010/wordprocessingCanvas" xmlns:cx="http://schemas.microsoft.com/office/drawing/2014/chartex" xmlns:cx1="http://schemas.microsoft.com/office/drawing/2015/9/8/chartex" xmlns:cx2="http://schemas.microsoft.com/office/drawing/2015/10/21/chartex" xmlns:cx3="http://schemas.microsoft.com/office/drawing/2016/5/9/chartex" xmlns:cx4="http://schemas.microsoft.com/office/drawing/2016/5/10/chartex" xmlns:cx5="http://schemas.microsoft.com/office/drawing/2016/5/11/chartex" xmlns:cx6="http://schemas.microsoft.com/office/drawing/2016/5/12/chartex" xmlns:cx7="http://schemas.microsoft.com/office/drawing/2016/5/13/chartex" xmlns:cx8="http://schemas.microsoft.com/office/drawing/2016/5/14/chartex" xmlns:mc="http://schemas.openxmlformats.org/markup-compatibility/2006" xmlns:aink="http://schemas.microsoft.com/office/drawing/2016/ink" xmlns:am3d="http://schemas.microsoft.com/office/drawing/2017/model3d" xmlns:o="urn:schemas-microsoft-com:office:office" xmlns:r="http://schemas.openxmlformats.org/officeDocument/2006/relationships" xmlns:m="http://schemas.openxmlformats.org/officeDocument/2006/math" xmlns:v="urn:schemas-microsoft-com:vml" xmlns:wp14="http://schemas.microsoft.com/office/word/2010/wordprocessingDrawing" xmlns:wp="http://schemas.openxmlformats.org/drawingml/2006/wordprocessingDrawing" xmlns:w10="urn:schemas-microsoft-com:office:word" xmlns:w="http://schemas.openxmlformats.org/wordprocessingml/2006/main" xmlns:w14="http://schemas.microsoft.com/office/word/2010/wordml" xmlns:w15="http://schemas.microsoft.com/office/word/2012/wordml" xmlns:w16cex="http://schemas.microsoft.com/office/word/2018/wordml/cex" xmlns:w16cid="http://schemas.microsoft.com/office/word/2016/wordml/cid" xmlns:w16="http://schemas.microsoft.com/office/word/2018/wordml" xmlns:w16sdtdh="http://schemas.microsoft.com/office/word/2020/wordml/sdtdatahash" xmlns:w16se="http://schemas.microsoft.com/office/word/2015/wordml/symex" xmlns:wpg="http://schemas.microsoft.com/office/word/2010/wordprocessingGroup" xmlns:wpi="http://schemas.microsoft.com/office/word/2010/wordprocessingInk" xmlns:wne="http://schemas.microsoft.com/office/word/2006/wordml" xmlns:wps="http://schemas.microsoft.com/office/word/2010/wordprocessingShape" mc:Ignorable="w14 w15 w16se w16cid w16 w16cex w16sdtdh wp14">
+<w:footnotes xmlns:wpc="http://schemas.microsoft.com/office/word/2010/wordprocessingCanvas" xmlns:cx="http://schemas.microsoft.com/office/drawing/2014/chartex" xmlns:cx1="http://schemas.microsoft.com/office/drawing/2015/9/8/chartex" xmlns:cx2="http://schemas.microsoft.com/office/drawing/2015/10/21/chartex" xmlns:cx3="http://schemas.microsoft.com/office/drawing/2016/5/9/chartex" xmlns:cx4="http://schemas.microsoft.com/office/drawing/2016/5/10/chartex" xmlns:cx5="http://schemas.microsoft.com/office/drawing/2016/5/11/chartex" xmlns:cx6="http://schemas.microsoft.com/office/drawing/2016/5/12/chartex" xmlns:cx7="http://schemas.microsoft.com/office/drawing/2016/5/13/chartex" xmlns:cx8="http://schemas.microsoft.com/office/drawing/2016/5/14/chartex" xmlns:mc="http://schemas.openxmlformats.org/markup-compatibility/2006" xmlns:aink="http://schemas.microsoft.com/office/drawing/2016/ink" xmlns:am3d="http://schemas.microsoft.com/office/drawing/2017/model3d" xmlns:o="urn:schemas-microsoft-com:office:office" xmlns:oel="http://schemas.microsoft.com/office/2019/extlst" xmlns:r="http://schemas.openxmlformats.org/officeDocument/2006/relationships" xmlns:m="http://schemas.openxmlformats.org/officeDocument/2006/math" xmlns:v="urn:schemas-microsoft-com:vml" xmlns:wp14="http://schemas.microsoft.com/office/word/2010/wordprocessingDrawing" xmlns:wp="http://schemas.openxmlformats.org/drawingml/2006/wordprocessingDrawing" xmlns:w10="urn:schemas-microsoft-com:office:word" xmlns:w="http://schemas.openxmlformats.org/wordprocessingml/2006/main" xmlns:w14="http://schemas.microsoft.com/office/word/2010/wordml" xmlns:w15="http://schemas.microsoft.com/office/word/2012/wordml" xmlns:w16cex="http://schemas.microsoft.com/office/word/2018/wordml/cex" xmlns:w16cid="http://schemas.microsoft.com/office/word/2016/wordml/cid" xmlns:w16="http://schemas.microsoft.com/office/word/2018/wordml" xmlns:w16sdtdh="http://schemas.microsoft.com/office/word/2020/wordml/sdtdatahash" xmlns:w16se="http://schemas.microsoft.com/office/word/2015/wordml/symex" xmlns:wpg="http://schemas.microsoft.com/office/word/2010/wordprocessingGroup" xmlns:wpi="http://schemas.microsoft.com/office/word/2010/wordprocessingInk" xmlns:wne="http://schemas.microsoft.com/office/word/2006/wordml" xmlns:wps="http://schemas.microsoft.com/office/word/2010/wordprocessingShape" mc:Ignorable="w14 w15 w16se w16cid w16 w16cex w16sdtdh wp14">
   <w:footnote w:type="separator" w:id="-1">
     <w:p>
       <w:pPr>
-        <w:spacing w:after="0" w:line="240" w:lineRule="auto"/>
+        <w:spacing w:after="0"/>
       </w:pPr>
       <w:r>
         <w:separator/>
@@ -5513,7 +5597,7 @@
   <w:footnote w:type="continuationSeparator" w:id="0">
     <w:p>
       <w:pPr>
-        <w:spacing w:after="0" w:line="240" w:lineRule="auto"/>
+        <w:spacing w:after="0"/>
       </w:pPr>
       <w:r>
         <w:continuationSeparator/>
@@ -5524,7 +5608,7 @@
 </file>
 
 <file path=word/header1.xml><?xml version="1.0" encoding="utf-8"?>
-<w:hdr xmlns:wpc="http://schemas.microsoft.com/office/word/2010/wordprocessingCanvas" xmlns:cx="http://schemas.microsoft.com/office/drawing/2014/chartex" xmlns:cx1="http://schemas.microsoft.com/office/drawing/2015/9/8/chartex" xmlns:cx2="http://schemas.microsoft.com/office/drawing/2015/10/21/chartex" xmlns:cx3="http://schemas.microsoft.com/office/drawing/2016/5/9/chartex" xmlns:cx4="http://schemas.microsoft.com/office/drawing/2016/5/10/chartex" xmlns:cx5="http://schemas.microsoft.com/office/drawing/2016/5/11/chartex" xmlns:cx6="http://schemas.microsoft.com/office/drawing/2016/5/12/chartex" xmlns:cx7="http://schemas.microsoft.com/office/drawing/2016/5/13/chartex" xmlns:cx8="http://schemas.microsoft.com/office/drawing/2016/5/14/chartex" xmlns:mc="http://schemas.openxmlformats.org/markup-compatibility/2006" xmlns:aink="http://schemas.microsoft.com/office/drawing/2016/ink" xmlns:am3d="http://schemas.microsoft.com/office/drawing/2017/model3d" xmlns:o="urn:schemas-microsoft-com:office:office" xmlns:r="http://schemas.openxmlformats.org/officeDocument/2006/relationships" xmlns:m="http://schemas.openxmlformats.org/officeDocument/2006/math" xmlns:v="urn:schemas-microsoft-com:vml" xmlns:wp14="http://schemas.microsoft.com/office/word/2010/wordprocessingDrawing" xmlns:wp="http://schemas.openxmlformats.org/drawingml/2006/wordprocessingDrawing" xmlns:w10="urn:schemas-microsoft-com:office:word" xmlns:w="http://schemas.openxmlformats.org/wordprocessingml/2006/main" xmlns:w14="http://schemas.microsoft.com/office/word/2010/wordml" xmlns:w15="http://schemas.microsoft.com/office/word/2012/wordml" xmlns:w16cex="http://schemas.microsoft.com/office/word/2018/wordml/cex" xmlns:w16cid="http://schemas.microsoft.com/office/word/2016/wordml/cid" xmlns:w16="http://schemas.microsoft.com/office/word/2018/wordml" xmlns:w16sdtdh="http://schemas.microsoft.com/office/word/2020/wordml/sdtdatahash" xmlns:w16se="http://schemas.microsoft.com/office/word/2015/wordml/symex" xmlns:wpg="http://schemas.microsoft.com/office/word/2010/wordprocessingGroup" xmlns:wpi="http://schemas.microsoft.com/office/word/2010/wordprocessingInk" xmlns:wne="http://schemas.microsoft.com/office/word/2006/wordml" xmlns:wps="http://schemas.microsoft.com/office/word/2010/wordprocessingShape" mc:Ignorable="w14 w15 w16se w16cid w16 w16cex w16sdtdh wp14">
+<w:hdr xmlns:wpc="http://schemas.microsoft.com/office/word/2010/wordprocessingCanvas" xmlns:cx="http://schemas.microsoft.com/office/drawing/2014/chartex" xmlns:cx1="http://schemas.microsoft.com/office/drawing/2015/9/8/chartex" xmlns:cx2="http://schemas.microsoft.com/office/drawing/2015/10/21/chartex" xmlns:cx3="http://schemas.microsoft.com/office/drawing/2016/5/9/chartex" xmlns:cx4="http://schemas.microsoft.com/office/drawing/2016/5/10/chartex" xmlns:cx5="http://schemas.microsoft.com/office/drawing/2016/5/11/chartex" xmlns:cx6="http://schemas.microsoft.com/office/drawing/2016/5/12/chartex" xmlns:cx7="http://schemas.microsoft.com/office/drawing/2016/5/13/chartex" xmlns:cx8="http://schemas.microsoft.com/office/drawing/2016/5/14/chartex" xmlns:mc="http://schemas.openxmlformats.org/markup-compatibility/2006" xmlns:aink="http://schemas.microsoft.com/office/drawing/2016/ink" xmlns:am3d="http://schemas.microsoft.com/office/drawing/2017/model3d" xmlns:o="urn:schemas-microsoft-com:office:office" xmlns:oel="http://schemas.microsoft.com/office/2019/extlst" xmlns:r="http://schemas.openxmlformats.org/officeDocument/2006/relationships" xmlns:m="http://schemas.openxmlformats.org/officeDocument/2006/math" xmlns:v="urn:schemas-microsoft-com:vml" xmlns:wp14="http://schemas.microsoft.com/office/word/2010/wordprocessingDrawing" xmlns:wp="http://schemas.openxmlformats.org/drawingml/2006/wordprocessingDrawing" xmlns:w10="urn:schemas-microsoft-com:office:word" xmlns:w="http://schemas.openxmlformats.org/wordprocessingml/2006/main" xmlns:w14="http://schemas.microsoft.com/office/word/2010/wordml" xmlns:w15="http://schemas.microsoft.com/office/word/2012/wordml" xmlns:w16cex="http://schemas.microsoft.com/office/word/2018/wordml/cex" xmlns:w16cid="http://schemas.microsoft.com/office/word/2016/wordml/cid" xmlns:w16="http://schemas.microsoft.com/office/word/2018/wordml" xmlns:w16sdtdh="http://schemas.microsoft.com/office/word/2020/wordml/sdtdatahash" xmlns:w16se="http://schemas.microsoft.com/office/word/2015/wordml/symex" xmlns:wpg="http://schemas.microsoft.com/office/word/2010/wordprocessingGroup" xmlns:wpi="http://schemas.microsoft.com/office/word/2010/wordprocessingInk" xmlns:wne="http://schemas.microsoft.com/office/word/2006/wordml" xmlns:wps="http://schemas.microsoft.com/office/word/2010/wordprocessingShape" mc:Ignorable="w14 w15 w16se w16cid w16 w16cex w16sdtdh wp14">
   <w:p>
     <w:pPr>
       <w:pStyle w:val="Encabezado"/>
@@ -5534,7 +5618,7 @@
 </file>
 
 <file path=word/header2.xml><?xml version="1.0" encoding="utf-8"?>
-<w:hdr xmlns:wpc="http://schemas.microsoft.com/office/word/2010/wordprocessingCanvas" xmlns:cx="http://schemas.microsoft.com/office/drawing/2014/chartex" xmlns:cx1="http://schemas.microsoft.com/office/drawing/2015/9/8/chartex" xmlns:cx2="http://schemas.microsoft.com/office/drawing/2015/10/21/chartex" xmlns:cx3="http://schemas.microsoft.com/office/drawing/2016/5/9/chartex" xmlns:cx4="http://schemas.microsoft.com/office/drawing/2016/5/10/chartex" xmlns:cx5="http://schemas.microsoft.com/office/drawing/2016/5/11/chartex" xmlns:cx6="http://schemas.microsoft.com/office/drawing/2016/5/12/chartex" xmlns:cx7="http://schemas.microsoft.com/office/drawing/2016/5/13/chartex" xmlns:cx8="http://schemas.microsoft.com/office/drawing/2016/5/14/chartex" xmlns:mc="http://schemas.openxmlformats.org/markup-compatibility/2006" xmlns:aink="http://schemas.microsoft.com/office/drawing/2016/ink" xmlns:am3d="http://schemas.microsoft.com/office/drawing/2017/model3d" xmlns:o="urn:schemas-microsoft-com:office:office" xmlns:r="http://schemas.openxmlformats.org/officeDocument/2006/relationships" xmlns:m="http://schemas.openxmlformats.org/officeDocument/2006/math" xmlns:v="urn:schemas-microsoft-com:vml" xmlns:wp14="http://schemas.microsoft.com/office/word/2010/wordprocessingDrawing" xmlns:wp="http://schemas.openxmlformats.org/drawingml/2006/wordprocessingDrawing" xmlns:w10="urn:schemas-microsoft-com:office:word" xmlns:w="http://schemas.openxmlformats.org/wordprocessingml/2006/main" xmlns:w14="http://schemas.microsoft.com/office/word/2010/wordml" xmlns:w15="http://schemas.microsoft.com/office/word/2012/wordml" xmlns:w16cex="http://schemas.microsoft.com/office/word/2018/wordml/cex" xmlns:w16cid="http://schemas.microsoft.com/office/word/2016/wordml/cid" xmlns:w16="http://schemas.microsoft.com/office/word/2018/wordml" xmlns:w16sdtdh="http://schemas.microsoft.com/office/word/2020/wordml/sdtdatahash" xmlns:w16se="http://schemas.microsoft.com/office/word/2015/wordml/symex" xmlns:wpg="http://schemas.microsoft.com/office/word/2010/wordprocessingGroup" xmlns:wpi="http://schemas.microsoft.com/office/word/2010/wordprocessingInk" xmlns:wne="http://schemas.microsoft.com/office/word/2006/wordml" xmlns:wps="http://schemas.microsoft.com/office/word/2010/wordprocessingShape" mc:Ignorable="w14 w15 w16se w16cid w16 w16cex w16sdtdh wp14">
+<w:hdr xmlns:wpc="http://schemas.microsoft.com/office/word/2010/wordprocessingCanvas" xmlns:cx="http://schemas.microsoft.com/office/drawing/2014/chartex" xmlns:cx1="http://schemas.microsoft.com/office/drawing/2015/9/8/chartex" xmlns:cx2="http://schemas.microsoft.com/office/drawing/2015/10/21/chartex" xmlns:cx3="http://schemas.microsoft.com/office/drawing/2016/5/9/chartex" xmlns:cx4="http://schemas.microsoft.com/office/drawing/2016/5/10/chartex" xmlns:cx5="http://schemas.microsoft.com/office/drawing/2016/5/11/chartex" xmlns:cx6="http://schemas.microsoft.com/office/drawing/2016/5/12/chartex" xmlns:cx7="http://schemas.microsoft.com/office/drawing/2016/5/13/chartex" xmlns:cx8="http://schemas.microsoft.com/office/drawing/2016/5/14/chartex" xmlns:mc="http://schemas.openxmlformats.org/markup-compatibility/2006" xmlns:aink="http://schemas.microsoft.com/office/drawing/2016/ink" xmlns:am3d="http://schemas.microsoft.com/office/drawing/2017/model3d" xmlns:o="urn:schemas-microsoft-com:office:office" xmlns:oel="http://schemas.microsoft.com/office/2019/extlst" xmlns:r="http://schemas.openxmlformats.org/officeDocument/2006/relationships" xmlns:m="http://schemas.openxmlformats.org/officeDocument/2006/math" xmlns:v="urn:schemas-microsoft-com:vml" xmlns:wp14="http://schemas.microsoft.com/office/word/2010/wordprocessingDrawing" xmlns:wp="http://schemas.openxmlformats.org/drawingml/2006/wordprocessingDrawing" xmlns:w10="urn:schemas-microsoft-com:office:word" xmlns:w="http://schemas.openxmlformats.org/wordprocessingml/2006/main" xmlns:w14="http://schemas.microsoft.com/office/word/2010/wordml" xmlns:w15="http://schemas.microsoft.com/office/word/2012/wordml" xmlns:w16cex="http://schemas.microsoft.com/office/word/2018/wordml/cex" xmlns:w16cid="http://schemas.microsoft.com/office/word/2016/wordml/cid" xmlns:w16="http://schemas.microsoft.com/office/word/2018/wordml" xmlns:w16sdtdh="http://schemas.microsoft.com/office/word/2020/wordml/sdtdatahash" xmlns:w16se="http://schemas.microsoft.com/office/word/2015/wordml/symex" xmlns:wpg="http://schemas.microsoft.com/office/word/2010/wordprocessingGroup" xmlns:wpi="http://schemas.microsoft.com/office/word/2010/wordprocessingInk" xmlns:wne="http://schemas.microsoft.com/office/word/2006/wordml" xmlns:wps="http://schemas.microsoft.com/office/word/2010/wordprocessingShape" mc:Ignorable="w14 w15 w16se w16cid w16 w16cex w16sdtdh wp14">
   <w:p>
     <w:pPr>
       <w:pStyle w:val="Encabezado"/>
@@ -5543,12 +5627,15 @@
     <w:r>
       <w:t>Proyecto Club Deportivo</w:t>
     </w:r>
+    <w:r>
+      <w:t xml:space="preserve"> Kenpo Hiken</w:t>
+    </w:r>
   </w:p>
 </w:hdr>
 </file>
 
 <file path=word/header3.xml><?xml version="1.0" encoding="utf-8"?>
-<w:hdr xmlns:wpc="http://schemas.microsoft.com/office/word/2010/wordprocessingCanvas" xmlns:cx="http://schemas.microsoft.com/office/drawing/2014/chartex" xmlns:cx1="http://schemas.microsoft.com/office/drawing/2015/9/8/chartex" xmlns:cx2="http://schemas.microsoft.com/office/drawing/2015/10/21/chartex" xmlns:cx3="http://schemas.microsoft.com/office/drawing/2016/5/9/chartex" xmlns:cx4="http://schemas.microsoft.com/office/drawing/2016/5/10/chartex" xmlns:cx5="http://schemas.microsoft.com/office/drawing/2016/5/11/chartex" xmlns:cx6="http://schemas.microsoft.com/office/drawing/2016/5/12/chartex" xmlns:cx7="http://schemas.microsoft.com/office/drawing/2016/5/13/chartex" xmlns:cx8="http://schemas.microsoft.com/office/drawing/2016/5/14/chartex" xmlns:mc="http://schemas.openxmlformats.org/markup-compatibility/2006" xmlns:aink="http://schemas.microsoft.com/office/drawing/2016/ink" xmlns:am3d="http://schemas.microsoft.com/office/drawing/2017/model3d" xmlns:o="urn:schemas-microsoft-com:office:office" xmlns:r="http://schemas.openxmlformats.org/officeDocument/2006/relationships" xmlns:m="http://schemas.openxmlformats.org/officeDocument/2006/math" xmlns:v="urn:schemas-microsoft-com:vml" xmlns:wp14="http://schemas.microsoft.com/office/word/2010/wordprocessingDrawing" xmlns:wp="http://schemas.openxmlformats.org/drawingml/2006/wordprocessingDrawing" xmlns:w10="urn:schemas-microsoft-com:office:word" xmlns:w="http://schemas.openxmlformats.org/wordprocessingml/2006/main" xmlns:w14="http://schemas.microsoft.com/office/word/2010/wordml" xmlns:w15="http://schemas.microsoft.com/office/word/2012/wordml" xmlns:w16cex="http://schemas.microsoft.com/office/word/2018/wordml/cex" xmlns:w16cid="http://schemas.microsoft.com/office/word/2016/wordml/cid" xmlns:w16="http://schemas.microsoft.com/office/word/2018/wordml" xmlns:w16sdtdh="http://schemas.microsoft.com/office/word/2020/wordml/sdtdatahash" xmlns:w16se="http://schemas.microsoft.com/office/word/2015/wordml/symex" xmlns:wpg="http://schemas.microsoft.com/office/word/2010/wordprocessingGroup" xmlns:wpi="http://schemas.microsoft.com/office/word/2010/wordprocessingInk" xmlns:wne="http://schemas.microsoft.com/office/word/2006/wordml" xmlns:wps="http://schemas.microsoft.com/office/word/2010/wordprocessingShape" mc:Ignorable="w14 w15 w16se w16cid w16 w16cex w16sdtdh wp14">
+<w:hdr xmlns:wpc="http://schemas.microsoft.com/office/word/2010/wordprocessingCanvas" xmlns:cx="http://schemas.microsoft.com/office/drawing/2014/chartex" xmlns:cx1="http://schemas.microsoft.com/office/drawing/2015/9/8/chartex" xmlns:cx2="http://schemas.microsoft.com/office/drawing/2015/10/21/chartex" xmlns:cx3="http://schemas.microsoft.com/office/drawing/2016/5/9/chartex" xmlns:cx4="http://schemas.microsoft.com/office/drawing/2016/5/10/chartex" xmlns:cx5="http://schemas.microsoft.com/office/drawing/2016/5/11/chartex" xmlns:cx6="http://schemas.microsoft.com/office/drawing/2016/5/12/chartex" xmlns:cx7="http://schemas.microsoft.com/office/drawing/2016/5/13/chartex" xmlns:cx8="http://schemas.microsoft.com/office/drawing/2016/5/14/chartex" xmlns:mc="http://schemas.openxmlformats.org/markup-compatibility/2006" xmlns:aink="http://schemas.microsoft.com/office/drawing/2016/ink" xmlns:am3d="http://schemas.microsoft.com/office/drawing/2017/model3d" xmlns:o="urn:schemas-microsoft-com:office:office" xmlns:oel="http://schemas.microsoft.com/office/2019/extlst" xmlns:r="http://schemas.openxmlformats.org/officeDocument/2006/relationships" xmlns:m="http://schemas.openxmlformats.org/officeDocument/2006/math" xmlns:v="urn:schemas-microsoft-com:vml" xmlns:wp14="http://schemas.microsoft.com/office/word/2010/wordprocessingDrawing" xmlns:wp="http://schemas.openxmlformats.org/drawingml/2006/wordprocessingDrawing" xmlns:w10="urn:schemas-microsoft-com:office:word" xmlns:w="http://schemas.openxmlformats.org/wordprocessingml/2006/main" xmlns:w14="http://schemas.microsoft.com/office/word/2010/wordml" xmlns:w15="http://schemas.microsoft.com/office/word/2012/wordml" xmlns:w16cex="http://schemas.microsoft.com/office/word/2018/wordml/cex" xmlns:w16cid="http://schemas.microsoft.com/office/word/2016/wordml/cid" xmlns:w16="http://schemas.microsoft.com/office/word/2018/wordml" xmlns:w16sdtdh="http://schemas.microsoft.com/office/word/2020/wordml/sdtdatahash" xmlns:w16se="http://schemas.microsoft.com/office/word/2015/wordml/symex" xmlns:wpg="http://schemas.microsoft.com/office/word/2010/wordprocessingGroup" xmlns:wpi="http://schemas.microsoft.com/office/word/2010/wordprocessingInk" xmlns:wne="http://schemas.microsoft.com/office/word/2006/wordml" xmlns:wps="http://schemas.microsoft.com/office/word/2010/wordprocessingShape" mc:Ignorable="w14 w15 w16se w16cid w16 w16cex w16sdtdh wp14">
   <w:p>
     <w:pPr>
       <w:pStyle w:val="Encabezado"/>
@@ -5558,7 +5645,7 @@
 </file>
 
 <file path=word/numbering.xml><?xml version="1.0" encoding="utf-8"?>
-<w:numbering xmlns:wpc="http://schemas.microsoft.com/office/word/2010/wordprocessingCanvas" xmlns:cx="http://schemas.microsoft.com/office/drawing/2014/chartex" xmlns:cx1="http://schemas.microsoft.com/office/drawing/2015/9/8/chartex" xmlns:cx2="http://schemas.microsoft.com/office/drawing/2015/10/21/chartex" xmlns:cx3="http://schemas.microsoft.com/office/drawing/2016/5/9/chartex" xmlns:cx4="http://schemas.microsoft.com/office/drawing/2016/5/10/chartex" xmlns:cx5="http://schemas.microsoft.com/office/drawing/2016/5/11/chartex" xmlns:cx6="http://schemas.microsoft.com/office/drawing/2016/5/12/chartex" xmlns:cx7="http://schemas.microsoft.com/office/drawing/2016/5/13/chartex" xmlns:cx8="http://schemas.microsoft.com/office/drawing/2016/5/14/chartex" xmlns:mc="http://schemas.openxmlformats.org/markup-compatibility/2006" xmlns:aink="http://schemas.microsoft.com/office/drawing/2016/ink" xmlns:am3d="http://schemas.microsoft.com/office/drawing/2017/model3d" xmlns:o="urn:schemas-microsoft-com:office:office" xmlns:r="http://schemas.openxmlformats.org/officeDocument/2006/relationships" xmlns:m="http://schemas.openxmlformats.org/officeDocument/2006/math" xmlns:v="urn:schemas-microsoft-com:vml" xmlns:wp14="http://schemas.microsoft.com/office/word/2010/wordprocessingDrawing" xmlns:wp="http://schemas.openxmlformats.org/drawingml/2006/wordprocessingDrawing" xmlns:w10="urn:schemas-microsoft-com:office:word" xmlns:w="http://schemas.openxmlformats.org/wordprocessingml/2006/main" xmlns:w14="http://schemas.microsoft.com/office/word/2010/wordml" xmlns:w15="http://schemas.microsoft.com/office/word/2012/wordml" xmlns:w16cex="http://schemas.microsoft.com/office/word/2018/wordml/cex" xmlns:w16cid="http://schemas.microsoft.com/office/word/2016/wordml/cid" xmlns:w16="http://schemas.microsoft.com/office/word/2018/wordml" xmlns:w16sdtdh="http://schemas.microsoft.com/office/word/2020/wordml/sdtdatahash" xmlns:w16se="http://schemas.microsoft.com/office/word/2015/wordml/symex" xmlns:wpg="http://schemas.microsoft.com/office/word/2010/wordprocessingGroup" xmlns:wpi="http://schemas.microsoft.com/office/word/2010/wordprocessingInk" xmlns:wne="http://schemas.microsoft.com/office/word/2006/wordml" xmlns:wps="http://schemas.microsoft.com/office/word/2010/wordprocessingShape" mc:Ignorable="w14 w15 w16se w16cid w16 w16cex w16sdtdh wp14">
+<w:numbering xmlns:wpc="http://schemas.microsoft.com/office/word/2010/wordprocessingCanvas" xmlns:cx="http://schemas.microsoft.com/office/drawing/2014/chartex" xmlns:cx1="http://schemas.microsoft.com/office/drawing/2015/9/8/chartex" xmlns:cx2="http://schemas.microsoft.com/office/drawing/2015/10/21/chartex" xmlns:cx3="http://schemas.microsoft.com/office/drawing/2016/5/9/chartex" xmlns:cx4="http://schemas.microsoft.com/office/drawing/2016/5/10/chartex" xmlns:cx5="http://schemas.microsoft.com/office/drawing/2016/5/11/chartex" xmlns:cx6="http://schemas.microsoft.com/office/drawing/2016/5/12/chartex" xmlns:cx7="http://schemas.microsoft.com/office/drawing/2016/5/13/chartex" xmlns:cx8="http://schemas.microsoft.com/office/drawing/2016/5/14/chartex" xmlns:mc="http://schemas.openxmlformats.org/markup-compatibility/2006" xmlns:aink="http://schemas.microsoft.com/office/drawing/2016/ink" xmlns:am3d="http://schemas.microsoft.com/office/drawing/2017/model3d" xmlns:o="urn:schemas-microsoft-com:office:office" xmlns:oel="http://schemas.microsoft.com/office/2019/extlst" xmlns:r="http://schemas.openxmlformats.org/officeDocument/2006/relationships" xmlns:m="http://schemas.openxmlformats.org/officeDocument/2006/math" xmlns:v="urn:schemas-microsoft-com:vml" xmlns:wp14="http://schemas.microsoft.com/office/word/2010/wordprocessingDrawing" xmlns:wp="http://schemas.openxmlformats.org/drawingml/2006/wordprocessingDrawing" xmlns:w10="urn:schemas-microsoft-com:office:word" xmlns:w="http://schemas.openxmlformats.org/wordprocessingml/2006/main" xmlns:w14="http://schemas.microsoft.com/office/word/2010/wordml" xmlns:w15="http://schemas.microsoft.com/office/word/2012/wordml" xmlns:w16cex="http://schemas.microsoft.com/office/word/2018/wordml/cex" xmlns:w16cid="http://schemas.microsoft.com/office/word/2016/wordml/cid" xmlns:w16="http://schemas.microsoft.com/office/word/2018/wordml" xmlns:w16sdtdh="http://schemas.microsoft.com/office/word/2020/wordml/sdtdatahash" xmlns:w16se="http://schemas.microsoft.com/office/word/2015/wordml/symex" xmlns:wpg="http://schemas.microsoft.com/office/word/2010/wordprocessingGroup" xmlns:wpi="http://schemas.microsoft.com/office/word/2010/wordprocessingInk" xmlns:wne="http://schemas.microsoft.com/office/word/2006/wordml" xmlns:wps="http://schemas.microsoft.com/office/word/2010/wordprocessingShape" mc:Ignorable="w14 w15 w16se w16cid w16 w16cex w16sdtdh wp14">
   <w:abstractNum w:abstractNumId="0" w15:restartNumberingAfterBreak="0">
     <w:nsid w:val="05BF2838"/>
     <w:multiLevelType w:val="hybridMultilevel"/>
@@ -6264,6 +6351,121 @@
       </w:pPr>
       <w:rPr>
         <w:rFonts w:ascii="Symbol" w:hAnsi="Symbol" w:hint="default"/>
+      </w:rPr>
+    </w:lvl>
+    <w:lvl w:ilvl="1" w:tplc="0C0A0003" w:tentative="1">
+      <w:start w:val="1"/>
+      <w:numFmt w:val="bullet"/>
+      <w:lvlText w:val="o"/>
+      <w:lvlJc w:val="left"/>
+      <w:pPr>
+        <w:ind w:left="1440" w:hanging="360"/>
+      </w:pPr>
+      <w:rPr>
+        <w:rFonts w:ascii="Courier New" w:hAnsi="Courier New" w:cs="Courier New" w:hint="default"/>
+      </w:rPr>
+    </w:lvl>
+    <w:lvl w:ilvl="2" w:tplc="0C0A0005" w:tentative="1">
+      <w:start w:val="1"/>
+      <w:numFmt w:val="bullet"/>
+      <w:lvlText w:val=""/>
+      <w:lvlJc w:val="left"/>
+      <w:pPr>
+        <w:ind w:left="2160" w:hanging="360"/>
+      </w:pPr>
+      <w:rPr>
+        <w:rFonts w:ascii="Wingdings" w:hAnsi="Wingdings" w:hint="default"/>
+      </w:rPr>
+    </w:lvl>
+    <w:lvl w:ilvl="3" w:tplc="0C0A0001" w:tentative="1">
+      <w:start w:val="1"/>
+      <w:numFmt w:val="bullet"/>
+      <w:lvlText w:val=""/>
+      <w:lvlJc w:val="left"/>
+      <w:pPr>
+        <w:ind w:left="2880" w:hanging="360"/>
+      </w:pPr>
+      <w:rPr>
+        <w:rFonts w:ascii="Symbol" w:hAnsi="Symbol" w:hint="default"/>
+      </w:rPr>
+    </w:lvl>
+    <w:lvl w:ilvl="4" w:tplc="0C0A0003" w:tentative="1">
+      <w:start w:val="1"/>
+      <w:numFmt w:val="bullet"/>
+      <w:lvlText w:val="o"/>
+      <w:lvlJc w:val="left"/>
+      <w:pPr>
+        <w:ind w:left="3600" w:hanging="360"/>
+      </w:pPr>
+      <w:rPr>
+        <w:rFonts w:ascii="Courier New" w:hAnsi="Courier New" w:cs="Courier New" w:hint="default"/>
+      </w:rPr>
+    </w:lvl>
+    <w:lvl w:ilvl="5" w:tplc="0C0A0005" w:tentative="1">
+      <w:start w:val="1"/>
+      <w:numFmt w:val="bullet"/>
+      <w:lvlText w:val=""/>
+      <w:lvlJc w:val="left"/>
+      <w:pPr>
+        <w:ind w:left="4320" w:hanging="360"/>
+      </w:pPr>
+      <w:rPr>
+        <w:rFonts w:ascii="Wingdings" w:hAnsi="Wingdings" w:hint="default"/>
+      </w:rPr>
+    </w:lvl>
+    <w:lvl w:ilvl="6" w:tplc="0C0A0001" w:tentative="1">
+      <w:start w:val="1"/>
+      <w:numFmt w:val="bullet"/>
+      <w:lvlText w:val=""/>
+      <w:lvlJc w:val="left"/>
+      <w:pPr>
+        <w:ind w:left="5040" w:hanging="360"/>
+      </w:pPr>
+      <w:rPr>
+        <w:rFonts w:ascii="Symbol" w:hAnsi="Symbol" w:hint="default"/>
+      </w:rPr>
+    </w:lvl>
+    <w:lvl w:ilvl="7" w:tplc="0C0A0003" w:tentative="1">
+      <w:start w:val="1"/>
+      <w:numFmt w:val="bullet"/>
+      <w:lvlText w:val="o"/>
+      <w:lvlJc w:val="left"/>
+      <w:pPr>
+        <w:ind w:left="5760" w:hanging="360"/>
+      </w:pPr>
+      <w:rPr>
+        <w:rFonts w:ascii="Courier New" w:hAnsi="Courier New" w:cs="Courier New" w:hint="default"/>
+      </w:rPr>
+    </w:lvl>
+    <w:lvl w:ilvl="8" w:tplc="0C0A0005" w:tentative="1">
+      <w:start w:val="1"/>
+      <w:numFmt w:val="bullet"/>
+      <w:lvlText w:val=""/>
+      <w:lvlJc w:val="left"/>
+      <w:pPr>
+        <w:ind w:left="6480" w:hanging="360"/>
+      </w:pPr>
+      <w:rPr>
+        <w:rFonts w:ascii="Wingdings" w:hAnsi="Wingdings" w:hint="default"/>
+      </w:rPr>
+    </w:lvl>
+  </w:abstractNum>
+  <w:abstractNum w:abstractNumId="8" w15:restartNumberingAfterBreak="0">
+    <w:nsid w:val="6DEA096B"/>
+    <w:multiLevelType w:val="hybridMultilevel"/>
+    <w:tmpl w:val="AF027A04"/>
+    <w:lvl w:ilvl="0" w:tplc="698A5F68">
+      <w:start w:val="1"/>
+      <w:numFmt w:val="bullet"/>
+      <w:lvlText w:val=""/>
+      <w:lvlJc w:val="left"/>
+      <w:pPr>
+        <w:ind w:left="720" w:hanging="360"/>
+      </w:pPr>
+      <w:rPr>
+        <w:rFonts w:ascii="Symbol" w:hAnsi="Symbol" w:hint="default"/>
+        <w:sz w:val="24"/>
+        <w:szCs w:val="24"/>
       </w:rPr>
     </w:lvl>
     <w:lvl w:ilvl="1" w:tplc="0C0A0003" w:tentative="1">
@@ -6398,6 +6600,9 @@
   </w:num>
   <w:num w:numId="10" w16cid:durableId="1364133164">
     <w:abstractNumId w:val="5"/>
+  </w:num>
+  <w:num w:numId="11" w16cid:durableId="2043281723">
+    <w:abstractNumId w:val="8"/>
   </w:num>
 </w:numbering>
 </file>
@@ -6800,8 +7005,9 @@
   <w:style w:type="paragraph" w:default="1" w:styleId="Normal">
     <w:name w:val="Normal"/>
     <w:qFormat/>
-    <w:rsid w:val="003F5D76"/>
+    <w:rsid w:val="00A8445C"/>
     <w:pPr>
+      <w:spacing w:line="240" w:lineRule="auto"/>
       <w:jc w:val="both"/>
     </w:pPr>
     <w:rPr>
@@ -6965,7 +7171,7 @@
         <w:tab w:val="center" w:pos="4252"/>
         <w:tab w:val="right" w:pos="8504"/>
       </w:tabs>
-      <w:spacing w:after="0" w:line="240" w:lineRule="auto"/>
+      <w:spacing w:after="0"/>
     </w:pPr>
   </w:style>
   <w:style w:type="character" w:customStyle="1" w:styleId="EncabezadoCar">
@@ -6987,7 +7193,7 @@
         <w:tab w:val="center" w:pos="4252"/>
         <w:tab w:val="right" w:pos="8504"/>
       </w:tabs>
-      <w:spacing w:after="0" w:line="240" w:lineRule="auto"/>
+      <w:spacing w:after="0"/>
     </w:pPr>
   </w:style>
   <w:style w:type="character" w:customStyle="1" w:styleId="PiedepginaCar">
@@ -7016,11 +7222,14 @@
     <w:basedOn w:val="Normal"/>
     <w:uiPriority w:val="34"/>
     <w:qFormat/>
-    <w:rsid w:val="00327D60"/>
+    <w:rsid w:val="00A5432E"/>
     <w:pPr>
       <w:ind w:left="720"/>
       <w:contextualSpacing/>
     </w:pPr>
+    <w:rPr>
+      <w:i/>
+    </w:rPr>
   </w:style>
   <w:style w:type="paragraph" w:styleId="Subttulo">
     <w:name w:val="Subtitle"/>
@@ -7161,7 +7370,7 @@
     <w:qFormat/>
     <w:rsid w:val="00164C15"/>
     <w:pPr>
-      <w:spacing w:after="200" w:line="240" w:lineRule="auto"/>
+      <w:spacing w:after="200"/>
     </w:pPr>
     <w:rPr>
       <w:i/>

</xml_diff>

<commit_message>
Actualización documentación con datos tablas BBDD
</commit_message>
<xml_diff>
--- a/Proyecto_Club_Deportivo_Alberto_Bravo_V.1.docx
+++ b/Proyecto_Club_Deportivo_Alberto_Bravo_V.1.docx
@@ -21,10 +21,8 @@
       </w:sdtPr>
       <w:sdtEndPr>
         <w:rPr>
-          <w:i w:val="0"/>
-          <w:iCs w:val="0"/>
-          <w:color w:val="000000" w:themeColor="text1"/>
-          <w:szCs w:val="22"/>
+          <w:color w:val="44546A" w:themeColor="text2"/>
+          <w:sz w:val="18"/>
         </w:rPr>
       </w:sdtEndPr>
       <w:sdtContent>
@@ -131,7 +129,7 @@
                 <v:stroke joinstyle="miter"/>
                 <v:path gradientshapeok="t" o:connecttype="rect"/>
               </v:shapetype>
-              <v:shape id="Cuadro de texto 142" o:spid="_x0000_s2051" type="#_x0000_t202" style="position:absolute;left:0;text-align:left;margin-left:929.6pt;margin-top:612.1pt;width:516pt;height:43.9pt;z-index:251658752;visibility:visible;mso-wrap-style:square;mso-width-percent:1000;mso-height-percent:0;mso-wrap-distance-left:9pt;mso-wrap-distance-top:0;mso-wrap-distance-right:9pt;mso-wrap-distance-bottom:0;mso-position-horizontal:right;mso-position-horizontal-relative:margin;mso-position-vertical:absolute;mso-position-vertical-relative:page;mso-width-percent:1000;mso-height-percent:0;mso-width-relative:margin;mso-height-relative:margin;v-text-anchor:bottom" o:gfxdata="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" filled="f" stroked="f" strokeweight=".5pt">
+              <v:shape id="Cuadro de texto 142" o:spid="_x0000_s2051" type="#_x0000_t202" style="position:absolute;left:0;text-align:left;margin-left:1394.4pt;margin-top:612.1pt;width:516pt;height:43.9pt;z-index:251658752;visibility:visible;mso-wrap-style:square;mso-width-percent:1000;mso-height-percent:0;mso-wrap-distance-left:9pt;mso-wrap-distance-top:0;mso-wrap-distance-right:9pt;mso-wrap-distance-bottom:0;mso-position-horizontal:right;mso-position-horizontal-relative:margin;mso-position-vertical:absolute;mso-position-vertical-relative:page;mso-width-percent:1000;mso-height-percent:0;mso-width-relative:margin;mso-height-relative:margin;v-text-anchor:bottom" o:gfxdata="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" filled="f" stroked="f" strokeweight=".5pt">
                 <v:textbox style="mso-fit-shape-to-text:t" inset="0,0,0,0">
                   <w:txbxContent>
                     <w:p>
@@ -2915,27 +2913,14 @@
             <w:ind w:left="708"/>
             <w:jc w:val="center"/>
           </w:pPr>
-          <w:r>
-            <w:fldChar w:fldCharType="begin"/>
-          </w:r>
-          <w:r>
-            <w:instrText xml:space="preserve"> SEQ Ilustración \* ARABIC </w:instrText>
-          </w:r>
-          <w:r>
-            <w:fldChar w:fldCharType="separate"/>
-          </w:r>
-          <w:r>
-            <w:rPr>
-              <w:noProof/>
-            </w:rPr>
-            <w:t>1</w:t>
-          </w:r>
-          <w:r>
-            <w:rPr>
-              <w:noProof/>
-            </w:rPr>
-            <w:fldChar w:fldCharType="end"/>
-          </w:r>
+          <w:fldSimple w:instr=" SEQ Ilustración \* ARABIC ">
+            <w:r>
+              <w:rPr>
+                <w:noProof/>
+              </w:rPr>
+              <w:t>1</w:t>
+            </w:r>
+          </w:fldSimple>
           <w:r>
             <w:t>. Casos de uso</w:t>
           </w:r>
@@ -3003,27 +2988,14 @@
             <w:pStyle w:val="Descripcin"/>
             <w:jc w:val="center"/>
           </w:pPr>
-          <w:r>
-            <w:fldChar w:fldCharType="begin"/>
-          </w:r>
-          <w:r>
-            <w:instrText xml:space="preserve"> SEQ Ilustración \* ARABIC </w:instrText>
-          </w:r>
-          <w:r>
-            <w:fldChar w:fldCharType="separate"/>
-          </w:r>
-          <w:r>
-            <w:rPr>
-              <w:noProof/>
-            </w:rPr>
-            <w:t>2</w:t>
-          </w:r>
-          <w:r>
-            <w:rPr>
-              <w:noProof/>
-            </w:rPr>
-            <w:fldChar w:fldCharType="end"/>
-          </w:r>
+          <w:fldSimple w:instr=" SEQ Ilustración \* ARABIC ">
+            <w:r>
+              <w:rPr>
+                <w:noProof/>
+              </w:rPr>
+              <w:t>2</w:t>
+            </w:r>
+          </w:fldSimple>
           <w:r>
             <w:t>.Rol de usuario</w:t>
           </w:r>
@@ -3087,27 +3059,14 @@
             <w:pStyle w:val="Descripcin"/>
             <w:jc w:val="center"/>
           </w:pPr>
-          <w:r>
-            <w:fldChar w:fldCharType="begin"/>
-          </w:r>
-          <w:r>
-            <w:instrText xml:space="preserve"> SEQ Ilustración \* ARABIC </w:instrText>
-          </w:r>
-          <w:r>
-            <w:fldChar w:fldCharType="separate"/>
-          </w:r>
-          <w:r>
-            <w:rPr>
-              <w:noProof/>
-            </w:rPr>
-            <w:t>3</w:t>
-          </w:r>
-          <w:r>
-            <w:rPr>
-              <w:noProof/>
-            </w:rPr>
-            <w:fldChar w:fldCharType="end"/>
-          </w:r>
+          <w:fldSimple w:instr=" SEQ Ilustración \* ARABIC ">
+            <w:r>
+              <w:rPr>
+                <w:noProof/>
+              </w:rPr>
+              <w:t>3</w:t>
+            </w:r>
+          </w:fldSimple>
           <w:r>
             <w:t xml:space="preserve">.Rol de </w:t>
           </w:r>
@@ -3173,27 +3132,14 @@
             <w:pStyle w:val="Descripcin"/>
             <w:jc w:val="center"/>
           </w:pPr>
-          <w:r>
-            <w:fldChar w:fldCharType="begin"/>
-          </w:r>
-          <w:r>
-            <w:instrText xml:space="preserve"> SEQ Ilustración \* ARABIC </w:instrText>
-          </w:r>
-          <w:r>
-            <w:fldChar w:fldCharType="separate"/>
-          </w:r>
-          <w:r>
-            <w:rPr>
-              <w:noProof/>
-            </w:rPr>
-            <w:t>4</w:t>
-          </w:r>
-          <w:r>
-            <w:rPr>
-              <w:noProof/>
-            </w:rPr>
-            <w:fldChar w:fldCharType="end"/>
-          </w:r>
+          <w:fldSimple w:instr=" SEQ Ilustración \* ARABIC ">
+            <w:r>
+              <w:rPr>
+                <w:noProof/>
+              </w:rPr>
+              <w:t>4</w:t>
+            </w:r>
+          </w:fldSimple>
           <w:r>
             <w:t>.Rol de administrador</w:t>
           </w:r>
@@ -3455,27 +3401,14 @@
             <w:ind w:firstLine="426"/>
             <w:jc w:val="center"/>
           </w:pPr>
-          <w:r>
-            <w:fldChar w:fldCharType="begin"/>
-          </w:r>
-          <w:r>
-            <w:instrText xml:space="preserve"> SEQ Ilustración \* ARABIC </w:instrText>
-          </w:r>
-          <w:r>
-            <w:fldChar w:fldCharType="separate"/>
-          </w:r>
-          <w:r>
-            <w:rPr>
-              <w:noProof/>
-            </w:rPr>
-            <w:t>5</w:t>
-          </w:r>
-          <w:r>
-            <w:rPr>
-              <w:noProof/>
-            </w:rPr>
-            <w:fldChar w:fldCharType="end"/>
-          </w:r>
+          <w:fldSimple w:instr=" SEQ Ilustración \* ARABIC ">
+            <w:r>
+              <w:rPr>
+                <w:noProof/>
+              </w:rPr>
+              <w:t>5</w:t>
+            </w:r>
+          </w:fldSimple>
           <w:r>
             <w:t>.Paleta de colores</w:t>
           </w:r>
@@ -3683,7 +3616,6 @@
               <w:shd w:val="clear" w:color="auto" w:fill="FFFFFF"/>
             </w:rPr>
           </w:pPr>
-          <w:proofErr w:type="spellStart"/>
           <w:r>
             <w:rPr>
               <w:rFonts w:ascii="Heebo" w:hAnsi="Heebo" w:cs="Heebo"/>
@@ -3691,17 +3623,7 @@
               <w:szCs w:val="39"/>
               <w:shd w:val="clear" w:color="auto" w:fill="FFFFFF"/>
             </w:rPr>
-            <w:t>Heebo</w:t>
-          </w:r>
-          <w:proofErr w:type="spellEnd"/>
-          <w:r>
-            <w:rPr>
-              <w:rFonts w:ascii="Heebo" w:hAnsi="Heebo" w:cs="Heebo"/>
-              <w:sz w:val="39"/>
-              <w:szCs w:val="39"/>
-              <w:shd w:val="clear" w:color="auto" w:fill="FFFFFF"/>
-            </w:rPr>
-            <w:t>, 19.5px</w:t>
+            <w:t>Heebo, 19.5px</w:t>
           </w:r>
         </w:p>
         <w:p>
@@ -3725,7 +3647,6 @@
               <w:shd w:val="clear" w:color="auto" w:fill="FFFFFF"/>
             </w:rPr>
           </w:pPr>
-          <w:proofErr w:type="spellStart"/>
           <w:r>
             <w:rPr>
               <w:rFonts w:ascii="Heebo" w:hAnsi="Heebo" w:cs="Heebo"/>
@@ -3733,17 +3654,7 @@
               <w:szCs w:val="28"/>
               <w:shd w:val="clear" w:color="auto" w:fill="FFFFFF"/>
             </w:rPr>
-            <w:t>Heboo</w:t>
-          </w:r>
-          <w:proofErr w:type="spellEnd"/>
-          <w:r>
-            <w:rPr>
-              <w:rFonts w:ascii="Heebo" w:hAnsi="Heebo" w:cs="Heebo"/>
-              <w:sz w:val="28"/>
-              <w:szCs w:val="28"/>
-              <w:shd w:val="clear" w:color="auto" w:fill="FFFFFF"/>
-            </w:rPr>
-            <w:t>, 1</w:t>
+            <w:t>Heboo, 1</w:t>
           </w:r>
           <w:r>
             <w:rPr>
@@ -3785,7 +3696,6 @@
               <w:shd w:val="clear" w:color="auto" w:fill="FFFFFF"/>
             </w:rPr>
           </w:pPr>
-          <w:proofErr w:type="spellStart"/>
           <w:r>
             <w:rPr>
               <w:rFonts w:ascii="Heebo" w:hAnsi="Heebo" w:cs="Heebo"/>
@@ -3793,17 +3703,7 @@
               <w:szCs w:val="26"/>
               <w:shd w:val="clear" w:color="auto" w:fill="FFFFFF"/>
             </w:rPr>
-            <w:t>Heboo</w:t>
-          </w:r>
-          <w:proofErr w:type="spellEnd"/>
-          <w:r>
-            <w:rPr>
-              <w:rFonts w:ascii="Heebo" w:hAnsi="Heebo" w:cs="Heebo"/>
-              <w:sz w:val="26"/>
-              <w:szCs w:val="26"/>
-              <w:shd w:val="clear" w:color="auto" w:fill="FFFFFF"/>
-            </w:rPr>
-            <w:t>, 1</w:t>
+            <w:t>Heboo, 1</w:t>
           </w:r>
           <w:r>
             <w:rPr>
@@ -4079,27 +3979,14 @@
             <w:pStyle w:val="Descripcin"/>
             <w:jc w:val="center"/>
           </w:pPr>
-          <w:r>
-            <w:fldChar w:fldCharType="begin"/>
-          </w:r>
-          <w:r>
-            <w:instrText xml:space="preserve"> SEQ Ilustración \* ARABIC </w:instrText>
-          </w:r>
-          <w:r>
-            <w:fldChar w:fldCharType="separate"/>
-          </w:r>
-          <w:r>
-            <w:rPr>
-              <w:noProof/>
-            </w:rPr>
-            <w:t>6</w:t>
-          </w:r>
-          <w:r>
-            <w:rPr>
-              <w:noProof/>
-            </w:rPr>
-            <w:fldChar w:fldCharType="end"/>
-          </w:r>
+          <w:fldSimple w:instr=" SEQ Ilustración \* ARABIC ">
+            <w:r>
+              <w:rPr>
+                <w:noProof/>
+              </w:rPr>
+              <w:t>6</w:t>
+            </w:r>
+          </w:fldSimple>
           <w:r>
             <w:t>. Página de inicio preliminar</w:t>
           </w:r>
@@ -4166,27 +4053,14 @@
             <w:pStyle w:val="Descripcin"/>
             <w:jc w:val="center"/>
           </w:pPr>
-          <w:r>
-            <w:fldChar w:fldCharType="begin"/>
-          </w:r>
-          <w:r>
-            <w:instrText xml:space="preserve"> SEQ Ilustración \* ARABIC </w:instrText>
-          </w:r>
-          <w:r>
-            <w:fldChar w:fldCharType="separate"/>
-          </w:r>
-          <w:r>
-            <w:rPr>
-              <w:noProof/>
-            </w:rPr>
-            <w:t>7</w:t>
-          </w:r>
-          <w:r>
-            <w:rPr>
-              <w:noProof/>
-            </w:rPr>
-            <w:fldChar w:fldCharType="end"/>
-          </w:r>
+          <w:fldSimple w:instr=" SEQ Ilustración \* ARABIC ">
+            <w:r>
+              <w:rPr>
+                <w:noProof/>
+              </w:rPr>
+              <w:t>7</w:t>
+            </w:r>
+          </w:fldSimple>
           <w:r>
             <w:t>. Creación de una cuenta de usuario</w:t>
           </w:r>
@@ -4342,27 +4216,14 @@
             <w:pStyle w:val="Descripcin"/>
             <w:jc w:val="center"/>
           </w:pPr>
-          <w:r>
-            <w:fldChar w:fldCharType="begin"/>
-          </w:r>
-          <w:r>
-            <w:instrText xml:space="preserve"> SEQ Ilustración \* ARABIC </w:instrText>
-          </w:r>
-          <w:r>
-            <w:fldChar w:fldCharType="separate"/>
-          </w:r>
-          <w:r>
-            <w:rPr>
-              <w:noProof/>
-            </w:rPr>
-            <w:t>9</w:t>
-          </w:r>
-          <w:r>
-            <w:rPr>
-              <w:noProof/>
-            </w:rPr>
-            <w:fldChar w:fldCharType="end"/>
-          </w:r>
+          <w:fldSimple w:instr=" SEQ Ilustración \* ARABIC ">
+            <w:r>
+              <w:rPr>
+                <w:noProof/>
+              </w:rPr>
+              <w:t>9</w:t>
+            </w:r>
+          </w:fldSimple>
           <w:r>
             <w:t>.Ejemplo de formulario de inscripción</w:t>
           </w:r>
@@ -4489,27 +4350,14 @@
             <w:pStyle w:val="Descripcin"/>
             <w:jc w:val="center"/>
           </w:pPr>
-          <w:r>
-            <w:fldChar w:fldCharType="begin"/>
-          </w:r>
-          <w:r>
-            <w:instrText xml:space="preserve"> SEQ Ilustración \* ARABIC </w:instrText>
-          </w:r>
-          <w:r>
-            <w:fldChar w:fldCharType="separate"/>
-          </w:r>
-          <w:r>
-            <w:rPr>
-              <w:noProof/>
-            </w:rPr>
-            <w:t>10</w:t>
-          </w:r>
-          <w:r>
-            <w:rPr>
-              <w:noProof/>
-            </w:rPr>
-            <w:fldChar w:fldCharType="end"/>
-          </w:r>
+          <w:fldSimple w:instr=" SEQ Ilustración \* ARABIC ">
+            <w:r>
+              <w:rPr>
+                <w:noProof/>
+              </w:rPr>
+              <w:t>10</w:t>
+            </w:r>
+          </w:fldSimple>
           <w:r>
             <w:t xml:space="preserve"> Creación del repositorio</w:t>
           </w:r>
@@ -4565,27 +4413,14 @@
             <w:pStyle w:val="Descripcin"/>
             <w:jc w:val="center"/>
           </w:pPr>
-          <w:r>
-            <w:fldChar w:fldCharType="begin"/>
-          </w:r>
-          <w:r>
-            <w:instrText xml:space="preserve"> SEQ Ilustración \* ARABIC </w:instrText>
-          </w:r>
-          <w:r>
-            <w:fldChar w:fldCharType="separate"/>
-          </w:r>
-          <w:r>
-            <w:rPr>
-              <w:noProof/>
-            </w:rPr>
-            <w:t>11</w:t>
-          </w:r>
-          <w:r>
-            <w:rPr>
-              <w:noProof/>
-            </w:rPr>
-            <w:fldChar w:fldCharType="end"/>
-          </w:r>
+          <w:fldSimple w:instr=" SEQ Ilustración \* ARABIC ">
+            <w:r>
+              <w:rPr>
+                <w:noProof/>
+              </w:rPr>
+              <w:t>11</w:t>
+            </w:r>
+          </w:fldSimple>
           <w:r>
             <w:t xml:space="preserve"> Ruta del repositorio</w:t>
           </w:r>
@@ -4645,27 +4480,14 @@
             <w:pStyle w:val="Descripcin"/>
             <w:jc w:val="center"/>
           </w:pPr>
-          <w:r>
-            <w:fldChar w:fldCharType="begin"/>
-          </w:r>
-          <w:r>
-            <w:instrText xml:space="preserve"> SEQ Ilustración \* ARABIC </w:instrText>
-          </w:r>
-          <w:r>
-            <w:fldChar w:fldCharType="separate"/>
-          </w:r>
-          <w:r>
-            <w:rPr>
-              <w:noProof/>
-            </w:rPr>
-            <w:t>12</w:t>
-          </w:r>
-          <w:r>
-            <w:rPr>
-              <w:noProof/>
-            </w:rPr>
-            <w:fldChar w:fldCharType="end"/>
-          </w:r>
+          <w:fldSimple w:instr=" SEQ Ilustración \* ARABIC ">
+            <w:r>
+              <w:rPr>
+                <w:noProof/>
+              </w:rPr>
+              <w:t>12</w:t>
+            </w:r>
+          </w:fldSimple>
           <w:r>
             <w:t xml:space="preserve"> Repositorio creado</w:t>
           </w:r>
@@ -4731,27 +4553,14 @@
             <w:pStyle w:val="Descripcin"/>
             <w:jc w:val="center"/>
           </w:pPr>
-          <w:r>
-            <w:fldChar w:fldCharType="begin"/>
-          </w:r>
-          <w:r>
-            <w:instrText xml:space="preserve"> SEQ Ilustración \* ARABIC </w:instrText>
-          </w:r>
-          <w:r>
-            <w:fldChar w:fldCharType="separate"/>
-          </w:r>
-          <w:r>
-            <w:rPr>
-              <w:noProof/>
-            </w:rPr>
-            <w:t>13</w:t>
-          </w:r>
-          <w:r>
-            <w:rPr>
-              <w:noProof/>
-            </w:rPr>
-            <w:fldChar w:fldCharType="end"/>
-          </w:r>
+          <w:fldSimple w:instr=" SEQ Ilustración \* ARABIC ">
+            <w:r>
+              <w:rPr>
+                <w:noProof/>
+              </w:rPr>
+              <w:t>13</w:t>
+            </w:r>
+          </w:fldSimple>
           <w:r>
             <w:t xml:space="preserve"> Creación del repositorio local y primer status</w:t>
           </w:r>
@@ -4841,27 +4650,14 @@
             <w:pStyle w:val="Descripcin"/>
             <w:jc w:val="center"/>
           </w:pPr>
-          <w:r>
-            <w:fldChar w:fldCharType="begin"/>
-          </w:r>
-          <w:r>
-            <w:instrText xml:space="preserve"> SEQ Ilustración \* ARABIC </w:instrText>
-          </w:r>
-          <w:r>
-            <w:fldChar w:fldCharType="separate"/>
-          </w:r>
-          <w:r>
-            <w:rPr>
-              <w:noProof/>
-            </w:rPr>
-            <w:t>14</w:t>
-          </w:r>
-          <w:r>
-            <w:rPr>
-              <w:noProof/>
-            </w:rPr>
-            <w:fldChar w:fldCharType="end"/>
-          </w:r>
+          <w:fldSimple w:instr=" SEQ Ilustración \* ARABIC ">
+            <w:r>
+              <w:rPr>
+                <w:noProof/>
+              </w:rPr>
+              <w:t>14</w:t>
+            </w:r>
+          </w:fldSimple>
           <w:r>
             <w:t xml:space="preserve"> Primer push de local a GitHub</w:t>
           </w:r>
@@ -4922,27 +4718,14 @@
             <w:pStyle w:val="Descripcin"/>
             <w:jc w:val="center"/>
           </w:pPr>
-          <w:r>
-            <w:fldChar w:fldCharType="begin"/>
-          </w:r>
-          <w:r>
-            <w:instrText xml:space="preserve"> SEQ Ilustración \* ARABIC </w:instrText>
-          </w:r>
-          <w:r>
-            <w:fldChar w:fldCharType="separate"/>
-          </w:r>
-          <w:r>
-            <w:rPr>
-              <w:noProof/>
-            </w:rPr>
-            <w:t>15</w:t>
-          </w:r>
-          <w:r>
-            <w:rPr>
-              <w:noProof/>
-            </w:rPr>
-            <w:fldChar w:fldCharType="end"/>
-          </w:r>
+          <w:fldSimple w:instr=" SEQ Ilustración \* ARABIC ">
+            <w:r>
+              <w:rPr>
+                <w:noProof/>
+              </w:rPr>
+              <w:t>15</w:t>
+            </w:r>
+          </w:fldSimple>
           <w:r>
             <w:t xml:space="preserve"> Primer commit recibido y sincronizado en GitHub</w:t>
           </w:r>
@@ -5043,7 +4826,16 @@
             <w:t xml:space="preserve"> es la de usuario</w:t>
           </w:r>
           <w:r>
-            <w:t>, dos columnas una para el usuario (</w:t>
+            <w:t xml:space="preserve">. La tabla contiene </w:t>
+          </w:r>
+          <w:r>
+            <w:t>dos columnas</w:t>
+          </w:r>
+          <w:r>
+            <w:t>,</w:t>
+          </w:r>
+          <w:r>
+            <w:t xml:space="preserve"> una para el usuario (</w:t>
           </w:r>
           <w:r>
             <w:rPr>
@@ -5129,7 +4921,16 @@
             <w:t xml:space="preserve">El objetivo de esta tabla es la de permitir que cada usuario (deportista) pueda crearse una cuenta y grabar sus datos personales y así gestionar su nueva inscripción o sus renovaciones </w:t>
           </w:r>
           <w:r>
-            <w:t>cada temporada.</w:t>
+            <w:t xml:space="preserve">en </w:t>
+          </w:r>
+          <w:r>
+            <w:t xml:space="preserve">cada </w:t>
+          </w:r>
+          <w:r>
+            <w:t xml:space="preserve">nueva </w:t>
+          </w:r>
+          <w:r>
+            <w:t>temporada.</w:t>
           </w:r>
         </w:p>
         <w:p>
@@ -5183,27 +4984,14 @@
             <w:pStyle w:val="Descripcin"/>
             <w:jc w:val="center"/>
           </w:pPr>
-          <w:r>
-            <w:fldChar w:fldCharType="begin"/>
-          </w:r>
-          <w:r>
-            <w:instrText xml:space="preserve"> SEQ Ilustración \* ARABIC </w:instrText>
-          </w:r>
-          <w:r>
-            <w:fldChar w:fldCharType="separate"/>
-          </w:r>
-          <w:r>
-            <w:rPr>
-              <w:noProof/>
-            </w:rPr>
-            <w:t>16</w:t>
-          </w:r>
-          <w:r>
-            <w:rPr>
-              <w:noProof/>
-            </w:rPr>
-            <w:fldChar w:fldCharType="end"/>
-          </w:r>
+          <w:fldSimple w:instr=" SEQ Ilustración \* ARABIC ">
+            <w:r>
+              <w:rPr>
+                <w:noProof/>
+              </w:rPr>
+              <w:t>16</w:t>
+            </w:r>
+          </w:fldSimple>
           <w:r>
             <w:t xml:space="preserve"> tabla de usuarios (deportistas)</w:t>
           </w:r>
@@ -5229,10 +5017,25 @@
             <w:t>En esta tabla</w:t>
           </w:r>
           <w:r>
+            <w:t xml:space="preserve"> </w:t>
+          </w:r>
+          <w:r>
+            <w:t xml:space="preserve">todas las columnas, </w:t>
+          </w:r>
+          <w:r>
+            <w:t xml:space="preserve">excepto la columna del segundo apellido y </w:t>
+          </w:r>
+          <w:r>
+            <w:t>la del</w:t>
+          </w:r>
+          <w:r>
+            <w:t xml:space="preserve"> mensaje</w:t>
+          </w:r>
+          <w:r>
             <w:t>,</w:t>
           </w:r>
           <w:r>
-            <w:t xml:space="preserve"> excepto la columna del segundo apellido y el mensaje son obligatorias</w:t>
+            <w:t xml:space="preserve"> son obligatorias</w:t>
           </w:r>
           <w:r>
             <w:t>.</w:t>
@@ -5251,10 +5054,10 @@
               <w:noProof/>
             </w:rPr>
             <w:drawing>
-              <wp:inline distT="0" distB="0" distL="0" distR="0" wp14:anchorId="52750AA8" wp14:editId="6F26A5DF">
-                <wp:extent cx="4972050" cy="4219575"/>
-                <wp:effectExtent l="0" t="0" r="0" b="9525"/>
-                <wp:docPr id="20" name="Imagen 20" descr="Tabla&#10;&#10;Descripción generada automáticamente"/>
+              <wp:inline distT="0" distB="0" distL="0" distR="0" wp14:anchorId="2083BAD3" wp14:editId="78A2FE6D">
+                <wp:extent cx="4867275" cy="3952875"/>
+                <wp:effectExtent l="0" t="0" r="9525" b="9525"/>
+                <wp:docPr id="2" name="Imagen 2" descr="Tabla&#10;&#10;Descripción generada automáticamente"/>
                 <wp:cNvGraphicFramePr>
                   <a:graphicFrameLocks xmlns:a="http://schemas.openxmlformats.org/drawingml/2006/main" noChangeAspect="1"/>
                 </wp:cNvGraphicFramePr>
@@ -5262,7 +5065,7 @@
                   <a:graphicData uri="http://schemas.openxmlformats.org/drawingml/2006/picture">
                     <pic:pic xmlns:pic="http://schemas.openxmlformats.org/drawingml/2006/picture">
                       <pic:nvPicPr>
-                        <pic:cNvPr id="20" name="Imagen 20" descr="Tabla&#10;&#10;Descripción generada automáticamente"/>
+                        <pic:cNvPr id="2" name="Imagen 2" descr="Tabla&#10;&#10;Descripción generada automáticamente"/>
                         <pic:cNvPicPr/>
                       </pic:nvPicPr>
                       <pic:blipFill>
@@ -5274,7 +5077,7 @@
                       <pic:spPr>
                         <a:xfrm>
                           <a:off x="0" y="0"/>
-                          <a:ext cx="4972050" cy="4219575"/>
+                          <a:ext cx="4867275" cy="3952875"/>
                         </a:xfrm>
                         <a:prstGeom prst="rect">
                           <a:avLst/>
@@ -5290,43 +5093,109 @@
         <w:p>
           <w:pPr>
             <w:pStyle w:val="Descripcin"/>
+            <w:spacing w:after="0"/>
             <w:jc w:val="center"/>
           </w:pPr>
           <w:r>
             <w:t xml:space="preserve"> </w:t>
           </w:r>
-          <w:r>
-            <w:fldChar w:fldCharType="begin"/>
-          </w:r>
-          <w:r>
-            <w:instrText xml:space="preserve"> SEQ Ilustración \* ARABIC </w:instrText>
-          </w:r>
-          <w:r>
-            <w:fldChar w:fldCharType="separate"/>
-          </w:r>
+          <w:fldSimple w:instr=" SEQ Ilustración \* ARABIC ">
+            <w:r>
+              <w:rPr>
+                <w:noProof/>
+              </w:rPr>
+              <w:t>17</w:t>
+            </w:r>
+          </w:fldSimple>
+          <w:r>
+            <w:t xml:space="preserve"> tabla de los datos de los deportistas</w:t>
+          </w:r>
+        </w:p>
+        <w:p/>
+        <w:p>
+          <w:r>
+            <w:t>La tercera tabla que se crea es la que contiene los datos de los tutores. Necesarios para poder autorizar las inscripciones y gestiones de los menores de edad.</w:t>
+          </w:r>
+        </w:p>
+        <w:p>
+          <w:r>
+            <w:t>En esta tabla</w:t>
+          </w:r>
+          <w:r>
+            <w:t xml:space="preserve"> todas las columnas, </w:t>
+          </w:r>
+          <w:r>
+            <w:t xml:space="preserve">excepto </w:t>
+          </w:r>
+          <w:r>
+            <w:t>la columna del segundo apellido, son</w:t>
+          </w:r>
+          <w:r>
+            <w:t xml:space="preserve"> obligatorias. </w:t>
+          </w:r>
+        </w:p>
+        <w:p>
+          <w:pPr>
+            <w:keepNext/>
+            <w:spacing w:line="259" w:lineRule="auto"/>
+            <w:jc w:val="center"/>
+          </w:pPr>
           <w:r>
             <w:rPr>
               <w:noProof/>
             </w:rPr>
-            <w:t>17</w:t>
-          </w:r>
-          <w:r>
-            <w:rPr>
-              <w:noProof/>
-            </w:rPr>
-            <w:fldChar w:fldCharType="end"/>
-          </w:r>
-          <w:r>
-            <w:t xml:space="preserve"> tabla de los datos de los deportistas</w:t>
-          </w:r>
-        </w:p>
-        <w:p>
-          <w:pPr>
-            <w:spacing w:line="259" w:lineRule="auto"/>
-            <w:jc w:val="left"/>
-          </w:pPr>
-          <w:r>
-            <w:br w:type="page"/>
+            <w:drawing>
+              <wp:inline distT="0" distB="0" distL="0" distR="0" wp14:anchorId="50955513" wp14:editId="51CA2417">
+                <wp:extent cx="4895924" cy="2600325"/>
+                <wp:effectExtent l="0" t="0" r="0" b="0"/>
+                <wp:docPr id="23" name="Imagen 23" descr="Imagen que contiene Tabla&#10;&#10;Descripción generada automáticamente"/>
+                <wp:cNvGraphicFramePr>
+                  <a:graphicFrameLocks xmlns:a="http://schemas.openxmlformats.org/drawingml/2006/main" noChangeAspect="1"/>
+                </wp:cNvGraphicFramePr>
+                <a:graphic xmlns:a="http://schemas.openxmlformats.org/drawingml/2006/main">
+                  <a:graphicData uri="http://schemas.openxmlformats.org/drawingml/2006/picture">
+                    <pic:pic xmlns:pic="http://schemas.openxmlformats.org/drawingml/2006/picture">
+                      <pic:nvPicPr>
+                        <pic:cNvPr id="23" name="Imagen 23" descr="Imagen que contiene Tabla&#10;&#10;Descripción generada automáticamente"/>
+                        <pic:cNvPicPr/>
+                      </pic:nvPicPr>
+                      <pic:blipFill>
+                        <a:blip r:embed="rId30"/>
+                        <a:stretch>
+                          <a:fillRect/>
+                        </a:stretch>
+                      </pic:blipFill>
+                      <pic:spPr>
+                        <a:xfrm>
+                          <a:off x="0" y="0"/>
+                          <a:ext cx="4897266" cy="2601038"/>
+                        </a:xfrm>
+                        <a:prstGeom prst="rect">
+                          <a:avLst/>
+                        </a:prstGeom>
+                      </pic:spPr>
+                    </pic:pic>
+                  </a:graphicData>
+                </a:graphic>
+              </wp:inline>
+            </w:drawing>
+          </w:r>
+        </w:p>
+        <w:p>
+          <w:pPr>
+            <w:pStyle w:val="Descripcin"/>
+            <w:jc w:val="center"/>
+          </w:pPr>
+          <w:fldSimple w:instr=" SEQ Ilustración \* ARABIC ">
+            <w:r>
+              <w:rPr>
+                <w:noProof/>
+              </w:rPr>
+              <w:t>18</w:t>
+            </w:r>
+          </w:fldSimple>
+          <w:r>
+            <w:t xml:space="preserve"> tabla de los datos de los tutores</w:t>
           </w:r>
         </w:p>
       </w:sdtContent>
@@ -5470,7 +5339,7 @@
         </w:rPr>
         <w:t xml:space="preserve">&lt; </w:t>
       </w:r>
-      <w:hyperlink r:id="rId30" w:history="1">
+      <w:hyperlink r:id="rId31" w:history="1">
         <w:r>
           <w:rPr>
             <w:rStyle w:val="Hipervnculo"/>
@@ -5559,7 +5428,7 @@
         </w:rPr>
         <w:t>&lt;</w:t>
       </w:r>
-      <w:hyperlink r:id="rId31" w:history="1">
+      <w:hyperlink r:id="rId32" w:history="1">
         <w:r>
           <w:rPr>
             <w:rStyle w:val="Hipervnculo"/>
@@ -5603,7 +5472,7 @@
         </w:rPr>
         <w:t>Web Diego Lázaro (certificación-PHP) &lt;</w:t>
       </w:r>
-      <w:hyperlink r:id="rId32" w:history="1">
+      <w:hyperlink r:id="rId33" w:history="1">
         <w:r>
           <w:rPr>
             <w:rStyle w:val="Hipervnculo"/>
@@ -5649,7 +5518,7 @@
         </w:rPr>
         <w:t xml:space="preserve">Funcionalidad de WhatsApp en la web </w:t>
       </w:r>
-      <w:hyperlink r:id="rId33" w:history="1">
+      <w:hyperlink r:id="rId34" w:history="1">
         <w:r>
           <w:rPr>
             <w:rStyle w:val="Hipervnculo"/>
@@ -5684,12 +5553,12 @@
       </w:pPr>
     </w:p>
     <w:sectPr>
-      <w:headerReference w:type="even" r:id="rId34"/>
-      <w:headerReference w:type="default" r:id="rId35"/>
-      <w:footerReference w:type="even" r:id="rId36"/>
-      <w:footerReference w:type="default" r:id="rId37"/>
-      <w:headerReference w:type="first" r:id="rId38"/>
-      <w:footerReference w:type="first" r:id="rId39"/>
+      <w:headerReference w:type="even" r:id="rId35"/>
+      <w:headerReference w:type="default" r:id="rId36"/>
+      <w:footerReference w:type="even" r:id="rId37"/>
+      <w:footerReference w:type="default" r:id="rId38"/>
+      <w:headerReference w:type="first" r:id="rId39"/>
+      <w:footerReference w:type="first" r:id="rId40"/>
       <w:pgSz w:w="11906" w:h="16838"/>
       <w:pgMar w:top="1417" w:right="1701" w:bottom="1417" w:left="1560" w:header="284" w:footer="148" w:gutter="0"/>
       <w:pgNumType w:start="0"/>

</xml_diff>